<commit_message>
Documentation of part 3a started
</commit_message>
<xml_diff>
--- a/Lab_6/Homework06_A2.docx
+++ b/Lab_6/Homework06_A2.docx
@@ -654,17 +654,6 @@
                 <w:lang w:val="en-GB"/>
               </w:rPr>
             </w:pPr>
-            <w:r>
-              <w:t xml:space="preserve">UART </w:t>
-            </w:r>
-            <w:proofErr w:type="spellStart"/>
-            <w:r>
-              <w:t>rx</w:t>
-            </w:r>
-            <w:proofErr w:type="spellEnd"/>
-            <w:r>
-              <w:t xml:space="preserve"> from pc and ADC potentiometer voltage reading</w:t>
-            </w:r>
           </w:p>
         </w:tc>
       </w:tr>
@@ -1546,14 +1535,58 @@
                 <w:noProof/>
                 <w14:ligatures w14:val="standardContextual"/>
               </w:rPr>
-              <w:t xml:space="preserve"> the TIM 2 base generation in interrupt mode</w:t>
-            </w:r>
-            <w:r>
-              <w:rPr>
-                <w:noProof/>
-                <w14:ligatures w14:val="standardContextual"/>
-              </w:rPr>
-              <w:t xml:space="preserve"> and the ADC in interrupt mode with these functions:</w:t>
+              <w:t xml:space="preserve"> the TIM 2 base generation </w:t>
+            </w:r>
+            <w:r>
+              <w:rPr>
+                <w:noProof/>
+                <w14:ligatures w14:val="standardContextual"/>
+              </w:rPr>
+              <w:t xml:space="preserve">and the ADC in </w:t>
+            </w:r>
+            <w:r>
+              <w:rPr>
+                <w:noProof/>
+                <w14:ligatures w14:val="standardContextual"/>
+              </w:rPr>
+              <w:t>DMA</w:t>
+            </w:r>
+            <w:r>
+              <w:rPr>
+                <w:noProof/>
+                <w14:ligatures w14:val="standardContextual"/>
+              </w:rPr>
+              <w:t xml:space="preserve"> mode with these functions</w:t>
+            </w:r>
+            <w:r>
+              <w:rPr>
+                <w:noProof/>
+                <w14:ligatures w14:val="standardContextual"/>
+              </w:rPr>
+              <w:t xml:space="preserve">, where </w:t>
+            </w:r>
+            <w:r>
+              <w:rPr>
+                <w:i/>
+                <w:iCs/>
+                <w:noProof/>
+                <w14:ligatures w14:val="standardContextual"/>
+              </w:rPr>
+              <w:t>&amp;buffer_dma[0]</w:t>
+            </w:r>
+            <w:r>
+              <w:rPr>
+                <w:noProof/>
+                <w14:ligatures w14:val="standardContextual"/>
+              </w:rPr>
+              <w:t xml:space="preserve"> indicates the address of the first element of the array that the DMA mechanism will populate</w:t>
+            </w:r>
+            <w:r>
+              <w:rPr>
+                <w:noProof/>
+                <w14:ligatures w14:val="standardContextual"/>
+              </w:rPr>
+              <w:t>:</w:t>
             </w:r>
           </w:p>
           <w:p>
@@ -1569,10 +1602,10 @@
                 <w14:ligatures w14:val="standardContextual"/>
               </w:rPr>
               <w:drawing>
-                <wp:inline distT="0" distB="0" distL="0" distR="0" wp14:anchorId="36D97650" wp14:editId="4F9C9F65">
-                  <wp:extent cx="3172268" cy="371527"/>
-                  <wp:effectExtent l="0" t="0" r="0" b="9525"/>
-                  <wp:docPr id="468183067" name="Picture 1"/>
+                <wp:inline distT="0" distB="0" distL="0" distR="0" wp14:anchorId="5569B96F" wp14:editId="53FBC65E">
+                  <wp:extent cx="5839640" cy="409632"/>
+                  <wp:effectExtent l="0" t="0" r="8890" b="9525"/>
+                  <wp:docPr id="565165873" name="Picture 1"/>
                   <wp:cNvGraphicFramePr>
                     <a:graphicFrameLocks xmlns:a="http://schemas.openxmlformats.org/drawingml/2006/main" noChangeAspect="1"/>
                   </wp:cNvGraphicFramePr>
@@ -1580,7 +1613,7 @@
                     <a:graphicData uri="http://schemas.openxmlformats.org/drawingml/2006/picture">
                       <pic:pic xmlns:pic="http://schemas.openxmlformats.org/drawingml/2006/picture">
                         <pic:nvPicPr>
-                          <pic:cNvPr id="468183067" name=""/>
+                          <pic:cNvPr id="565165873" name=""/>
                           <pic:cNvPicPr/>
                         </pic:nvPicPr>
                         <pic:blipFill>
@@ -1592,7 +1625,7 @@
                         <pic:spPr>
                           <a:xfrm>
                             <a:off x="0" y="0"/>
-                            <a:ext cx="3172268" cy="371527"/>
+                            <a:ext cx="5839640" cy="409632"/>
                           </a:xfrm>
                           <a:prstGeom prst="rect">
                             <a:avLst/>
@@ -1618,140 +1651,48 @@
                 <w:noProof/>
                 <w14:ligatures w14:val="standardContextual"/>
               </w:rPr>
-              <w:t xml:space="preserve">We declared two global variables: </w:t>
-            </w:r>
-          </w:p>
-          <w:p>
-            <w:pPr>
-              <w:pStyle w:val="ListParagraph"/>
-              <w:numPr>
-                <w:ilvl w:val="0"/>
-                <w:numId w:val="5"/>
-              </w:numPr>
-              <w:rPr>
-                <w:noProof/>
-                <w14:ligatures w14:val="standardContextual"/>
-              </w:rPr>
-            </w:pPr>
-            <w:r>
-              <w:rPr>
-                <w:i/>
-                <w:iCs/>
-                <w:noProof/>
-                <w14:ligatures w14:val="standardContextual"/>
-              </w:rPr>
-              <w:t>buffer</w:t>
-            </w:r>
-            <w:r>
-              <w:rPr>
-                <w:noProof/>
-                <w14:ligatures w14:val="standardContextual"/>
-              </w:rPr>
-              <w:t xml:space="preserve"> will contain the final string to send</w:t>
-            </w:r>
-            <w:r>
-              <w:rPr>
-                <w:noProof/>
-                <w14:ligatures w14:val="standardContextual"/>
-              </w:rPr>
-              <w:t>;</w:t>
-            </w:r>
-          </w:p>
-          <w:p>
-            <w:pPr>
-              <w:pStyle w:val="ListParagraph"/>
-              <w:numPr>
-                <w:ilvl w:val="0"/>
-                <w:numId w:val="5"/>
-              </w:numPr>
-              <w:rPr>
-                <w:noProof/>
-                <w14:ligatures w14:val="standardContextual"/>
-              </w:rPr>
-            </w:pPr>
-            <w:r>
-              <w:rPr>
-                <w:i/>
-                <w:iCs/>
-                <w:noProof/>
-                <w14:ligatures w14:val="standardContextual"/>
-              </w:rPr>
-              <w:t>voltage</w:t>
-            </w:r>
-            <w:r>
-              <w:rPr>
-                <w:noProof/>
-                <w14:ligatures w14:val="standardContextual"/>
-              </w:rPr>
-              <w:t xml:space="preserve"> will contain the voltage readed by the ADC after a proper conversion </w:t>
-            </w:r>
-            <w:r>
-              <w:rPr>
-                <w:noProof/>
-                <w14:ligatures w14:val="standardContextual"/>
-              </w:rPr>
-              <w:t xml:space="preserve">acted by the </w:t>
-            </w:r>
-            <w:r>
-              <w:rPr>
-                <w:i/>
-                <w:iCs/>
-                <w:noProof/>
-                <w14:ligatures w14:val="standardContextual"/>
-              </w:rPr>
-              <w:t>reading</w:t>
-            </w:r>
-            <w:r>
-              <w:rPr>
-                <w:noProof/>
-                <w14:ligatures w14:val="standardContextual"/>
-              </w:rPr>
-              <w:t xml:space="preserve"> variable </w:t>
-            </w:r>
-            <w:r>
-              <w:rPr>
-                <w:noProof/>
-                <w14:ligatures w14:val="standardContextual"/>
-              </w:rPr>
-              <w:t>(from range 0/4096 to 0/3.3V).</w:t>
+              <w:t>For this purpose, w</w:t>
+            </w:r>
+            <w:r>
+              <w:rPr>
+                <w:noProof/>
+                <w14:ligatures w14:val="standardContextual"/>
+              </w:rPr>
+              <w:t xml:space="preserve">e declared two </w:t>
+            </w:r>
+            <w:r>
+              <w:rPr>
+                <w:noProof/>
+                <w14:ligatures w14:val="standardContextual"/>
+              </w:rPr>
+              <w:t xml:space="preserve">constants and two </w:t>
+            </w:r>
+            <w:r>
+              <w:rPr>
+                <w:noProof/>
+                <w14:ligatures w14:val="standardContextual"/>
+              </w:rPr>
+              <w:t xml:space="preserve">global variables: </w:t>
             </w:r>
           </w:p>
           <w:p>
             <w:pPr>
               <w:spacing w:after="0"/>
               <w:rPr>
-                <w:rFonts w:cstheme="minorHAnsi"/>
-              </w:rPr>
-            </w:pPr>
-            <w:r>
-              <w:rPr>
-                <w:rFonts w:cstheme="minorHAnsi"/>
-              </w:rPr>
-              <w:t xml:space="preserve">The timer triggers the start of conversion at 1 Hz rate as required, then at the end of conversion the ADC generates an interrupt. </w:t>
-            </w:r>
-            <w:r>
-              <w:rPr>
-                <w:rFonts w:cstheme="minorHAnsi"/>
-              </w:rPr>
-              <w:t>We implemented the ADC callback function as follows:</w:t>
-            </w:r>
-          </w:p>
-          <w:p>
-            <w:pPr>
-              <w:rPr>
-                <w:rFonts w:cstheme="minorHAnsi"/>
-              </w:rPr>
-            </w:pPr>
-            <w:r>
-              <w:rPr>
-                <w:rFonts w:cstheme="minorHAnsi"/>
-                <w:noProof/>
+                <w:noProof/>
+                <w14:ligatures w14:val="standardContextual"/>
+              </w:rPr>
+            </w:pPr>
+            <w:r>
+              <w:rPr>
+                <w:noProof/>
+                <w14:ligatures w14:val="standardContextual"/>
               </w:rPr>
               <w:drawing>
-                <wp:inline distT="0" distB="0" distL="0" distR="0" wp14:anchorId="469BD8B5" wp14:editId="63D56A9F">
-                  <wp:extent cx="6120130" cy="2326005"/>
-                  <wp:effectExtent l="0" t="0" r="0" b="0"/>
-                  <wp:docPr id="1532396666" name="Picture 1"/>
+                <wp:inline distT="0" distB="0" distL="0" distR="0" wp14:anchorId="51B87EA3" wp14:editId="2DDF1200">
+                  <wp:extent cx="6120130" cy="905510"/>
+                  <wp:effectExtent l="0" t="0" r="0" b="8890"/>
+                  <wp:docPr id="2058502947" name="Picture 1"/>
                   <wp:cNvGraphicFramePr>
                     <a:graphicFrameLocks xmlns:a="http://schemas.openxmlformats.org/drawingml/2006/main" noChangeAspect="1"/>
                   </wp:cNvGraphicFramePr>
@@ -1759,7 +1700,7 @@
                     <a:graphicData uri="http://schemas.openxmlformats.org/drawingml/2006/picture">
                       <pic:pic xmlns:pic="http://schemas.openxmlformats.org/drawingml/2006/picture">
                         <pic:nvPicPr>
-                          <pic:cNvPr id="1532396666" name=""/>
+                          <pic:cNvPr id="2058502947" name=""/>
                           <pic:cNvPicPr/>
                         </pic:nvPicPr>
                         <pic:blipFill>
@@ -1771,7 +1712,7 @@
                         <pic:spPr>
                           <a:xfrm>
                             <a:off x="0" y="0"/>
-                            <a:ext cx="6120130" cy="2326005"/>
+                            <a:ext cx="6120130" cy="905510"/>
                           </a:xfrm>
                           <a:prstGeom prst="rect">
                             <a:avLst/>
@@ -1786,6 +1727,293 @@
           </w:p>
           <w:p>
             <w:pPr>
+              <w:pStyle w:val="ListParagraph"/>
+              <w:numPr>
+                <w:ilvl w:val="0"/>
+                <w:numId w:val="5"/>
+              </w:numPr>
+              <w:rPr>
+                <w:noProof/>
+                <w14:ligatures w14:val="standardContextual"/>
+              </w:rPr>
+            </w:pPr>
+            <w:r>
+              <w:rPr>
+                <w:i/>
+                <w:iCs/>
+                <w:noProof/>
+                <w14:ligatures w14:val="standardContextual"/>
+              </w:rPr>
+              <w:t>TEMPO</w:t>
+            </w:r>
+            <w:r>
+              <w:rPr>
+                <w:noProof/>
+                <w14:ligatures w14:val="standardContextual"/>
+              </w:rPr>
+              <w:t xml:space="preserve"> will dictate the frequency of the timer;</w:t>
+            </w:r>
+          </w:p>
+          <w:p>
+            <w:pPr>
+              <w:pStyle w:val="ListParagraph"/>
+              <w:numPr>
+                <w:ilvl w:val="0"/>
+                <w:numId w:val="5"/>
+              </w:numPr>
+              <w:rPr>
+                <w:noProof/>
+                <w14:ligatures w14:val="standardContextual"/>
+              </w:rPr>
+            </w:pPr>
+            <w:r>
+              <w:rPr>
+                <w:i/>
+                <w:iCs/>
+                <w:noProof/>
+                <w14:ligatures w14:val="standardContextual"/>
+              </w:rPr>
+              <w:t>CHANNEL_COUNT</w:t>
+            </w:r>
+            <w:r>
+              <w:rPr>
+                <w:noProof/>
+                <w14:ligatures w14:val="standardContextual"/>
+              </w:rPr>
+              <w:t xml:space="preserve"> as the fixed number of concurrent ADC readings and conversions</w:t>
+            </w:r>
+            <w:r>
+              <w:rPr>
+                <w:noProof/>
+                <w14:ligatures w14:val="standardContextual"/>
+              </w:rPr>
+              <w:t>;</w:t>
+            </w:r>
+          </w:p>
+          <w:p>
+            <w:pPr>
+              <w:pStyle w:val="ListParagraph"/>
+              <w:numPr>
+                <w:ilvl w:val="0"/>
+                <w:numId w:val="5"/>
+              </w:numPr>
+              <w:rPr>
+                <w:noProof/>
+                <w14:ligatures w14:val="standardContextual"/>
+              </w:rPr>
+            </w:pPr>
+            <w:r>
+              <w:rPr>
+                <w:i/>
+                <w:iCs/>
+                <w:noProof/>
+                <w14:ligatures w14:val="standardContextual"/>
+              </w:rPr>
+              <w:t>buffer_uart</w:t>
+            </w:r>
+            <w:r>
+              <w:rPr>
+                <w:noProof/>
+                <w14:ligatures w14:val="standardContextual"/>
+              </w:rPr>
+              <w:t xml:space="preserve"> will contain the final string to send</w:t>
+            </w:r>
+            <w:r>
+              <w:rPr>
+                <w:noProof/>
+                <w14:ligatures w14:val="standardContextual"/>
+              </w:rPr>
+              <w:t xml:space="preserve"> via UART</w:t>
+            </w:r>
+            <w:r>
+              <w:rPr>
+                <w:noProof/>
+                <w14:ligatures w14:val="standardContextual"/>
+              </w:rPr>
+              <w:t>;</w:t>
+            </w:r>
+          </w:p>
+          <w:p>
+            <w:pPr>
+              <w:pStyle w:val="ListParagraph"/>
+              <w:numPr>
+                <w:ilvl w:val="0"/>
+                <w:numId w:val="5"/>
+              </w:numPr>
+              <w:rPr>
+                <w:noProof/>
+                <w14:ligatures w14:val="standardContextual"/>
+              </w:rPr>
+            </w:pPr>
+            <w:r>
+              <w:rPr>
+                <w:i/>
+                <w:iCs/>
+                <w:noProof/>
+                <w14:ligatures w14:val="standardContextual"/>
+              </w:rPr>
+              <w:t>buffer_dma</w:t>
+            </w:r>
+            <w:r>
+              <w:rPr>
+                <w:noProof/>
+                <w14:ligatures w14:val="standardContextual"/>
+              </w:rPr>
+              <w:t xml:space="preserve"> will contain the </w:t>
+            </w:r>
+            <w:r>
+              <w:rPr>
+                <w:noProof/>
+                <w14:ligatures w14:val="standardContextual"/>
+              </w:rPr>
+              <w:t>parsed values</w:t>
+            </w:r>
+            <w:r>
+              <w:rPr>
+                <w:noProof/>
+                <w14:ligatures w14:val="standardContextual"/>
+              </w:rPr>
+              <w:t xml:space="preserve"> read by the ADC after </w:t>
+            </w:r>
+            <w:r>
+              <w:rPr>
+                <w:noProof/>
+                <w14:ligatures w14:val="standardContextual"/>
+              </w:rPr>
+              <w:t>some</w:t>
+            </w:r>
+            <w:r>
+              <w:rPr>
+                <w:noProof/>
+                <w14:ligatures w14:val="standardContextual"/>
+              </w:rPr>
+              <w:t xml:space="preserve"> proper conversion</w:t>
+            </w:r>
+            <w:r>
+              <w:rPr>
+                <w:noProof/>
+                <w14:ligatures w14:val="standardContextual"/>
+              </w:rPr>
+              <w:t>s (</w:t>
+            </w:r>
+            <w:r>
+              <w:rPr>
+                <w:noProof/>
+                <w14:ligatures w14:val="standardContextual"/>
+              </w:rPr>
+              <w:t xml:space="preserve">fixed </w:t>
+            </w:r>
+            <w:r>
+              <w:rPr>
+                <w:noProof/>
+                <w14:ligatures w14:val="standardContextual"/>
+              </w:rPr>
+              <w:t xml:space="preserve">of </w:t>
+            </w:r>
+            <w:r>
+              <w:rPr>
+                <w:noProof/>
+                <w14:ligatures w14:val="standardContextual"/>
+              </w:rPr>
+              <w:t>size</w:t>
+            </w:r>
+            <w:r>
+              <w:rPr>
+                <w:noProof/>
+                <w14:ligatures w14:val="standardContextual"/>
+              </w:rPr>
+              <w:t xml:space="preserve"> 16 bits so not to interfere with DMA</w:t>
+            </w:r>
+            <w:r>
+              <w:rPr>
+                <w:noProof/>
+                <w14:ligatures w14:val="standardContextual"/>
+              </w:rPr>
+              <w:t xml:space="preserve"> memory locations).</w:t>
+            </w:r>
+          </w:p>
+          <w:p>
+            <w:pPr>
+              <w:spacing w:after="0"/>
+              <w:rPr>
+                <w:rFonts w:cstheme="minorHAnsi"/>
+              </w:rPr>
+            </w:pPr>
+            <w:r>
+              <w:rPr>
+                <w:rFonts w:cstheme="minorHAnsi"/>
+              </w:rPr>
+              <w:t xml:space="preserve">The timer triggers the start of conversion at </w:t>
+            </w:r>
+            <w:r>
+              <w:rPr>
+                <w:rFonts w:cstheme="minorHAnsi"/>
+              </w:rPr>
+              <w:t xml:space="preserve">[1/TEMPO/1000] </w:t>
+            </w:r>
+            <w:r>
+              <w:rPr>
+                <w:rFonts w:cstheme="minorHAnsi"/>
+              </w:rPr>
+              <w:t xml:space="preserve">Hz rate as required, then at the end of conversion the ADC generates an interrupt. </w:t>
+            </w:r>
+            <w:r>
+              <w:rPr>
+                <w:rFonts w:cstheme="minorHAnsi"/>
+              </w:rPr>
+              <w:t>We implemented the ADC callback function as follows:</w:t>
+            </w:r>
+          </w:p>
+          <w:p>
+            <w:pPr>
+              <w:rPr>
+                <w:rFonts w:cstheme="minorHAnsi"/>
+              </w:rPr>
+            </w:pPr>
+            <w:r>
+              <w:rPr>
+                <w:rFonts w:cstheme="minorHAnsi"/>
+                <w:noProof/>
+              </w:rPr>
+              <w:drawing>
+                <wp:inline distT="0" distB="0" distL="0" distR="0" wp14:anchorId="059AC76B" wp14:editId="1DE1058D">
+                  <wp:extent cx="6120130" cy="1718945"/>
+                  <wp:effectExtent l="0" t="0" r="0" b="0"/>
+                  <wp:docPr id="287480449" name="Picture 1"/>
+                  <wp:cNvGraphicFramePr>
+                    <a:graphicFrameLocks xmlns:a="http://schemas.openxmlformats.org/drawingml/2006/main" noChangeAspect="1"/>
+                  </wp:cNvGraphicFramePr>
+                  <a:graphic xmlns:a="http://schemas.openxmlformats.org/drawingml/2006/main">
+                    <a:graphicData uri="http://schemas.openxmlformats.org/drawingml/2006/picture">
+                      <pic:pic xmlns:pic="http://schemas.openxmlformats.org/drawingml/2006/picture">
+                        <pic:nvPicPr>
+                          <pic:cNvPr id="287480449" name=""/>
+                          <pic:cNvPicPr/>
+                        </pic:nvPicPr>
+                        <pic:blipFill>
+                          <a:blip r:embed="rId14"/>
+                          <a:stretch>
+                            <a:fillRect/>
+                          </a:stretch>
+                        </pic:blipFill>
+                        <pic:spPr>
+                          <a:xfrm>
+                            <a:off x="0" y="0"/>
+                            <a:ext cx="6120130" cy="1718945"/>
+                          </a:xfrm>
+                          <a:prstGeom prst="rect">
+                            <a:avLst/>
+                          </a:prstGeom>
+                        </pic:spPr>
+                      </pic:pic>
+                    </a:graphicData>
+                  </a:graphic>
+                </wp:inline>
+              </w:drawing>
+            </w:r>
+          </w:p>
+          <w:p>
+            <w:pPr>
               <w:pBdr>
                 <w:bottom w:val="single" w:sz="6" w:space="1" w:color="auto"/>
               </w:pBdr>
@@ -1797,105 +2025,128 @@
               <w:rPr>
                 <w:rFonts w:cstheme="minorHAnsi"/>
               </w:rPr>
-              <w:t xml:space="preserve">The </w:t>
-            </w:r>
-            <w:proofErr w:type="spellStart"/>
-            <w:r>
-              <w:rPr>
-                <w:rFonts w:cstheme="minorHAnsi"/>
-                <w:i/>
-                <w:iCs/>
-              </w:rPr>
-              <w:t>snprintf</w:t>
-            </w:r>
-            <w:proofErr w:type="spellEnd"/>
-            <w:r>
-              <w:rPr>
-                <w:rFonts w:cstheme="minorHAnsi"/>
-                <w:i/>
-                <w:iCs/>
-              </w:rPr>
-              <w:t>()</w:t>
-            </w:r>
-            <w:r>
-              <w:rPr>
-                <w:rFonts w:cstheme="minorHAnsi"/>
-              </w:rPr>
-              <w:t xml:space="preserve"> function, given</w:t>
-            </w:r>
-            <w:r>
-              <w:rPr>
-                <w:rFonts w:cstheme="minorHAnsi"/>
-                <w:i/>
-                <w:iCs/>
-              </w:rPr>
-              <w:t xml:space="preserve"> buffer </w:t>
-            </w:r>
-            <w:r>
-              <w:rPr>
-                <w:rFonts w:cstheme="minorHAnsi"/>
-              </w:rPr>
-              <w:t>and its</w:t>
-            </w:r>
-            <w:r>
-              <w:rPr>
-                <w:rFonts w:cstheme="minorHAnsi"/>
-                <w:i/>
-                <w:iCs/>
+              <w:t>The DMA buffer will already be populated of the appropriate reading and conversions, before we can apply our adjustments:</w:t>
+            </w:r>
+          </w:p>
+          <w:p>
+            <w:pPr>
+              <w:pStyle w:val="ListParagraph"/>
+              <w:numPr>
+                <w:ilvl w:val="0"/>
+                <w:numId w:val="5"/>
+              </w:numPr>
+              <w:rPr>
+                <w:noProof/>
+                <w14:ligatures w14:val="standardContextual"/>
+              </w:rPr>
+            </w:pPr>
+            <w:r>
+              <w:rPr>
+                <w:noProof/>
+                <w14:ligatures w14:val="standardContextual"/>
+              </w:rPr>
+              <w:t xml:space="preserve">for the potentiometer and the </w:t>
+            </w:r>
+            <w:r>
+              <w:rPr>
+                <w:noProof/>
+                <w14:ligatures w14:val="standardContextual"/>
+              </w:rPr>
+              <w:t>(</w:t>
+            </w:r>
+            <w:r>
+              <w:rPr>
+                <w:noProof/>
+                <w14:ligatures w14:val="standardContextual"/>
+              </w:rPr>
+              <w:t>reference voltage</w:t>
+            </w:r>
+            <w:r>
+              <w:rPr>
+                <w:noProof/>
+                <w14:ligatures w14:val="standardContextual"/>
+              </w:rPr>
+              <w:t>?)</w:t>
+            </w:r>
+            <w:r>
+              <w:rPr>
+                <w:noProof/>
+                <w14:ligatures w14:val="standardContextual"/>
+              </w:rPr>
+              <w:t>, 3.3 indicates the …</w:t>
+            </w:r>
+            <w:r>
+              <w:rPr>
+                <w:noProof/>
+                <w14:ligatures w14:val="standardContextual"/>
+              </w:rPr>
+              <w:t xml:space="preserve"> and </w:t>
+            </w:r>
+            <w:r>
+              <w:rPr>
+                <w:i/>
+                <w:iCs/>
+                <w:noProof/>
+                <w14:ligatures w14:val="standardContextual"/>
+              </w:rPr>
+              <w:t xml:space="preserve">4096 </w:t>
+            </w:r>
+            <w:r>
+              <w:rPr>
+                <w:noProof/>
+                <w14:ligatures w14:val="standardContextual"/>
+              </w:rPr>
+              <w:t>the</w:t>
+            </w:r>
+            <w:r>
+              <w:rPr>
+                <w:i/>
+                <w:iCs/>
+                <w:noProof/>
+                <w14:ligatures w14:val="standardContextual"/>
               </w:rPr>
               <w:t xml:space="preserve"> </w:t>
             </w:r>
             <w:r>
               <w:rPr>
-                <w:rFonts w:cstheme="minorHAnsi"/>
-              </w:rPr>
-              <w:t>size</w:t>
-            </w:r>
-            <w:r>
-              <w:rPr>
-                <w:rFonts w:cstheme="minorHAnsi"/>
-                <w:i/>
-                <w:iCs/>
-              </w:rPr>
-              <w:t xml:space="preserve">, </w:t>
-            </w:r>
-            <w:r>
-              <w:rPr>
-                <w:rFonts w:cstheme="minorHAnsi"/>
-              </w:rPr>
-              <w:t xml:space="preserve">sets the buffer to contain the value of our </w:t>
-            </w:r>
-            <w:r>
-              <w:rPr>
-                <w:rFonts w:cstheme="minorHAnsi"/>
-              </w:rPr>
-              <w:t>measurement</w:t>
-            </w:r>
-            <w:r>
-              <w:rPr>
-                <w:rFonts w:cstheme="minorHAnsi"/>
-              </w:rPr>
-              <w:t>, truncated by 3 decimal positions. The length will contain the number of characters parsed in our buffer. Finally,</w:t>
-            </w:r>
-            <w:r>
-              <w:rPr>
-                <w:rFonts w:cstheme="minorHAnsi"/>
-              </w:rPr>
-              <w:t xml:space="preserve"> we transmit the buffer with Direct Memory Access through our </w:t>
-            </w:r>
-            <w:r>
-              <w:rPr>
-                <w:rFonts w:cstheme="minorHAnsi"/>
-                <w:i/>
-                <w:iCs/>
-              </w:rPr>
-              <w:t>uart2</w:t>
-            </w:r>
-            <w:r>
-              <w:rPr>
-                <w:rFonts w:cstheme="minorHAnsi"/>
-              </w:rPr>
-              <w:t xml:space="preserve"> interface.</w:t>
+                <w:noProof/>
+                <w14:ligatures w14:val="standardContextual"/>
+              </w:rPr>
+              <w:t>…</w:t>
+            </w:r>
+          </w:p>
+          <w:p>
+            <w:pPr>
+              <w:pStyle w:val="ListParagraph"/>
+              <w:numPr>
+                <w:ilvl w:val="0"/>
+                <w:numId w:val="5"/>
+              </w:numPr>
+              <w:rPr>
+                <w:noProof/>
+                <w14:ligatures w14:val="standardContextual"/>
+              </w:rPr>
+            </w:pPr>
+            <w:r>
+              <w:rPr>
+                <w:noProof/>
+                <w14:ligatures w14:val="standardContextual"/>
+              </w:rPr>
+              <w:t>f</w:t>
+            </w:r>
+            <w:r>
+              <w:rPr>
+                <w:noProof/>
+                <w14:ligatures w14:val="standardContextual"/>
+              </w:rPr>
+              <w:t xml:space="preserve">or </w:t>
+            </w:r>
+            <w:r>
+              <w:rPr>
+                <w:noProof/>
+                <w14:ligatures w14:val="standardContextual"/>
+              </w:rPr>
+              <w:t>the temperature reading, we apply …</w:t>
             </w:r>
           </w:p>
           <w:p>
@@ -1903,6 +2154,155 @@
               <w:pBdr>
                 <w:bottom w:val="single" w:sz="6" w:space="1" w:color="auto"/>
               </w:pBdr>
+              <w:rPr>
+                <w:rFonts w:cstheme="minorHAnsi"/>
+              </w:rPr>
+            </w:pPr>
+            <w:r>
+              <w:rPr>
+                <w:rFonts w:cstheme="minorHAnsi"/>
+              </w:rPr>
+              <w:t xml:space="preserve">The </w:t>
+            </w:r>
+            <w:proofErr w:type="spellStart"/>
+            <w:r>
+              <w:rPr>
+                <w:rFonts w:cstheme="minorHAnsi"/>
+                <w:i/>
+                <w:iCs/>
+              </w:rPr>
+              <w:t>snprintf</w:t>
+            </w:r>
+            <w:proofErr w:type="spellEnd"/>
+            <w:r>
+              <w:rPr>
+                <w:rFonts w:cstheme="minorHAnsi"/>
+                <w:i/>
+                <w:iCs/>
+              </w:rPr>
+              <w:t>()</w:t>
+            </w:r>
+            <w:r>
+              <w:rPr>
+                <w:rFonts w:cstheme="minorHAnsi"/>
+              </w:rPr>
+              <w:t xml:space="preserve"> function, given</w:t>
+            </w:r>
+            <w:r>
+              <w:rPr>
+                <w:rFonts w:cstheme="minorHAnsi"/>
+                <w:i/>
+                <w:iCs/>
+              </w:rPr>
+              <w:t xml:space="preserve"> </w:t>
+            </w:r>
+            <w:proofErr w:type="spellStart"/>
+            <w:r>
+              <w:rPr>
+                <w:rFonts w:cstheme="minorHAnsi"/>
+                <w:i/>
+                <w:iCs/>
+              </w:rPr>
+              <w:t>buffer</w:t>
+            </w:r>
+            <w:r>
+              <w:rPr>
+                <w:rFonts w:cstheme="minorHAnsi"/>
+                <w:i/>
+                <w:iCs/>
+              </w:rPr>
+              <w:t>_uart</w:t>
+            </w:r>
+            <w:proofErr w:type="spellEnd"/>
+            <w:r>
+              <w:rPr>
+                <w:rFonts w:cstheme="minorHAnsi"/>
+                <w:i/>
+                <w:iCs/>
+              </w:rPr>
+              <w:t xml:space="preserve"> </w:t>
+            </w:r>
+            <w:r>
+              <w:rPr>
+                <w:rFonts w:cstheme="minorHAnsi"/>
+              </w:rPr>
+              <w:t>and its</w:t>
+            </w:r>
+            <w:r>
+              <w:rPr>
+                <w:rFonts w:cstheme="minorHAnsi"/>
+                <w:i/>
+                <w:iCs/>
+              </w:rPr>
+              <w:t xml:space="preserve"> </w:t>
+            </w:r>
+            <w:r>
+              <w:rPr>
+                <w:rFonts w:cstheme="minorHAnsi"/>
+              </w:rPr>
+              <w:t>size</w:t>
+            </w:r>
+            <w:r>
+              <w:rPr>
+                <w:rFonts w:cstheme="minorHAnsi"/>
+                <w:i/>
+                <w:iCs/>
+              </w:rPr>
+              <w:t xml:space="preserve">, </w:t>
+            </w:r>
+            <w:r>
+              <w:rPr>
+                <w:rFonts w:cstheme="minorHAnsi"/>
+              </w:rPr>
+              <w:t>parses the specified values in the specified formats in</w:t>
+            </w:r>
+            <w:r>
+              <w:rPr>
+                <w:rFonts w:cstheme="minorHAnsi"/>
+              </w:rPr>
+              <w:t xml:space="preserve"> the buffer. Finally,</w:t>
+            </w:r>
+            <w:r>
+              <w:rPr>
+                <w:rFonts w:cstheme="minorHAnsi"/>
+              </w:rPr>
+              <w:t xml:space="preserve"> we transmit the buffer with Direct Memory Access through our </w:t>
+            </w:r>
+            <w:r>
+              <w:rPr>
+                <w:rFonts w:cstheme="minorHAnsi"/>
+                <w:i/>
+                <w:iCs/>
+              </w:rPr>
+              <w:t>uart2</w:t>
+            </w:r>
+            <w:r>
+              <w:rPr>
+                <w:rFonts w:cstheme="minorHAnsi"/>
+              </w:rPr>
+              <w:t xml:space="preserve"> interface</w:t>
+            </w:r>
+            <w:r>
+              <w:rPr>
+                <w:rFonts w:cstheme="minorHAnsi"/>
+              </w:rPr>
+              <w:t>, with its characters length</w:t>
+            </w:r>
+            <w:r>
+              <w:rPr>
+                <w:rFonts w:cstheme="minorHAnsi"/>
+              </w:rPr>
+              <w:t>.</w:t>
+            </w:r>
+          </w:p>
+          <w:p>
+            <w:pPr>
+              <w:pBdr>
+                <w:bottom w:val="single" w:sz="6" w:space="1" w:color="auto"/>
+              </w:pBdr>
+              <w:rPr>
+                <w:rFonts w:cstheme="minorHAnsi"/>
+              </w:rPr>
             </w:pPr>
             <w:r>
               <w:rPr>
@@ -1958,7 +2358,81 @@
               <w:rPr>
                 <w:rFonts w:cstheme="minorHAnsi"/>
               </w:rPr>
-              <w:t>: as in the previous homework, we successfully receive the data on our console.</w:t>
+              <w:t>: as in the previous homework, we successfully receive the data on our console</w:t>
+            </w:r>
+            <w:r>
+              <w:rPr>
+                <w:rFonts w:cstheme="minorHAnsi"/>
+              </w:rPr>
+              <w:t>:</w:t>
+            </w:r>
+          </w:p>
+          <w:p>
+            <w:pPr>
+              <w:pBdr>
+                <w:bottom w:val="single" w:sz="6" w:space="1" w:color="auto"/>
+              </w:pBdr>
+            </w:pPr>
+            <w:r>
+              <w:rPr>
+                <w:rFonts w:cstheme="minorHAnsi"/>
+              </w:rPr>
+              <w:lastRenderedPageBreak/>
+              <w:t xml:space="preserve"> </w:t>
+            </w:r>
+            <w:r>
+              <w:rPr>
+                <w:rFonts w:cstheme="minorHAnsi"/>
+                <w:noProof/>
+              </w:rPr>
+              <w:drawing>
+                <wp:inline distT="0" distB="0" distL="0" distR="0" wp14:anchorId="5A6F0A02" wp14:editId="38439EC7">
+                  <wp:extent cx="4838700" cy="3007496"/>
+                  <wp:effectExtent l="0" t="0" r="0" b="2540"/>
+                  <wp:docPr id="163604048" name="Picture 1"/>
+                  <wp:cNvGraphicFramePr>
+                    <a:graphicFrameLocks xmlns:a="http://schemas.openxmlformats.org/drawingml/2006/main" noChangeAspect="1"/>
+                  </wp:cNvGraphicFramePr>
+                  <a:graphic xmlns:a="http://schemas.openxmlformats.org/drawingml/2006/main">
+                    <a:graphicData uri="http://schemas.openxmlformats.org/drawingml/2006/picture">
+                      <pic:pic xmlns:pic="http://schemas.openxmlformats.org/drawingml/2006/picture">
+                        <pic:nvPicPr>
+                          <pic:cNvPr id="0" name="Picture 1"/>
+                          <pic:cNvPicPr>
+                            <a:picLocks noChangeAspect="1" noChangeArrowheads="1"/>
+                          </pic:cNvPicPr>
+                        </pic:nvPicPr>
+                        <pic:blipFill>
+                          <a:blip r:embed="rId15">
+                            <a:extLst>
+                              <a:ext uri="{28A0092B-C50C-407E-A947-70E740481C1C}">
+                                <a14:useLocalDpi xmlns:a14="http://schemas.microsoft.com/office/drawing/2010/main" val="0"/>
+                              </a:ext>
+                            </a:extLst>
+                          </a:blip>
+                          <a:srcRect/>
+                          <a:stretch>
+                            <a:fillRect/>
+                          </a:stretch>
+                        </pic:blipFill>
+                        <pic:spPr bwMode="auto">
+                          <a:xfrm>
+                            <a:off x="0" y="0"/>
+                            <a:ext cx="4855702" cy="3018063"/>
+                          </a:xfrm>
+                          <a:prstGeom prst="rect">
+                            <a:avLst/>
+                          </a:prstGeom>
+                          <a:noFill/>
+                          <a:ln>
+                            <a:noFill/>
+                          </a:ln>
+                        </pic:spPr>
+                      </pic:pic>
+                    </a:graphicData>
+                  </a:graphic>
+                </wp:inline>
+              </w:drawing>
             </w:r>
           </w:p>
           <w:p>
@@ -3093,7 +3567,7 @@
   <w:style w:type="paragraph" w:default="1" w:styleId="Normal">
     <w:name w:val="Normal"/>
     <w:qFormat/>
-    <w:rsid w:val="0030269E"/>
+    <w:rsid w:val="00BF3FA8"/>
     <w:pPr>
       <w:spacing w:after="160" w:line="259" w:lineRule="auto"/>
     </w:pPr>

</xml_diff>

<commit_message>
Homework06 doc update, first part complete
</commit_message>
<xml_diff>
--- a/Lab_6/Homework06_A2.docx
+++ b/Lab_6/Homework06_A2.docx
@@ -4,7 +4,7 @@
   <w:body>
     <w:tbl>
       <w:tblPr>
-        <w:tblStyle w:val="TableGrid"/>
+        <w:tblStyle w:val="Grigliatabella"/>
         <w:tblW w:w="0" w:type="auto"/>
         <w:tblInd w:w="7225" w:type="dxa"/>
         <w:tblLook w:val="04A0" w:firstRow="1" w:lastRow="0" w:firstColumn="1" w:lastColumn="0" w:noHBand="0" w:noVBand="1"/>
@@ -20,7 +20,7 @@
           </w:tcPr>
           <w:p>
             <w:pPr>
-              <w:pStyle w:val="NoSpacing"/>
+              <w:pStyle w:val="Nessunaspaziatura"/>
             </w:pPr>
             <w:r>
               <w:t>Mark</w:t>
@@ -52,7 +52,7 @@
     </w:p>
     <w:tbl>
       <w:tblPr>
-        <w:tblStyle w:val="TableGrid"/>
+        <w:tblStyle w:val="Grigliatabella"/>
         <w:tblW w:w="0" w:type="auto"/>
         <w:tblLook w:val="05A0" w:firstRow="1" w:lastRow="0" w:firstColumn="1" w:lastColumn="1" w:noHBand="0" w:noVBand="1"/>
       </w:tblPr>
@@ -395,13 +395,8 @@
             <w:shd w:val="clear" w:color="auto" w:fill="FFF2CC" w:themeFill="accent4" w:themeFillTint="33"/>
           </w:tcPr>
           <w:p>
-            <w:proofErr w:type="spellStart"/>
-            <w:r>
-              <w:t>Majocchi</w:t>
-            </w:r>
-            <w:proofErr w:type="spellEnd"/>
-            <w:r>
-              <w:t xml:space="preserve"> Tommaso</w:t>
+            <w:r>
+              <w:t>Majocchi Tommaso</w:t>
             </w:r>
           </w:p>
         </w:tc>
@@ -465,13 +460,8 @@
             <w:shd w:val="clear" w:color="auto" w:fill="FFF2CC" w:themeFill="accent4" w:themeFillTint="33"/>
           </w:tcPr>
           <w:p>
-            <w:proofErr w:type="spellStart"/>
-            <w:r>
-              <w:t>Maffezzini</w:t>
-            </w:r>
-            <w:proofErr w:type="spellEnd"/>
-            <w:r>
-              <w:t xml:space="preserve"> Andrea</w:t>
+            <w:r>
+              <w:t>Maffezzini Andrea</w:t>
             </w:r>
           </w:p>
         </w:tc>
@@ -621,7 +611,7 @@
     <w:p/>
     <w:tbl>
       <w:tblPr>
-        <w:tblStyle w:val="TableGrid"/>
+        <w:tblStyle w:val="Grigliatabella"/>
         <w:tblW w:w="0" w:type="auto"/>
         <w:tblLook w:val="04A0" w:firstRow="1" w:lastRow="0" w:firstColumn="1" w:lastColumn="0" w:noHBand="0" w:noVBand="1"/>
       </w:tblPr>
@@ -654,6 +644,12 @@
                 <w:lang w:val="en-GB"/>
               </w:rPr>
             </w:pPr>
+            <w:r>
+              <w:rPr>
+                <w:lang w:val="en-GB"/>
+              </w:rPr>
+              <w:t xml:space="preserve">ADC scan using DMA and LDR </w:t>
+            </w:r>
           </w:p>
         </w:tc>
       </w:tr>
@@ -885,7 +881,37 @@
               <w:rPr>
                 <w:rFonts w:cstheme="minorHAnsi"/>
               </w:rPr>
-              <w:t>Firstly, we configure the board pinouts for the ADC pin PA1 (</w:t>
+              <w:t>First</w:t>
+            </w:r>
+            <w:r>
+              <w:rPr>
+                <w:rFonts w:cstheme="minorHAnsi"/>
+              </w:rPr>
+              <w:t xml:space="preserve"> of </w:t>
+            </w:r>
+            <w:r>
+              <w:rPr>
+                <w:rFonts w:cstheme="minorHAnsi"/>
+              </w:rPr>
+              <w:t>all,</w:t>
+            </w:r>
+            <w:r>
+              <w:rPr>
+                <w:rFonts w:cstheme="minorHAnsi"/>
+              </w:rPr>
+              <w:t xml:space="preserve"> we configure the board pinout for the</w:t>
+            </w:r>
+            <w:r>
+              <w:rPr>
+                <w:rFonts w:cstheme="minorHAnsi"/>
+              </w:rPr>
+              <w:t xml:space="preserve"> UART transmission pin PA2 and the</w:t>
+            </w:r>
+            <w:r>
+              <w:rPr>
+                <w:rFonts w:cstheme="minorHAnsi"/>
+              </w:rPr>
+              <w:t xml:space="preserve"> ADC pin PA1 (</w:t>
             </w:r>
             <w:r>
               <w:rPr>
@@ -907,25 +933,15 @@
                 <w:rFonts w:cstheme="minorHAnsi"/>
               </w:rPr>
             </w:pPr>
-          </w:p>
-          <w:p>
-            <w:pPr>
-              <w:spacing w:after="10"/>
-              <w:rPr>
-                <w:rFonts w:cstheme="minorHAnsi"/>
-              </w:rPr>
-            </w:pPr>
-            <w:r>
-              <w:rPr>
-                <w:rFonts w:cstheme="minorHAnsi"/>
-                <w:noProof/>
-                <w14:ligatures w14:val="standardContextual"/>
+            <w:r>
+              <w:rPr>
+                <w:rFonts w:cstheme="minorHAnsi"/>
               </w:rPr>
               <w:drawing>
-                <wp:inline distT="0" distB="0" distL="0" distR="0" wp14:anchorId="03D450F5" wp14:editId="033286C6">
-                  <wp:extent cx="2455606" cy="1691640"/>
-                  <wp:effectExtent l="0" t="0" r="1905" b="3810"/>
-                  <wp:docPr id="711545049" name="Picture 1"/>
+                <wp:inline distT="0" distB="0" distL="0" distR="0" wp14:anchorId="4A0851D5" wp14:editId="4E24A76D">
+                  <wp:extent cx="3139440" cy="1922818"/>
+                  <wp:effectExtent l="0" t="0" r="3810" b="1270"/>
+                  <wp:docPr id="1332033983" name="Immagine 1"/>
                   <wp:cNvGraphicFramePr>
                     <a:graphicFrameLocks xmlns:a="http://schemas.openxmlformats.org/drawingml/2006/main" noChangeAspect="1"/>
                   </wp:cNvGraphicFramePr>
@@ -933,7 +949,7 @@
                     <a:graphicData uri="http://schemas.openxmlformats.org/drawingml/2006/picture">
                       <pic:pic xmlns:pic="http://schemas.openxmlformats.org/drawingml/2006/picture">
                         <pic:nvPicPr>
-                          <pic:cNvPr id="711545049" name=""/>
+                          <pic:cNvPr id="1332033983" name=""/>
                           <pic:cNvPicPr/>
                         </pic:nvPicPr>
                         <pic:blipFill>
@@ -945,7 +961,7 @@
                         <pic:spPr>
                           <a:xfrm>
                             <a:off x="0" y="0"/>
-                            <a:ext cx="2457921" cy="1693235"/>
+                            <a:ext cx="3150931" cy="1929856"/>
                           </a:xfrm>
                           <a:prstGeom prst="rect">
                             <a:avLst/>
@@ -1008,19 +1024,55 @@
               <w:rPr>
                 <w:rFonts w:cstheme="minorHAnsi"/>
               </w:rPr>
-              <w:t xml:space="preserve"> we configure the parameters (after enabling IN1), setting the External Trigger Conversion Source as TRGO, that will be set soon from the Timer settings of the TIM2. Also </w:t>
-            </w:r>
-            <w:r>
-              <w:rPr>
-                <w:rFonts w:cstheme="minorHAnsi"/>
-              </w:rPr>
-              <w:t xml:space="preserve">we set </w:t>
-            </w:r>
-            <w:r>
-              <w:rPr>
-                <w:rFonts w:cstheme="minorHAnsi"/>
-              </w:rPr>
-              <w:t>the sampling time to 480 cycles:</w:t>
+              <w:t xml:space="preserve"> we configure the </w:t>
+            </w:r>
+            <w:r>
+              <w:rPr>
+                <w:rFonts w:cstheme="minorHAnsi"/>
+              </w:rPr>
+              <w:t>analog to digital conversion of the 3 required voltages: potentiometer,</w:t>
+            </w:r>
+            <w:r>
+              <w:rPr>
+                <w:rFonts w:cstheme="minorHAnsi"/>
+              </w:rPr>
+              <w:t xml:space="preserve"> temperature sensor</w:t>
+            </w:r>
+            <w:r>
+              <w:rPr>
+                <w:rFonts w:cstheme="minorHAnsi"/>
+              </w:rPr>
+              <w:t xml:space="preserve"> and</w:t>
+            </w:r>
+            <w:r>
+              <w:rPr>
+                <w:rFonts w:cstheme="minorHAnsi"/>
+              </w:rPr>
+              <w:t xml:space="preserve"> Vref</w:t>
+            </w:r>
+            <w:r>
+              <w:rPr>
+                <w:rFonts w:cstheme="minorHAnsi"/>
+              </w:rPr>
+              <w:t xml:space="preserve">. </w:t>
+            </w:r>
+            <w:r>
+              <w:rPr>
+                <w:rFonts w:cstheme="minorHAnsi"/>
+              </w:rPr>
+              <w:t xml:space="preserve">We enable IN1 (potentiometer) and </w:t>
+            </w:r>
+            <w:r>
+              <w:rPr>
+                <w:rFonts w:cstheme="minorHAnsi"/>
+              </w:rPr>
+              <w:t xml:space="preserve">the </w:t>
+            </w:r>
+            <w:r>
+              <w:rPr>
+                <w:rFonts w:cstheme="minorHAnsi"/>
+              </w:rPr>
+              <w:t>two internal channels in this way:</w:t>
             </w:r>
           </w:p>
           <w:p>
@@ -1033,13 +1085,12 @@
             <w:r>
               <w:rPr>
                 <w:rFonts w:cstheme="minorHAnsi"/>
-                <w:noProof/>
               </w:rPr>
               <w:drawing>
-                <wp:inline distT="0" distB="0" distL="0" distR="0" wp14:anchorId="4468FD25" wp14:editId="0AC45C86">
-                  <wp:extent cx="2575560" cy="2526761"/>
-                  <wp:effectExtent l="0" t="0" r="0" b="6985"/>
-                  <wp:docPr id="975787071" name="Picture 1"/>
+                <wp:inline distT="0" distB="0" distL="0" distR="0" wp14:anchorId="49652F2A" wp14:editId="0E857EFA">
+                  <wp:extent cx="2147455" cy="650431"/>
+                  <wp:effectExtent l="0" t="0" r="5715" b="0"/>
+                  <wp:docPr id="81623667" name="Immagine 1"/>
                   <wp:cNvGraphicFramePr>
                     <a:graphicFrameLocks xmlns:a="http://schemas.openxmlformats.org/drawingml/2006/main" noChangeAspect="1"/>
                   </wp:cNvGraphicFramePr>
@@ -1047,7 +1098,7 @@
                     <a:graphicData uri="http://schemas.openxmlformats.org/drawingml/2006/picture">
                       <pic:pic xmlns:pic="http://schemas.openxmlformats.org/drawingml/2006/picture">
                         <pic:nvPicPr>
-                          <pic:cNvPr id="975787071" name=""/>
+                          <pic:cNvPr id="81623667" name=""/>
                           <pic:cNvPicPr/>
                         </pic:nvPicPr>
                         <pic:blipFill>
@@ -1059,7 +1110,7 @@
                         <pic:spPr>
                           <a:xfrm>
                             <a:off x="0" y="0"/>
-                            <a:ext cx="2589852" cy="2540783"/>
+                            <a:ext cx="2172426" cy="657994"/>
                           </a:xfrm>
                           <a:prstGeom prst="rect">
                             <a:avLst/>
@@ -1079,46 +1130,15 @@
                 <w:rFonts w:cstheme="minorHAnsi"/>
               </w:rPr>
             </w:pPr>
-          </w:p>
-          <w:p>
-            <w:pPr>
-              <w:spacing w:after="10"/>
-              <w:rPr>
-                <w:rFonts w:cstheme="minorHAnsi"/>
-              </w:rPr>
-            </w:pPr>
-            <w:r>
-              <w:rPr>
-                <w:rFonts w:cstheme="minorHAnsi"/>
-              </w:rPr>
-              <w:t>And enabling the interrupt:</w:t>
-            </w:r>
-          </w:p>
-          <w:p>
-            <w:pPr>
-              <w:spacing w:after="10"/>
-              <w:rPr>
-                <w:noProof/>
-                <w14:ligatures w14:val="standardContextual"/>
-              </w:rPr>
-            </w:pPr>
-            <w:r>
-              <w:rPr>
-                <w:noProof/>
-                <w14:ligatures w14:val="standardContextual"/>
-              </w:rPr>
-              <w:t xml:space="preserve"> </w:t>
-            </w:r>
-            <w:r>
-              <w:rPr>
-                <w:rFonts w:cstheme="minorHAnsi"/>
-                <w:noProof/>
+            <w:r>
+              <w:rPr>
+                <w:rFonts w:cstheme="minorHAnsi"/>
               </w:rPr>
               <w:drawing>
-                <wp:inline distT="0" distB="0" distL="0" distR="0" wp14:anchorId="2A1E3043" wp14:editId="632E3AED">
-                  <wp:extent cx="2842260" cy="541383"/>
+                <wp:inline distT="0" distB="0" distL="0" distR="0" wp14:anchorId="602A99F2" wp14:editId="658F7700">
+                  <wp:extent cx="2050473" cy="382204"/>
                   <wp:effectExtent l="0" t="0" r="0" b="0"/>
-                  <wp:docPr id="2084271375" name="Picture 1"/>
+                  <wp:docPr id="354861259" name="Immagine 1"/>
                   <wp:cNvGraphicFramePr>
                     <a:graphicFrameLocks xmlns:a="http://schemas.openxmlformats.org/drawingml/2006/main" noChangeAspect="1"/>
                   </wp:cNvGraphicFramePr>
@@ -1126,7 +1146,7 @@
                     <a:graphicData uri="http://schemas.openxmlformats.org/drawingml/2006/picture">
                       <pic:pic xmlns:pic="http://schemas.openxmlformats.org/drawingml/2006/picture">
                         <pic:nvPicPr>
-                          <pic:cNvPr id="2084271375" name=""/>
+                          <pic:cNvPr id="354861259" name=""/>
                           <pic:cNvPicPr/>
                         </pic:nvPicPr>
                         <pic:blipFill>
@@ -1138,7 +1158,7 @@
                         <pic:spPr>
                           <a:xfrm>
                             <a:off x="0" y="0"/>
-                            <a:ext cx="2911202" cy="554515"/>
+                            <a:ext cx="2122378" cy="395607"/>
                           </a:xfrm>
                           <a:prstGeom prst="rect">
                             <a:avLst/>
@@ -1163,15 +1183,352 @@
             <w:pPr>
               <w:spacing w:after="10"/>
               <w:rPr>
-                <w:noProof/>
-                <w14:ligatures w14:val="standardContextual"/>
-              </w:rPr>
-            </w:pPr>
-            <w:r>
-              <w:rPr>
-                <w:rFonts w:cstheme="minorHAnsi"/>
-              </w:rPr>
-              <w:t xml:space="preserve">For the timer, we set the usual values (timeout parametrized by the constant TEMPO), plus we enable the TRGO to trigger the callback function of the ADC (Trigger Event Selection as </w:t>
+                <w:rFonts w:cstheme="minorHAnsi"/>
+              </w:rPr>
+            </w:pPr>
+            <w:r>
+              <w:rPr>
+                <w:rFonts w:cstheme="minorHAnsi"/>
+              </w:rPr>
+              <w:t xml:space="preserve">We also configure the ADC settings: </w:t>
+            </w:r>
+          </w:p>
+          <w:p>
+            <w:pPr>
+              <w:spacing w:after="10"/>
+              <w:rPr>
+                <w:rFonts w:cstheme="minorHAnsi"/>
+              </w:rPr>
+            </w:pPr>
+            <w:r>
+              <w:rPr>
+                <w:rFonts w:cstheme="minorHAnsi"/>
+              </w:rPr>
+              <w:drawing>
+                <wp:inline distT="0" distB="0" distL="0" distR="0" wp14:anchorId="7870B533" wp14:editId="059C5154">
+                  <wp:extent cx="2911642" cy="2514600"/>
+                  <wp:effectExtent l="0" t="0" r="3175" b="0"/>
+                  <wp:docPr id="337734173" name="Immagine 1"/>
+                  <wp:cNvGraphicFramePr>
+                    <a:graphicFrameLocks xmlns:a="http://schemas.openxmlformats.org/drawingml/2006/main" noChangeAspect="1"/>
+                  </wp:cNvGraphicFramePr>
+                  <a:graphic xmlns:a="http://schemas.openxmlformats.org/drawingml/2006/main">
+                    <a:graphicData uri="http://schemas.openxmlformats.org/drawingml/2006/picture">
+                      <pic:pic xmlns:pic="http://schemas.openxmlformats.org/drawingml/2006/picture">
+                        <pic:nvPicPr>
+                          <pic:cNvPr id="337734173" name=""/>
+                          <pic:cNvPicPr/>
+                        </pic:nvPicPr>
+                        <pic:blipFill>
+                          <a:blip r:embed="rId8"/>
+                          <a:stretch>
+                            <a:fillRect/>
+                          </a:stretch>
+                        </pic:blipFill>
+                        <pic:spPr>
+                          <a:xfrm>
+                            <a:off x="0" y="0"/>
+                            <a:ext cx="2915261" cy="2517726"/>
+                          </a:xfrm>
+                          <a:prstGeom prst="rect">
+                            <a:avLst/>
+                          </a:prstGeom>
+                        </pic:spPr>
+                      </pic:pic>
+                    </a:graphicData>
+                  </a:graphic>
+                </wp:inline>
+              </w:drawing>
+            </w:r>
+            <w:r>
+              <w:rPr>
+                <w:rFonts w:cstheme="minorHAnsi"/>
+              </w:rPr>
+              <w:drawing>
+                <wp:inline distT="0" distB="0" distL="0" distR="0" wp14:anchorId="4625DF67" wp14:editId="73CAA3A2">
+                  <wp:extent cx="3020291" cy="1358372"/>
+                  <wp:effectExtent l="0" t="0" r="8890" b="0"/>
+                  <wp:docPr id="2030910254" name="Immagine 1"/>
+                  <wp:cNvGraphicFramePr>
+                    <a:graphicFrameLocks xmlns:a="http://schemas.openxmlformats.org/drawingml/2006/main" noChangeAspect="1"/>
+                  </wp:cNvGraphicFramePr>
+                  <a:graphic xmlns:a="http://schemas.openxmlformats.org/drawingml/2006/main">
+                    <a:graphicData uri="http://schemas.openxmlformats.org/drawingml/2006/picture">
+                      <pic:pic xmlns:pic="http://schemas.openxmlformats.org/drawingml/2006/picture">
+                        <pic:nvPicPr>
+                          <pic:cNvPr id="2030910254" name=""/>
+                          <pic:cNvPicPr/>
+                        </pic:nvPicPr>
+                        <pic:blipFill>
+                          <a:blip r:embed="rId9"/>
+                          <a:stretch>
+                            <a:fillRect/>
+                          </a:stretch>
+                        </pic:blipFill>
+                        <pic:spPr>
+                          <a:xfrm>
+                            <a:off x="0" y="0"/>
+                            <a:ext cx="3084361" cy="1387187"/>
+                          </a:xfrm>
+                          <a:prstGeom prst="rect">
+                            <a:avLst/>
+                          </a:prstGeom>
+                        </pic:spPr>
+                      </pic:pic>
+                    </a:graphicData>
+                  </a:graphic>
+                </wp:inline>
+              </w:drawing>
+            </w:r>
+          </w:p>
+          <w:p>
+            <w:pPr>
+              <w:spacing w:after="10"/>
+              <w:rPr>
+                <w:rFonts w:cstheme="minorHAnsi"/>
+              </w:rPr>
+            </w:pPr>
+            <w:r>
+              <w:rPr>
+                <w:rFonts w:cstheme="minorHAnsi"/>
+              </w:rPr>
+              <w:t xml:space="preserve">In this way we enable the DMA in circular mode with continuous DMA requests; we set the number of </w:t>
+            </w:r>
+            <w:r>
+              <w:rPr>
+                <w:rFonts w:cstheme="minorHAnsi"/>
+              </w:rPr>
+              <w:t>conversions</w:t>
+            </w:r>
+            <w:r>
+              <w:rPr>
+                <w:rFonts w:cstheme="minorHAnsi"/>
+              </w:rPr>
+              <w:t xml:space="preserve"> to 3, one for each channel, and the sampling time to 480 cycles. We also want the end of conversion after all 3 channels have been acquired</w:t>
+            </w:r>
+            <w:r>
+              <w:rPr>
+                <w:rFonts w:cstheme="minorHAnsi"/>
+              </w:rPr>
+              <w:t xml:space="preserve"> (</w:t>
+            </w:r>
+            <w:r>
+              <w:rPr>
+                <w:rFonts w:cstheme="minorHAnsi"/>
+                <w:i/>
+                <w:iCs/>
+              </w:rPr>
+              <w:t>EOC flag at the end of all conversions</w:t>
+            </w:r>
+            <w:r>
+              <w:rPr>
+                <w:rFonts w:cstheme="minorHAnsi"/>
+              </w:rPr>
+              <w:t>)</w:t>
+            </w:r>
+            <w:r>
+              <w:rPr>
+                <w:rFonts w:cstheme="minorHAnsi"/>
+              </w:rPr>
+              <w:t xml:space="preserve">. </w:t>
+            </w:r>
+            <w:r>
+              <w:rPr>
+                <w:rFonts w:cstheme="minorHAnsi"/>
+              </w:rPr>
+              <w:t>Finally,</w:t>
+            </w:r>
+            <w:r>
+              <w:rPr>
+                <w:rFonts w:cstheme="minorHAnsi"/>
+              </w:rPr>
+              <w:t xml:space="preserve"> we set</w:t>
+            </w:r>
+            <w:r>
+              <w:rPr>
+                <w:rFonts w:cstheme="minorHAnsi"/>
+              </w:rPr>
+              <w:t xml:space="preserve"> the External Trigger Conversion Source as </w:t>
+            </w:r>
+            <w:r>
+              <w:rPr>
+                <w:rFonts w:cstheme="minorHAnsi"/>
+              </w:rPr>
+              <w:t xml:space="preserve">timer 2 </w:t>
+            </w:r>
+            <w:r>
+              <w:rPr>
+                <w:rFonts w:cstheme="minorHAnsi"/>
+              </w:rPr>
+              <w:t>TRGO</w:t>
+            </w:r>
+            <w:r>
+              <w:rPr>
+                <w:rFonts w:cstheme="minorHAnsi"/>
+              </w:rPr>
+              <w:t xml:space="preserve"> to start the conversion at 1Hz rate</w:t>
+            </w:r>
+            <w:r>
+              <w:rPr>
+                <w:rFonts w:cstheme="minorHAnsi"/>
+              </w:rPr>
+              <w:t xml:space="preserve">. </w:t>
+            </w:r>
+          </w:p>
+          <w:p>
+            <w:pPr>
+              <w:spacing w:after="10"/>
+              <w:rPr>
+                <w:rFonts w:cstheme="minorHAnsi"/>
+              </w:rPr>
+            </w:pPr>
+          </w:p>
+          <w:p>
+            <w:pPr>
+              <w:spacing w:after="10"/>
+              <w:rPr>
+                <w:rFonts w:cstheme="minorHAnsi"/>
+              </w:rPr>
+            </w:pPr>
+            <w:r>
+              <w:rPr>
+                <w:rFonts w:cstheme="minorHAnsi"/>
+              </w:rPr>
+              <w:t>We</w:t>
+            </w:r>
+            <w:r>
+              <w:rPr>
+                <w:rFonts w:cstheme="minorHAnsi"/>
+              </w:rPr>
+              <w:t xml:space="preserve"> enabl</w:t>
+            </w:r>
+            <w:r>
+              <w:rPr>
+                <w:rFonts w:cstheme="minorHAnsi"/>
+              </w:rPr>
+              <w:t>e</w:t>
+            </w:r>
+            <w:r>
+              <w:rPr>
+                <w:rFonts w:cstheme="minorHAnsi"/>
+              </w:rPr>
+              <w:t xml:space="preserve"> the interrupt:</w:t>
+            </w:r>
+          </w:p>
+          <w:p>
+            <w:pPr>
+              <w:spacing w:after="10"/>
+              <w:rPr>
+                <w:noProof/>
+                <w14:ligatures w14:val="standardContextual"/>
+              </w:rPr>
+            </w:pPr>
+            <w:r>
+              <w:rPr>
+                <w:noProof/>
+                <w14:ligatures w14:val="standardContextual"/>
+              </w:rPr>
+              <w:t xml:space="preserve"> </w:t>
+            </w:r>
+            <w:r>
+              <w:rPr>
+                <w:noProof/>
+                <w14:ligatures w14:val="standardContextual"/>
+              </w:rPr>
+              <w:drawing>
+                <wp:inline distT="0" distB="0" distL="0" distR="0" wp14:anchorId="07E1710C" wp14:editId="098D944B">
+                  <wp:extent cx="3290455" cy="493569"/>
+                  <wp:effectExtent l="0" t="0" r="5715" b="1905"/>
+                  <wp:docPr id="1418171820" name="Immagine 1"/>
+                  <wp:cNvGraphicFramePr>
+                    <a:graphicFrameLocks xmlns:a="http://schemas.openxmlformats.org/drawingml/2006/main" noChangeAspect="1"/>
+                  </wp:cNvGraphicFramePr>
+                  <a:graphic xmlns:a="http://schemas.openxmlformats.org/drawingml/2006/main">
+                    <a:graphicData uri="http://schemas.openxmlformats.org/drawingml/2006/picture">
+                      <pic:pic xmlns:pic="http://schemas.openxmlformats.org/drawingml/2006/picture">
+                        <pic:nvPicPr>
+                          <pic:cNvPr id="1418171820" name=""/>
+                          <pic:cNvPicPr/>
+                        </pic:nvPicPr>
+                        <pic:blipFill>
+                          <a:blip r:embed="rId10"/>
+                          <a:stretch>
+                            <a:fillRect/>
+                          </a:stretch>
+                        </pic:blipFill>
+                        <pic:spPr>
+                          <a:xfrm>
+                            <a:off x="0" y="0"/>
+                            <a:ext cx="3322626" cy="498395"/>
+                          </a:xfrm>
+                          <a:prstGeom prst="rect">
+                            <a:avLst/>
+                          </a:prstGeom>
+                        </pic:spPr>
+                      </pic:pic>
+                    </a:graphicData>
+                  </a:graphic>
+                </wp:inline>
+              </w:drawing>
+            </w:r>
+          </w:p>
+          <w:p>
+            <w:pPr>
+              <w:spacing w:after="10"/>
+              <w:rPr>
+                <w:rFonts w:cstheme="minorHAnsi"/>
+              </w:rPr>
+            </w:pPr>
+          </w:p>
+          <w:p>
+            <w:pPr>
+              <w:spacing w:after="10"/>
+              <w:rPr>
+                <w:noProof/>
+                <w14:ligatures w14:val="standardContextual"/>
+              </w:rPr>
+            </w:pPr>
+            <w:r>
+              <w:rPr>
+                <w:rFonts w:cstheme="minorHAnsi"/>
+              </w:rPr>
+              <w:t>For the timer</w:t>
+            </w:r>
+            <w:r>
+              <w:rPr>
+                <w:rFonts w:cstheme="minorHAnsi"/>
+              </w:rPr>
+              <w:t xml:space="preserve"> 2</w:t>
+            </w:r>
+            <w:r>
+              <w:rPr>
+                <w:rFonts w:cstheme="minorHAnsi"/>
+              </w:rPr>
+              <w:t xml:space="preserve">, we set the usual values (timeout parametrized by the constant TEMPO), plus we enable the TRGO to trigger the </w:t>
+            </w:r>
+            <w:r>
+              <w:rPr>
+                <w:rFonts w:cstheme="minorHAnsi"/>
+              </w:rPr>
+              <w:t xml:space="preserve">start </w:t>
+            </w:r>
+            <w:r>
+              <w:rPr>
+                <w:rFonts w:cstheme="minorHAnsi"/>
+              </w:rPr>
+              <w:t xml:space="preserve">of </w:t>
+            </w:r>
+            <w:r>
+              <w:rPr>
+                <w:rFonts w:cstheme="minorHAnsi"/>
+              </w:rPr>
+              <w:t xml:space="preserve">conversion of </w:t>
+            </w:r>
+            <w:r>
+              <w:rPr>
+                <w:rFonts w:cstheme="minorHAnsi"/>
+              </w:rPr>
+              <w:t xml:space="preserve">the ADC (Trigger Event Selection as </w:t>
             </w:r>
             <w:r>
               <w:rPr>
@@ -1224,7 +1581,7 @@
                           <pic:cNvPicPr/>
                         </pic:nvPicPr>
                         <pic:blipFill>
-                          <a:blip r:embed="rId8"/>
+                          <a:blip r:embed="rId11"/>
                           <a:stretch>
                             <a:fillRect/>
                           </a:stretch>
@@ -1264,7 +1621,56 @@
               <w:rPr>
                 <w:noProof/>
               </w:rPr>
-              <w:t>Finally, we configure the UART, for remote transmission of the values read by the potentiometer to the remote MATLAB console, as done and explained in the previous homework (using DM</w:t>
+              <w:lastRenderedPageBreak/>
+              <w:t>Finally, we configure the UART, for remote transmission of the</w:t>
+            </w:r>
+            <w:r>
+              <w:rPr>
+                <w:noProof/>
+              </w:rPr>
+              <w:t xml:space="preserve"> 3</w:t>
+            </w:r>
+            <w:r>
+              <w:rPr>
+                <w:noProof/>
+              </w:rPr>
+              <w:t xml:space="preserve"> values read by the </w:t>
+            </w:r>
+            <w:r>
+              <w:rPr>
+                <w:noProof/>
+              </w:rPr>
+              <w:t>ADC</w:t>
+            </w:r>
+            <w:r>
+              <w:rPr>
+                <w:noProof/>
+              </w:rPr>
+              <w:t xml:space="preserve"> to the remote MATLAB console, as </w:t>
+            </w:r>
+            <w:r>
+              <w:rPr>
+                <w:noProof/>
+              </w:rPr>
+              <w:t xml:space="preserve">also </w:t>
+            </w:r>
+            <w:r>
+              <w:rPr>
+                <w:noProof/>
+              </w:rPr>
+              <w:t>done and explained in the previous homework</w:t>
+            </w:r>
+            <w:r>
+              <w:rPr>
+                <w:noProof/>
+              </w:rPr>
+              <w:t xml:space="preserve"> 4</w:t>
+            </w:r>
+            <w:r>
+              <w:rPr>
+                <w:noProof/>
+              </w:rPr>
+              <w:t xml:space="preserve"> (using DM</w:t>
             </w:r>
             <w:r>
               <w:rPr>
@@ -1323,7 +1729,7 @@
                           <pic:cNvPicPr/>
                         </pic:nvPicPr>
                         <pic:blipFill rotWithShape="1">
-                          <a:blip r:embed="rId9">
+                          <a:blip r:embed="rId12">
                             <a:extLst>
                               <a:ext uri="{28A0092B-C50C-407E-A947-70E740481C1C}">
                                 <a14:useLocalDpi xmlns:a14="http://schemas.microsoft.com/office/drawing/2010/main" val="0"/>
@@ -1394,7 +1800,7 @@
                           <pic:cNvPicPr/>
                         </pic:nvPicPr>
                         <pic:blipFill>
-                          <a:blip r:embed="rId10">
+                          <a:blip r:embed="rId13">
                             <a:extLst>
                               <a:ext uri="{28A0092B-C50C-407E-A947-70E740481C1C}">
                                 <a14:useLocalDpi xmlns:a14="http://schemas.microsoft.com/office/drawing/2010/main" val="0"/>
@@ -1441,7 +1847,7 @@
                           <pic:cNvPicPr/>
                         </pic:nvPicPr>
                         <pic:blipFill>
-                          <a:blip r:embed="rId11"/>
+                          <a:blip r:embed="rId14"/>
                           <a:stretch>
                             <a:fillRect/>
                           </a:stretch>
@@ -1490,22 +1896,7 @@
               <w:rPr>
                 <w:rFonts w:cstheme="minorHAnsi"/>
               </w:rPr>
-              <w:lastRenderedPageBreak/>
-              <w:t>Then in the “</w:t>
-            </w:r>
-            <w:proofErr w:type="spellStart"/>
-            <w:r>
-              <w:rPr>
-                <w:rFonts w:cstheme="minorHAnsi"/>
-              </w:rPr>
-              <w:t>main.c</w:t>
-            </w:r>
-            <w:proofErr w:type="spellEnd"/>
-            <w:r>
-              <w:rPr>
-                <w:rFonts w:cstheme="minorHAnsi"/>
-              </w:rPr>
-              <w:t>” file w</w:t>
+              <w:t>Then in the “main.c” file w</w:t>
             </w:r>
             <w:r>
               <w:rPr>
@@ -1617,7 +2008,7 @@
                           <pic:cNvPicPr/>
                         </pic:nvPicPr>
                         <pic:blipFill>
-                          <a:blip r:embed="rId12"/>
+                          <a:blip r:embed="rId15"/>
                           <a:stretch>
                             <a:fillRect/>
                           </a:stretch>
@@ -1704,7 +2095,7 @@
                           <pic:cNvPicPr/>
                         </pic:nvPicPr>
                         <pic:blipFill>
-                          <a:blip r:embed="rId13"/>
+                          <a:blip r:embed="rId16"/>
                           <a:stretch>
                             <a:fillRect/>
                           </a:stretch>
@@ -1727,7 +2118,7 @@
           </w:p>
           <w:p>
             <w:pPr>
-              <w:pStyle w:val="ListParagraph"/>
+              <w:pStyle w:val="Paragrafoelenco"/>
               <w:numPr>
                 <w:ilvl w:val="0"/>
                 <w:numId w:val="5"/>
@@ -1756,7 +2147,7 @@
           </w:p>
           <w:p>
             <w:pPr>
-              <w:pStyle w:val="ListParagraph"/>
+              <w:pStyle w:val="Paragrafoelenco"/>
               <w:numPr>
                 <w:ilvl w:val="0"/>
                 <w:numId w:val="5"/>
@@ -1792,7 +2183,7 @@
           </w:p>
           <w:p>
             <w:pPr>
-              <w:pStyle w:val="ListParagraph"/>
+              <w:pStyle w:val="Paragrafoelenco"/>
               <w:numPr>
                 <w:ilvl w:val="0"/>
                 <w:numId w:val="5"/>
@@ -1835,7 +2226,7 @@
           </w:p>
           <w:p>
             <w:pPr>
-              <w:pStyle w:val="ListParagraph"/>
+              <w:pStyle w:val="Paragrafoelenco"/>
               <w:numPr>
                 <w:ilvl w:val="0"/>
                 <w:numId w:val="5"/>
@@ -1991,7 +2382,7 @@
                           <pic:cNvPicPr/>
                         </pic:nvPicPr>
                         <pic:blipFill>
-                          <a:blip r:embed="rId14"/>
+                          <a:blip r:embed="rId17"/>
                           <a:stretch>
                             <a:fillRect/>
                           </a:stretch>
@@ -2030,7 +2421,7 @@
           </w:p>
           <w:p>
             <w:pPr>
-              <w:pStyle w:val="ListParagraph"/>
+              <w:pStyle w:val="Paragrafoelenco"/>
               <w:numPr>
                 <w:ilvl w:val="0"/>
                 <w:numId w:val="5"/>
@@ -2045,35 +2436,44 @@
                 <w:noProof/>
                 <w14:ligatures w14:val="standardContextual"/>
               </w:rPr>
-              <w:t xml:space="preserve">for the potentiometer and the </w:t>
-            </w:r>
-            <w:r>
-              <w:rPr>
-                <w:noProof/>
-                <w14:ligatures w14:val="standardContextual"/>
-              </w:rPr>
-              <w:t>(</w:t>
-            </w:r>
-            <w:r>
-              <w:rPr>
-                <w:noProof/>
-                <w14:ligatures w14:val="standardContextual"/>
-              </w:rPr>
-              <w:t>reference voltage</w:t>
-            </w:r>
-            <w:r>
-              <w:rPr>
-                <w:noProof/>
-                <w14:ligatures w14:val="standardContextual"/>
-              </w:rPr>
-              <w:t>?)</w:t>
-            </w:r>
-            <w:r>
-              <w:rPr>
-                <w:noProof/>
-                <w14:ligatures w14:val="standardContextual"/>
-              </w:rPr>
-              <w:t>, 3.3 indicates the …</w:t>
+              <w:t>all 3 values need to be converted in voltage</w:t>
+            </w:r>
+            <w:r>
+              <w:rPr>
+                <w:noProof/>
+                <w14:ligatures w14:val="standardContextual"/>
+              </w:rPr>
+              <w:t>.</w:t>
+            </w:r>
+            <w:r>
+              <w:rPr>
+                <w:noProof/>
+                <w14:ligatures w14:val="standardContextual"/>
+              </w:rPr>
+              <w:t xml:space="preserve"> </w:t>
+            </w:r>
+            <w:r>
+              <w:rPr>
+                <w:i/>
+                <w:iCs/>
+                <w:noProof/>
+                <w14:ligatures w14:val="standardContextual"/>
+              </w:rPr>
+              <w:t>3.3</w:t>
+            </w:r>
+            <w:r>
+              <w:rPr>
+                <w:noProof/>
+                <w14:ligatures w14:val="standardContextual"/>
+              </w:rPr>
+              <w:t xml:space="preserve"> indicates the</w:t>
+            </w:r>
+            <w:r>
+              <w:rPr>
+                <w:noProof/>
+                <w14:ligatures w14:val="standardContextual"/>
+              </w:rPr>
+              <w:t xml:space="preserve"> full scale range (3.3 V)</w:t>
             </w:r>
             <w:r>
               <w:rPr>
@@ -2096,28 +2496,33 @@
                 <w:noProof/>
                 <w14:ligatures w14:val="standardContextual"/>
               </w:rPr>
-              <w:t>the</w:t>
-            </w:r>
-            <w:r>
-              <w:rPr>
-                <w:i/>
-                <w:iCs/>
-                <w:noProof/>
-                <w14:ligatures w14:val="standardContextual"/>
-              </w:rPr>
-              <w:t xml:space="preserve"> </w:t>
-            </w:r>
-            <w:r>
-              <w:rPr>
-                <w:noProof/>
-                <w14:ligatures w14:val="standardContextual"/>
-              </w:rPr>
-              <w:t>…</w:t>
-            </w:r>
-          </w:p>
-          <w:p>
-            <w:pPr>
-              <w:pStyle w:val="ListParagraph"/>
+              <w:t xml:space="preserve">are </w:t>
+            </w:r>
+            <w:r>
+              <w:rPr>
+                <w:noProof/>
+                <w14:ligatures w14:val="standardContextual"/>
+              </w:rPr>
+              <w:t xml:space="preserve">the </w:t>
+            </w:r>
+            <w:r>
+              <w:rPr>
+                <w:noProof/>
+                <w14:ligatures w14:val="standardContextual"/>
+              </w:rPr>
+              <w:t>resolution steps</w:t>
+            </w:r>
+            <w:r>
+              <w:rPr>
+                <w:noProof/>
+                <w14:ligatures w14:val="standardContextual"/>
+              </w:rPr>
+              <w:t xml:space="preserve"> (2^12 where 12 is the number of bits)</w:t>
+            </w:r>
+          </w:p>
+          <w:p>
+            <w:pPr>
+              <w:pStyle w:val="Paragrafoelenco"/>
               <w:numPr>
                 <w:ilvl w:val="0"/>
                 <w:numId w:val="5"/>
@@ -2132,22 +2537,150 @@
                 <w:noProof/>
                 <w14:ligatures w14:val="standardContextual"/>
               </w:rPr>
-              <w:t>f</w:t>
-            </w:r>
-            <w:r>
-              <w:rPr>
-                <w:noProof/>
-                <w14:ligatures w14:val="standardContextual"/>
-              </w:rPr>
-              <w:t xml:space="preserve">or </w:t>
-            </w:r>
-            <w:r>
-              <w:rPr>
-                <w:noProof/>
-                <w14:ligatures w14:val="standardContextual"/>
-              </w:rPr>
-              <w:t>the temperature reading, we apply …</w:t>
-            </w:r>
+              <w:t xml:space="preserve">the temperature reading, </w:t>
+            </w:r>
+            <w:r>
+              <w:rPr>
+                <w:noProof/>
+                <w14:ligatures w14:val="standardContextual"/>
+              </w:rPr>
+              <w:t>also need a voltage to degrees conversion formula</w:t>
+            </w:r>
+            <w:r>
+              <w:rPr>
+                <w:noProof/>
+                <w14:ligatures w14:val="standardContextual"/>
+              </w:rPr>
+              <w:t>;</w:t>
+            </w:r>
+            <w:r>
+              <w:rPr>
+                <w:noProof/>
+                <w14:ligatures w14:val="standardContextual"/>
+              </w:rPr>
+              <w:t xml:space="preserve"> </w:t>
+            </w:r>
+            <w:r>
+              <w:rPr>
+                <w:noProof/>
+                <w14:ligatures w14:val="standardContextual"/>
+              </w:rPr>
+              <w:t>we apply</w:t>
+            </w:r>
+            <w:r>
+              <w:rPr>
+                <w:noProof/>
+                <w14:ligatures w14:val="standardContextual"/>
+              </w:rPr>
+              <w:t xml:space="preserve"> the following </w:t>
+            </w:r>
+            <w:r>
+              <w:rPr>
+                <w:noProof/>
+                <w14:ligatures w14:val="standardContextual"/>
+              </w:rPr>
+              <w:t>one</w:t>
+            </w:r>
+            <w:r>
+              <w:rPr>
+                <w:noProof/>
+                <w14:ligatures w14:val="standardContextual"/>
+              </w:rPr>
+              <w:t xml:space="preserve"> with the underlined values:</w:t>
+            </w:r>
+          </w:p>
+          <w:p>
+            <w:pPr>
+              <w:ind w:left="360"/>
+              <w:rPr>
+                <w:noProof/>
+                <w14:ligatures w14:val="standardContextual"/>
+              </w:rPr>
+            </w:pPr>
+            <w:r>
+              <w:rPr>
+                <w:noProof/>
+                <w14:ligatures w14:val="standardContextual"/>
+              </w:rPr>
+              <w:lastRenderedPageBreak/>
+              <w:drawing>
+                <wp:inline distT="0" distB="0" distL="0" distR="0" wp14:anchorId="0B187363" wp14:editId="78A0C784">
+                  <wp:extent cx="2077796" cy="400339"/>
+                  <wp:effectExtent l="0" t="0" r="0" b="0"/>
+                  <wp:docPr id="2018600392" name="Immagine 1"/>
+                  <wp:cNvGraphicFramePr>
+                    <a:graphicFrameLocks xmlns:a="http://schemas.openxmlformats.org/drawingml/2006/main" noChangeAspect="1"/>
+                  </wp:cNvGraphicFramePr>
+                  <a:graphic xmlns:a="http://schemas.openxmlformats.org/drawingml/2006/main">
+                    <a:graphicData uri="http://schemas.openxmlformats.org/drawingml/2006/picture">
+                      <pic:pic xmlns:pic="http://schemas.openxmlformats.org/drawingml/2006/picture">
+                        <pic:nvPicPr>
+                          <pic:cNvPr id="2018600392" name=""/>
+                          <pic:cNvPicPr/>
+                        </pic:nvPicPr>
+                        <pic:blipFill>
+                          <a:blip r:embed="rId18"/>
+                          <a:stretch>
+                            <a:fillRect/>
+                          </a:stretch>
+                        </pic:blipFill>
+                        <pic:spPr>
+                          <a:xfrm>
+                            <a:off x="0" y="0"/>
+                            <a:ext cx="2197685" cy="423439"/>
+                          </a:xfrm>
+                          <a:prstGeom prst="rect">
+                            <a:avLst/>
+                          </a:prstGeom>
+                        </pic:spPr>
+                      </pic:pic>
+                    </a:graphicData>
+                  </a:graphic>
+                </wp:inline>
+              </w:drawing>
+            </w:r>
+            <w:r>
+              <w:rPr>
+                <w:noProof/>
+                <w14:ligatures w14:val="standardContextual"/>
+              </w:rPr>
+              <w:t xml:space="preserve"> </w:t>
+            </w:r>
+            <w:r>
+              <w:t xml:space="preserve"> </w:t>
+            </w:r>
+            <w:r>
+              <w:object w:dxaOrig="14580" w:dyaOrig="4788" w14:anchorId="4C1E07B7">
+                <v:shapetype id="_x0000_t75" coordsize="21600,21600" o:spt="75" o:preferrelative="t" path="m@4@5l@4@11@9@11@9@5xe" filled="f" stroked="f">
+                  <v:stroke joinstyle="miter"/>
+                  <v:formulas>
+                    <v:f eqn="if lineDrawn pixelLineWidth 0"/>
+                    <v:f eqn="sum @0 1 0"/>
+                    <v:f eqn="sum 0 0 @1"/>
+                    <v:f eqn="prod @2 1 2"/>
+                    <v:f eqn="prod @3 21600 pixelWidth"/>
+                    <v:f eqn="prod @3 21600 pixelHeight"/>
+                    <v:f eqn="sum @0 0 1"/>
+                    <v:f eqn="prod @6 1 2"/>
+                    <v:f eqn="prod @7 21600 pixelWidth"/>
+                    <v:f eqn="sum @8 21600 0"/>
+                    <v:f eqn="prod @7 21600 pixelHeight"/>
+                    <v:f eqn="sum @10 21600 0"/>
+                  </v:formulas>
+                  <v:path o:extrusionok="f" gradientshapeok="t" o:connecttype="rect"/>
+                  <o:lock v:ext="edit" aspectratio="t"/>
+                </v:shapetype>
+                <v:shape id="_x0000_i1025" type="#_x0000_t75" style="width:345.8pt;height:112.9pt" o:ole="">
+                  <v:imagedata r:id="rId19" o:title=""/>
+                </v:shape>
+                <o:OLEObject Type="Embed" ProgID="PBrush" ShapeID="_x0000_i1025" DrawAspect="Content" ObjectID="_1791184794" r:id="rId20"/>
+              </w:object>
+            </w:r>
+          </w:p>
+          <w:p>
+            <w:pPr>
+              <w:pStyle w:val="Default"/>
+            </w:pPr>
           </w:p>
           <w:p>
             <w:pPr>
@@ -2164,7 +2697,6 @@
               </w:rPr>
               <w:t xml:space="preserve">The </w:t>
             </w:r>
-            <w:proofErr w:type="spellStart"/>
             <w:r>
               <w:rPr>
                 <w:rFonts w:cstheme="minorHAnsi"/>
@@ -2173,7 +2705,6 @@
               </w:rPr>
               <w:t>snprintf</w:t>
             </w:r>
-            <w:proofErr w:type="spellEnd"/>
             <w:r>
               <w:rPr>
                 <w:rFonts w:cstheme="minorHAnsi"/>
@@ -2194,16 +2725,7 @@
                 <w:i/>
                 <w:iCs/>
               </w:rPr>
-              <w:t xml:space="preserve"> </w:t>
-            </w:r>
-            <w:proofErr w:type="spellStart"/>
-            <w:r>
-              <w:rPr>
-                <w:rFonts w:cstheme="minorHAnsi"/>
-                <w:i/>
-                <w:iCs/>
-              </w:rPr>
-              <w:t>buffer</w:t>
+              <w:t xml:space="preserve"> buffer</w:t>
             </w:r>
             <w:r>
               <w:rPr>
@@ -2213,7 +2735,6 @@
               </w:rPr>
               <w:t>_uart</w:t>
             </w:r>
-            <w:proofErr w:type="spellEnd"/>
             <w:r>
               <w:rPr>
                 <w:rFonts w:cstheme="minorHAnsi"/>
@@ -2300,9 +2821,6 @@
               <w:pBdr>
                 <w:bottom w:val="single" w:sz="6" w:space="1" w:color="auto"/>
               </w:pBdr>
-              <w:rPr>
-                <w:rFonts w:cstheme="minorHAnsi"/>
-              </w:rPr>
             </w:pPr>
             <w:r>
               <w:rPr>
@@ -2310,7 +2828,6 @@
               </w:rPr>
               <w:t>Switching to MATLAB, we can now run the script “</w:t>
             </w:r>
-            <w:proofErr w:type="spellStart"/>
             <w:r>
               <w:rPr>
                 <w:rFonts w:cstheme="minorHAnsi"/>
@@ -2333,14 +2850,7 @@
               <w:rPr>
                 <w:rFonts w:cstheme="minorHAnsi"/>
               </w:rPr>
-              <w:t>.m</w:t>
-            </w:r>
-            <w:proofErr w:type="spellEnd"/>
-            <w:r>
-              <w:rPr>
-                <w:rFonts w:cstheme="minorHAnsi"/>
-              </w:rPr>
-              <w:t xml:space="preserve">” to read the voltage values at baud rate </w:t>
+              <w:t xml:space="preserve">.m” to read the voltage values at baud rate </w:t>
             </w:r>
             <w:r>
               <w:rPr>
@@ -2364,21 +2874,7 @@
               <w:rPr>
                 <w:rFonts w:cstheme="minorHAnsi"/>
               </w:rPr>
-              <w:t>:</w:t>
-            </w:r>
-          </w:p>
-          <w:p>
-            <w:pPr>
-              <w:pBdr>
-                <w:bottom w:val="single" w:sz="6" w:space="1" w:color="auto"/>
-              </w:pBdr>
-            </w:pPr>
-            <w:r>
-              <w:rPr>
-                <w:rFonts w:cstheme="minorHAnsi"/>
-              </w:rPr>
-              <w:lastRenderedPageBreak/>
-              <w:t xml:space="preserve"> </w:t>
+              <w:t xml:space="preserve">: </w:t>
             </w:r>
             <w:r>
               <w:rPr>
@@ -2403,7 +2899,7 @@
                           </pic:cNvPicPr>
                         </pic:nvPicPr>
                         <pic:blipFill>
-                          <a:blip r:embed="rId15">
+                          <a:blip r:embed="rId21">
                             <a:extLst>
                               <a:ext uri="{28A0092B-C50C-407E-A947-70E740481C1C}">
                                 <a14:useLocalDpi xmlns:a14="http://schemas.microsoft.com/office/drawing/2010/main" val="0"/>
@@ -3564,7 +4060,7 @@
     <w:lsdException w:name="Unresolved Mention" w:semiHidden="1" w:unhideWhenUsed="1"/>
     <w:lsdException w:name="Smart Link" w:semiHidden="1" w:unhideWhenUsed="1"/>
   </w:latentStyles>
-  <w:style w:type="paragraph" w:default="1" w:styleId="Normal">
+  <w:style w:type="paragraph" w:default="1" w:styleId="Normale">
     <w:name w:val="Normal"/>
     <w:qFormat/>
     <w:rsid w:val="00BF3FA8"/>
@@ -3580,13 +4076,12 @@
       <w14:ligatures w14:val="none"/>
     </w:rPr>
   </w:style>
-  <w:style w:type="character" w:default="1" w:styleId="DefaultParagraphFont">
+  <w:style w:type="character" w:default="1" w:styleId="Carpredefinitoparagrafo">
     <w:name w:val="Default Paragraph Font"/>
     <w:uiPriority w:val="1"/>
-    <w:semiHidden/>
     <w:unhideWhenUsed/>
   </w:style>
-  <w:style w:type="table" w:default="1" w:styleId="TableNormal">
+  <w:style w:type="table" w:default="1" w:styleId="Tabellanormale">
     <w:name w:val="Normal Table"/>
     <w:uiPriority w:val="99"/>
     <w:semiHidden/>
@@ -3601,15 +4096,15 @@
       </w:tblCellMar>
     </w:tblPr>
   </w:style>
-  <w:style w:type="numbering" w:default="1" w:styleId="NoList">
+  <w:style w:type="numbering" w:default="1" w:styleId="Nessunelenco">
     <w:name w:val="No List"/>
     <w:uiPriority w:val="99"/>
     <w:semiHidden/>
     <w:unhideWhenUsed/>
   </w:style>
-  <w:style w:type="table" w:styleId="TableGrid">
+  <w:style w:type="table" w:styleId="Grigliatabella">
     <w:name w:val="Table Grid"/>
-    <w:basedOn w:val="TableNormal"/>
+    <w:basedOn w:val="Tabellanormale"/>
     <w:uiPriority w:val="39"/>
     <w:rsid w:val="0030269E"/>
     <w:rPr>
@@ -3633,7 +4128,7 @@
   </w:style>
   <w:style w:type="paragraph" w:customStyle="1" w:styleId="paragraph">
     <w:name w:val="paragraph"/>
-    <w:basedOn w:val="Normal"/>
+    <w:basedOn w:val="Normale"/>
     <w:rsid w:val="0030269E"/>
     <w:pPr>
       <w:spacing w:before="100" w:beforeAutospacing="1" w:after="100" w:afterAutospacing="1" w:line="240" w:lineRule="auto"/>
@@ -3647,17 +4142,17 @@
   </w:style>
   <w:style w:type="character" w:customStyle="1" w:styleId="normaltextrun">
     <w:name w:val="normaltextrun"/>
-    <w:basedOn w:val="DefaultParagraphFont"/>
+    <w:basedOn w:val="Carpredefinitoparagrafo"/>
     <w:rsid w:val="0030269E"/>
   </w:style>
   <w:style w:type="character" w:customStyle="1" w:styleId="eop">
     <w:name w:val="eop"/>
-    <w:basedOn w:val="DefaultParagraphFont"/>
+    <w:basedOn w:val="Carpredefinitoparagrafo"/>
     <w:rsid w:val="0030269E"/>
   </w:style>
-  <w:style w:type="paragraph" w:styleId="ListParagraph">
+  <w:style w:type="paragraph" w:styleId="Paragrafoelenco">
     <w:name w:val="List Paragraph"/>
-    <w:basedOn w:val="Normal"/>
+    <w:basedOn w:val="Normale"/>
     <w:uiPriority w:val="34"/>
     <w:qFormat/>
     <w:rsid w:val="00B541A9"/>
@@ -3666,10 +4161,10 @@
       <w:contextualSpacing/>
     </w:pPr>
   </w:style>
-  <w:style w:type="paragraph" w:styleId="HTMLPreformatted">
+  <w:style w:type="paragraph" w:styleId="PreformattatoHTML">
     <w:name w:val="HTML Preformatted"/>
-    <w:basedOn w:val="Normal"/>
-    <w:link w:val="HTMLPreformattedChar"/>
+    <w:basedOn w:val="Normale"/>
+    <w:link w:val="PreformattatoHTMLCarattere"/>
     <w:uiPriority w:val="99"/>
     <w:semiHidden/>
     <w:unhideWhenUsed/>
@@ -3683,10 +4178,10 @@
       <w:szCs w:val="20"/>
     </w:rPr>
   </w:style>
-  <w:style w:type="character" w:customStyle="1" w:styleId="HTMLPreformattedChar">
-    <w:name w:val="HTML Preformatted Char"/>
-    <w:basedOn w:val="DefaultParagraphFont"/>
-    <w:link w:val="HTMLPreformatted"/>
+  <w:style w:type="character" w:customStyle="1" w:styleId="PreformattatoHTMLCarattere">
+    <w:name w:val="Preformattato HTML Carattere"/>
+    <w:basedOn w:val="Carpredefinitoparagrafo"/>
+    <w:link w:val="PreformattatoHTML"/>
     <w:uiPriority w:val="99"/>
     <w:semiHidden/>
     <w:rsid w:val="00447098"/>
@@ -3699,7 +4194,7 @@
       <w14:ligatures w14:val="none"/>
     </w:rPr>
   </w:style>
-  <w:style w:type="paragraph" w:styleId="NoSpacing">
+  <w:style w:type="paragraph" w:styleId="Nessunaspaziatura">
     <w:name w:val="No Spacing"/>
     <w:uiPriority w:val="1"/>
     <w:qFormat/>
@@ -3711,6 +4206,21 @@
       <w:szCs w:val="22"/>
       <w:lang w:val="en-US" w:eastAsia="en-US"/>
       <w14:ligatures w14:val="none"/>
+    </w:rPr>
+  </w:style>
+  <w:style w:type="paragraph" w:customStyle="1" w:styleId="Default">
+    <w:name w:val="Default"/>
+    <w:rsid w:val="00150F1A"/>
+    <w:pPr>
+      <w:autoSpaceDE w:val="0"/>
+      <w:autoSpaceDN w:val="0"/>
+      <w:adjustRightInd w:val="0"/>
+    </w:pPr>
+    <w:rPr>
+      <w:rFonts w:ascii="Cambria Math" w:hAnsi="Cambria Math" w:cs="Cambria Math"/>
+      <w:color w:val="000000"/>
+      <w:kern w:val="0"/>
+      <w:lang w:val="it-IT"/>
     </w:rPr>
   </w:style>
 </w:styles>

</xml_diff>

<commit_message>
Documentation of 3a finalized
</commit_message>
<xml_diff>
--- a/Lab_6/Homework06_A2.docx
+++ b/Lab_6/Homework06_A2.docx
@@ -4,7 +4,7 @@
   <w:body>
     <w:tbl>
       <w:tblPr>
-        <w:tblStyle w:val="Grigliatabella"/>
+        <w:tblStyle w:val="TableGrid"/>
         <w:tblW w:w="0" w:type="auto"/>
         <w:tblInd w:w="7225" w:type="dxa"/>
         <w:tblLook w:val="04A0" w:firstRow="1" w:lastRow="0" w:firstColumn="1" w:lastColumn="0" w:noHBand="0" w:noVBand="1"/>
@@ -20,7 +20,7 @@
           </w:tcPr>
           <w:p>
             <w:pPr>
-              <w:pStyle w:val="Nessunaspaziatura"/>
+              <w:pStyle w:val="NoSpacing"/>
             </w:pPr>
             <w:r>
               <w:t>Mark</w:t>
@@ -52,7 +52,7 @@
     </w:p>
     <w:tbl>
       <w:tblPr>
-        <w:tblStyle w:val="Grigliatabella"/>
+        <w:tblStyle w:val="TableGrid"/>
         <w:tblW w:w="0" w:type="auto"/>
         <w:tblLook w:val="05A0" w:firstRow="1" w:lastRow="0" w:firstColumn="1" w:lastColumn="1" w:noHBand="0" w:noVBand="1"/>
       </w:tblPr>
@@ -395,8 +395,13 @@
             <w:shd w:val="clear" w:color="auto" w:fill="FFF2CC" w:themeFill="accent4" w:themeFillTint="33"/>
           </w:tcPr>
           <w:p>
-            <w:r>
-              <w:t>Majocchi Tommaso</w:t>
+            <w:proofErr w:type="spellStart"/>
+            <w:r>
+              <w:t>Majocchi</w:t>
+            </w:r>
+            <w:proofErr w:type="spellEnd"/>
+            <w:r>
+              <w:t xml:space="preserve"> Tommaso</w:t>
             </w:r>
           </w:p>
         </w:tc>
@@ -460,8 +465,13 @@
             <w:shd w:val="clear" w:color="auto" w:fill="FFF2CC" w:themeFill="accent4" w:themeFillTint="33"/>
           </w:tcPr>
           <w:p>
-            <w:r>
-              <w:t>Maffezzini Andrea</w:t>
+            <w:proofErr w:type="spellStart"/>
+            <w:r>
+              <w:t>Maffezzini</w:t>
+            </w:r>
+            <w:proofErr w:type="spellEnd"/>
+            <w:r>
+              <w:t xml:space="preserve"> Andrea</w:t>
             </w:r>
           </w:p>
         </w:tc>
@@ -611,7 +621,7 @@
     <w:p/>
     <w:tbl>
       <w:tblPr>
-        <w:tblStyle w:val="Grigliatabella"/>
+        <w:tblStyle w:val="TableGrid"/>
         <w:tblW w:w="0" w:type="auto"/>
         <w:tblLook w:val="04A0" w:firstRow="1" w:lastRow="0" w:firstColumn="1" w:lastColumn="0" w:noHBand="0" w:noVBand="1"/>
       </w:tblPr>
@@ -936,6 +946,7 @@
             <w:r>
               <w:rPr>
                 <w:rFonts w:cstheme="minorHAnsi"/>
+                <w:noProof/>
               </w:rPr>
               <w:drawing>
                 <wp:inline distT="0" distB="0" distL="0" distR="0" wp14:anchorId="4A0851D5" wp14:editId="4E24A76D">
@@ -1048,8 +1059,16 @@
               <w:rPr>
                 <w:rFonts w:cstheme="minorHAnsi"/>
               </w:rPr>
-              <w:t xml:space="preserve"> Vref</w:t>
-            </w:r>
+              <w:t xml:space="preserve"> </w:t>
+            </w:r>
+            <w:proofErr w:type="spellStart"/>
+            <w:r>
+              <w:rPr>
+                <w:rFonts w:cstheme="minorHAnsi"/>
+              </w:rPr>
+              <w:t>Vref</w:t>
+            </w:r>
+            <w:proofErr w:type="spellEnd"/>
             <w:r>
               <w:rPr>
                 <w:rFonts w:cstheme="minorHAnsi"/>
@@ -1085,6 +1104,7 @@
             <w:r>
               <w:rPr>
                 <w:rFonts w:cstheme="minorHAnsi"/>
+                <w:noProof/>
               </w:rPr>
               <w:drawing>
                 <wp:inline distT="0" distB="0" distL="0" distR="0" wp14:anchorId="49652F2A" wp14:editId="0E857EFA">
@@ -1133,6 +1153,7 @@
             <w:r>
               <w:rPr>
                 <w:rFonts w:cstheme="minorHAnsi"/>
+                <w:noProof/>
               </w:rPr>
               <w:drawing>
                 <wp:inline distT="0" distB="0" distL="0" distR="0" wp14:anchorId="602A99F2" wp14:editId="658F7700">
@@ -1203,6 +1224,7 @@
             <w:r>
               <w:rPr>
                 <w:rFonts w:cstheme="minorHAnsi"/>
+                <w:noProof/>
               </w:rPr>
               <w:drawing>
                 <wp:inline distT="0" distB="0" distL="0" distR="0" wp14:anchorId="7870B533" wp14:editId="059C5154">
@@ -1243,6 +1265,7 @@
             <w:r>
               <w:rPr>
                 <w:rFonts w:cstheme="minorHAnsi"/>
+                <w:noProof/>
               </w:rPr>
               <w:drawing>
                 <wp:inline distT="0" distB="0" distL="0" distR="0" wp14:anchorId="4625DF67" wp14:editId="73CAA3A2">
@@ -1342,13 +1365,7 @@
               <w:rPr>
                 <w:rFonts w:cstheme="minorHAnsi"/>
               </w:rPr>
-              <w:t xml:space="preserve"> we set</w:t>
-            </w:r>
-            <w:r>
-              <w:rPr>
-                <w:rFonts w:cstheme="minorHAnsi"/>
-              </w:rPr>
-              <w:t xml:space="preserve"> the External Trigger Conversion Source as </w:t>
+              <w:t xml:space="preserve"> we set the External Trigger Conversion Source as </w:t>
             </w:r>
             <w:r>
               <w:rPr>
@@ -1896,7 +1913,21 @@
               <w:rPr>
                 <w:rFonts w:cstheme="minorHAnsi"/>
               </w:rPr>
-              <w:t>Then in the “main.c” file w</w:t>
+              <w:t>Then in the “</w:t>
+            </w:r>
+            <w:proofErr w:type="spellStart"/>
+            <w:r>
+              <w:rPr>
+                <w:rFonts w:cstheme="minorHAnsi"/>
+              </w:rPr>
+              <w:t>main.c</w:t>
+            </w:r>
+            <w:proofErr w:type="spellEnd"/>
+            <w:r>
+              <w:rPr>
+                <w:rFonts w:cstheme="minorHAnsi"/>
+              </w:rPr>
+              <w:t>” file w</w:t>
             </w:r>
             <w:r>
               <w:rPr>
@@ -2118,7 +2149,7 @@
           </w:p>
           <w:p>
             <w:pPr>
-              <w:pStyle w:val="Paragrafoelenco"/>
+              <w:pStyle w:val="ListParagraph"/>
               <w:numPr>
                 <w:ilvl w:val="0"/>
                 <w:numId w:val="5"/>
@@ -2147,7 +2178,7 @@
           </w:p>
           <w:p>
             <w:pPr>
-              <w:pStyle w:val="Paragrafoelenco"/>
+              <w:pStyle w:val="ListParagraph"/>
               <w:numPr>
                 <w:ilvl w:val="0"/>
                 <w:numId w:val="5"/>
@@ -2183,7 +2214,7 @@
           </w:p>
           <w:p>
             <w:pPr>
-              <w:pStyle w:val="Paragrafoelenco"/>
+              <w:pStyle w:val="ListParagraph"/>
               <w:numPr>
                 <w:ilvl w:val="0"/>
                 <w:numId w:val="5"/>
@@ -2226,7 +2257,7 @@
           </w:p>
           <w:p>
             <w:pPr>
-              <w:pStyle w:val="Paragrafoelenco"/>
+              <w:pStyle w:val="ListParagraph"/>
               <w:numPr>
                 <w:ilvl w:val="0"/>
                 <w:numId w:val="5"/>
@@ -2340,7 +2371,43 @@
               <w:rPr>
                 <w:rFonts w:cstheme="minorHAnsi"/>
               </w:rPr>
-              <w:t xml:space="preserve">[1/TEMPO/1000] </w:t>
+              <w:t>[</w:t>
+            </w:r>
+            <w:r>
+              <w:rPr>
+                <w:rFonts w:cstheme="minorHAnsi"/>
+              </w:rPr>
+              <w:t xml:space="preserve">if </w:t>
+            </w:r>
+            <w:r>
+              <w:rPr>
+                <w:rFonts w:cstheme="minorHAnsi"/>
+              </w:rPr>
+              <w:t>TEMPO</w:t>
+            </w:r>
+            <w:r>
+              <w:rPr>
+                <w:rFonts w:cstheme="minorHAnsi"/>
+              </w:rPr>
+              <w:t>=</w:t>
+            </w:r>
+            <w:r>
+              <w:rPr>
+                <w:rFonts w:cstheme="minorHAnsi"/>
+              </w:rPr>
+              <w:t>1000</w:t>
+            </w:r>
+            <w:r>
+              <w:rPr>
+                <w:rFonts w:cstheme="minorHAnsi"/>
+              </w:rPr>
+              <w:t>, then 1</w:t>
+            </w:r>
+            <w:r>
+              <w:rPr>
+                <w:rFonts w:cstheme="minorHAnsi"/>
+              </w:rPr>
+              <w:t xml:space="preserve">] </w:t>
             </w:r>
             <w:r>
               <w:rPr>
@@ -2421,7 +2488,7 @@
           </w:p>
           <w:p>
             <w:pPr>
-              <w:pStyle w:val="Paragrafoelenco"/>
+              <w:pStyle w:val="ListParagraph"/>
               <w:numPr>
                 <w:ilvl w:val="0"/>
                 <w:numId w:val="5"/>
@@ -2522,7 +2589,7 @@
           </w:p>
           <w:p>
             <w:pPr>
-              <w:pStyle w:val="Paragrafoelenco"/>
+              <w:pStyle w:val="ListParagraph"/>
               <w:numPr>
                 <w:ilvl w:val="0"/>
                 <w:numId w:val="5"/>
@@ -2670,16 +2737,19 @@
                   <v:path o:extrusionok="f" gradientshapeok="t" o:connecttype="rect"/>
                   <o:lock v:ext="edit" aspectratio="t"/>
                 </v:shapetype>
-                <v:shape id="_x0000_i1025" type="#_x0000_t75" style="width:345.8pt;height:112.9pt" o:ole="">
+                <v:shape id="_x0000_i1025" type="#_x0000_t75" style="width:345.6pt;height:112.8pt" o:ole="">
                   <v:imagedata r:id="rId19" o:title=""/>
                 </v:shape>
-                <o:OLEObject Type="Embed" ProgID="PBrush" ShapeID="_x0000_i1025" DrawAspect="Content" ObjectID="_1791184794" r:id="rId20"/>
+                <o:OLEObject Type="Embed" ProgID="PBrush" ShapeID="_x0000_i1025" DrawAspect="Content" ObjectID="_1791188033" r:id="rId20"/>
               </w:object>
             </w:r>
           </w:p>
           <w:p>
             <w:pPr>
               <w:pStyle w:val="Default"/>
+              <w:rPr>
+                <w:lang w:val="en-GB"/>
+              </w:rPr>
             </w:pPr>
           </w:p>
           <w:p>
@@ -2697,6 +2767,7 @@
               </w:rPr>
               <w:t xml:space="preserve">The </w:t>
             </w:r>
+            <w:proofErr w:type="spellStart"/>
             <w:r>
               <w:rPr>
                 <w:rFonts w:cstheme="minorHAnsi"/>
@@ -2705,6 +2776,7 @@
               </w:rPr>
               <w:t>snprintf</w:t>
             </w:r>
+            <w:proofErr w:type="spellEnd"/>
             <w:r>
               <w:rPr>
                 <w:rFonts w:cstheme="minorHAnsi"/>
@@ -2725,7 +2797,16 @@
                 <w:i/>
                 <w:iCs/>
               </w:rPr>
-              <w:t xml:space="preserve"> buffer</w:t>
+              <w:t xml:space="preserve"> </w:t>
+            </w:r>
+            <w:proofErr w:type="spellStart"/>
+            <w:r>
+              <w:rPr>
+                <w:rFonts w:cstheme="minorHAnsi"/>
+                <w:i/>
+                <w:iCs/>
+              </w:rPr>
+              <w:t>buffer</w:t>
             </w:r>
             <w:r>
               <w:rPr>
@@ -2735,6 +2816,7 @@
               </w:rPr>
               <w:t>_uart</w:t>
             </w:r>
+            <w:proofErr w:type="spellEnd"/>
             <w:r>
               <w:rPr>
                 <w:rFonts w:cstheme="minorHAnsi"/>
@@ -2828,6 +2910,7 @@
               </w:rPr>
               <w:t>Switching to MATLAB, we can now run the script “</w:t>
             </w:r>
+            <w:proofErr w:type="spellStart"/>
             <w:r>
               <w:rPr>
                 <w:rFonts w:cstheme="minorHAnsi"/>
@@ -2850,7 +2933,14 @@
               <w:rPr>
                 <w:rFonts w:cstheme="minorHAnsi"/>
               </w:rPr>
-              <w:t xml:space="preserve">.m” to read the voltage values at baud rate </w:t>
+              <w:t>.m</w:t>
+            </w:r>
+            <w:proofErr w:type="spellEnd"/>
+            <w:r>
+              <w:rPr>
+                <w:rFonts w:cstheme="minorHAnsi"/>
+              </w:rPr>
+              <w:t xml:space="preserve">” to read the voltage values at baud rate </w:t>
             </w:r>
             <w:r>
               <w:rPr>
@@ -4060,7 +4150,7 @@
     <w:lsdException w:name="Unresolved Mention" w:semiHidden="1" w:unhideWhenUsed="1"/>
     <w:lsdException w:name="Smart Link" w:semiHidden="1" w:unhideWhenUsed="1"/>
   </w:latentStyles>
-  <w:style w:type="paragraph" w:default="1" w:styleId="Normale">
+  <w:style w:type="paragraph" w:default="1" w:styleId="Normal">
     <w:name w:val="Normal"/>
     <w:qFormat/>
     <w:rsid w:val="00BF3FA8"/>
@@ -4076,12 +4166,13 @@
       <w14:ligatures w14:val="none"/>
     </w:rPr>
   </w:style>
-  <w:style w:type="character" w:default="1" w:styleId="Carpredefinitoparagrafo">
+  <w:style w:type="character" w:default="1" w:styleId="DefaultParagraphFont">
     <w:name w:val="Default Paragraph Font"/>
     <w:uiPriority w:val="1"/>
+    <w:semiHidden/>
     <w:unhideWhenUsed/>
   </w:style>
-  <w:style w:type="table" w:default="1" w:styleId="Tabellanormale">
+  <w:style w:type="table" w:default="1" w:styleId="TableNormal">
     <w:name w:val="Normal Table"/>
     <w:uiPriority w:val="99"/>
     <w:semiHidden/>
@@ -4096,15 +4187,15 @@
       </w:tblCellMar>
     </w:tblPr>
   </w:style>
-  <w:style w:type="numbering" w:default="1" w:styleId="Nessunelenco">
+  <w:style w:type="numbering" w:default="1" w:styleId="NoList">
     <w:name w:val="No List"/>
     <w:uiPriority w:val="99"/>
     <w:semiHidden/>
     <w:unhideWhenUsed/>
   </w:style>
-  <w:style w:type="table" w:styleId="Grigliatabella">
+  <w:style w:type="table" w:styleId="TableGrid">
     <w:name w:val="Table Grid"/>
-    <w:basedOn w:val="Tabellanormale"/>
+    <w:basedOn w:val="TableNormal"/>
     <w:uiPriority w:val="39"/>
     <w:rsid w:val="0030269E"/>
     <w:rPr>
@@ -4128,7 +4219,7 @@
   </w:style>
   <w:style w:type="paragraph" w:customStyle="1" w:styleId="paragraph">
     <w:name w:val="paragraph"/>
-    <w:basedOn w:val="Normale"/>
+    <w:basedOn w:val="Normal"/>
     <w:rsid w:val="0030269E"/>
     <w:pPr>
       <w:spacing w:before="100" w:beforeAutospacing="1" w:after="100" w:afterAutospacing="1" w:line="240" w:lineRule="auto"/>
@@ -4142,17 +4233,17 @@
   </w:style>
   <w:style w:type="character" w:customStyle="1" w:styleId="normaltextrun">
     <w:name w:val="normaltextrun"/>
-    <w:basedOn w:val="Carpredefinitoparagrafo"/>
+    <w:basedOn w:val="DefaultParagraphFont"/>
     <w:rsid w:val="0030269E"/>
   </w:style>
   <w:style w:type="character" w:customStyle="1" w:styleId="eop">
     <w:name w:val="eop"/>
-    <w:basedOn w:val="Carpredefinitoparagrafo"/>
+    <w:basedOn w:val="DefaultParagraphFont"/>
     <w:rsid w:val="0030269E"/>
   </w:style>
-  <w:style w:type="paragraph" w:styleId="Paragrafoelenco">
+  <w:style w:type="paragraph" w:styleId="ListParagraph">
     <w:name w:val="List Paragraph"/>
-    <w:basedOn w:val="Normale"/>
+    <w:basedOn w:val="Normal"/>
     <w:uiPriority w:val="34"/>
     <w:qFormat/>
     <w:rsid w:val="00B541A9"/>
@@ -4161,10 +4252,10 @@
       <w:contextualSpacing/>
     </w:pPr>
   </w:style>
-  <w:style w:type="paragraph" w:styleId="PreformattatoHTML">
+  <w:style w:type="paragraph" w:styleId="HTMLPreformatted">
     <w:name w:val="HTML Preformatted"/>
-    <w:basedOn w:val="Normale"/>
-    <w:link w:val="PreformattatoHTMLCarattere"/>
+    <w:basedOn w:val="Normal"/>
+    <w:link w:val="HTMLPreformattedChar"/>
     <w:uiPriority w:val="99"/>
     <w:semiHidden/>
     <w:unhideWhenUsed/>
@@ -4178,10 +4269,10 @@
       <w:szCs w:val="20"/>
     </w:rPr>
   </w:style>
-  <w:style w:type="character" w:customStyle="1" w:styleId="PreformattatoHTMLCarattere">
-    <w:name w:val="Preformattato HTML Carattere"/>
-    <w:basedOn w:val="Carpredefinitoparagrafo"/>
-    <w:link w:val="PreformattatoHTML"/>
+  <w:style w:type="character" w:customStyle="1" w:styleId="HTMLPreformattedChar">
+    <w:name w:val="HTML Preformatted Char"/>
+    <w:basedOn w:val="DefaultParagraphFont"/>
+    <w:link w:val="HTMLPreformatted"/>
     <w:uiPriority w:val="99"/>
     <w:semiHidden/>
     <w:rsid w:val="00447098"/>
@@ -4194,7 +4285,7 @@
       <w14:ligatures w14:val="none"/>
     </w:rPr>
   </w:style>
-  <w:style w:type="paragraph" w:styleId="Nessunaspaziatura">
+  <w:style w:type="paragraph" w:styleId="NoSpacing">
     <w:name w:val="No Spacing"/>
     <w:uiPriority w:val="1"/>
     <w:qFormat/>

</xml_diff>

<commit_message>
report Word file Lab06 ok
</commit_message>
<xml_diff>
--- a/Lab_6/Homework06_A2.docx
+++ b/Lab_6/Homework06_A2.docx
@@ -887,6 +887,7 @@
                 <w:rFonts w:cstheme="minorHAnsi"/>
               </w:rPr>
             </w:pPr>
+            <w:proofErr w:type="gramStart"/>
             <w:r>
               <w:rPr>
                 <w:rFonts w:cstheme="minorHAnsi"/>
@@ -903,7 +904,14 @@
               <w:rPr>
                 <w:rFonts w:cstheme="minorHAnsi"/>
               </w:rPr>
-              <w:t>all,</w:t>
+              <w:t>all</w:t>
+            </w:r>
+            <w:proofErr w:type="gramEnd"/>
+            <w:r>
+              <w:rPr>
+                <w:rFonts w:cstheme="minorHAnsi"/>
+              </w:rPr>
+              <w:t>,</w:t>
             </w:r>
             <w:r>
               <w:rPr>
@@ -964,7 +972,7 @@
                           <pic:cNvPicPr/>
                         </pic:nvPicPr>
                         <pic:blipFill>
-                          <a:blip r:embed="rId5"/>
+                          <a:blip r:embed="rId6"/>
                           <a:stretch>
                             <a:fillRect/>
                           </a:stretch>
@@ -1122,7 +1130,7 @@
                           <pic:cNvPicPr/>
                         </pic:nvPicPr>
                         <pic:blipFill>
-                          <a:blip r:embed="rId6"/>
+                          <a:blip r:embed="rId7"/>
                           <a:stretch>
                             <a:fillRect/>
                           </a:stretch>
@@ -1171,7 +1179,7 @@
                           <pic:cNvPicPr/>
                         </pic:nvPicPr>
                         <pic:blipFill>
-                          <a:blip r:embed="rId7"/>
+                          <a:blip r:embed="rId8"/>
                           <a:stretch>
                             <a:fillRect/>
                           </a:stretch>
@@ -1242,7 +1250,7 @@
                           <pic:cNvPicPr/>
                         </pic:nvPicPr>
                         <pic:blipFill>
-                          <a:blip r:embed="rId8"/>
+                          <a:blip r:embed="rId9"/>
                           <a:stretch>
                             <a:fillRect/>
                           </a:stretch>
@@ -1283,7 +1291,7 @@
                           <pic:cNvPicPr/>
                         </pic:nvPicPr>
                         <pic:blipFill>
-                          <a:blip r:embed="rId9"/>
+                          <a:blip r:embed="rId10"/>
                           <a:stretch>
                             <a:fillRect/>
                           </a:stretch>
@@ -1468,7 +1476,7 @@
                           <pic:cNvPicPr/>
                         </pic:nvPicPr>
                         <pic:blipFill>
-                          <a:blip r:embed="rId10"/>
+                          <a:blip r:embed="rId11"/>
                           <a:stretch>
                             <a:fillRect/>
                           </a:stretch>
@@ -1598,7 +1606,7 @@
                           <pic:cNvPicPr/>
                         </pic:nvPicPr>
                         <pic:blipFill>
-                          <a:blip r:embed="rId11"/>
+                          <a:blip r:embed="rId12"/>
                           <a:stretch>
                             <a:fillRect/>
                           </a:stretch>
@@ -1746,7 +1754,7 @@
                           <pic:cNvPicPr/>
                         </pic:nvPicPr>
                         <pic:blipFill rotWithShape="1">
-                          <a:blip r:embed="rId12">
+                          <a:blip r:embed="rId13">
                             <a:extLst>
                               <a:ext uri="{28A0092B-C50C-407E-A947-70E740481C1C}">
                                 <a14:useLocalDpi xmlns:a14="http://schemas.microsoft.com/office/drawing/2010/main" val="0"/>
@@ -1817,7 +1825,7 @@
                           <pic:cNvPicPr/>
                         </pic:nvPicPr>
                         <pic:blipFill>
-                          <a:blip r:embed="rId13">
+                          <a:blip r:embed="rId14">
                             <a:extLst>
                               <a:ext uri="{28A0092B-C50C-407E-A947-70E740481C1C}">
                                 <a14:useLocalDpi xmlns:a14="http://schemas.microsoft.com/office/drawing/2010/main" val="0"/>
@@ -1864,7 +1872,7 @@
                           <pic:cNvPicPr/>
                         </pic:nvPicPr>
                         <pic:blipFill>
-                          <a:blip r:embed="rId14"/>
+                          <a:blip r:embed="rId15"/>
                           <a:stretch>
                             <a:fillRect/>
                           </a:stretch>
@@ -1947,17 +1955,9 @@
             <w:r>
               <w:rPr>
                 <w:noProof/>
-                <w:lang w:val="en-GB"/>
-                <w14:ligatures w14:val="standardContextual"/>
-              </w:rPr>
-              <w:t>d</w:t>
-            </w:r>
-            <w:r>
-              <w:rPr>
-                <w:noProof/>
-                <w14:ligatures w14:val="standardContextual"/>
-              </w:rPr>
-              <w:t xml:space="preserve"> the TIM 2 base generation </w:t>
+                <w14:ligatures w14:val="standardContextual"/>
+              </w:rPr>
+              <w:t xml:space="preserve"> the TIM2 base generation </w:t>
             </w:r>
             <w:r>
               <w:rPr>
@@ -2039,7 +2039,7 @@
                           <pic:cNvPicPr/>
                         </pic:nvPicPr>
                         <pic:blipFill>
-                          <a:blip r:embed="rId15"/>
+                          <a:blip r:embed="rId16"/>
                           <a:stretch>
                             <a:fillRect/>
                           </a:stretch>
@@ -2080,7 +2080,7 @@
                 <w:noProof/>
                 <w14:ligatures w14:val="standardContextual"/>
               </w:rPr>
-              <w:t xml:space="preserve">e declared two </w:t>
+              <w:t xml:space="preserve">e declare two </w:t>
             </w:r>
             <w:r>
               <w:rPr>
@@ -2126,7 +2126,7 @@
                           <pic:cNvPicPr/>
                         </pic:nvPicPr>
                         <pic:blipFill>
-                          <a:blip r:embed="rId16"/>
+                          <a:blip r:embed="rId17"/>
                           <a:stretch>
                             <a:fillRect/>
                           </a:stretch>
@@ -2413,7 +2413,21 @@
               <w:rPr>
                 <w:rFonts w:cstheme="minorHAnsi"/>
               </w:rPr>
-              <w:t xml:space="preserve">Hz rate as required, then at the end of conversion the ADC generates an interrupt. </w:t>
+              <w:t xml:space="preserve">Hz rate as required, then at the end of conversion the ADC generates an </w:t>
+            </w:r>
+            <w:proofErr w:type="gramStart"/>
+            <w:r>
+              <w:rPr>
+                <w:rFonts w:cstheme="minorHAnsi"/>
+              </w:rPr>
+              <w:t>interrupt</w:t>
+            </w:r>
+            <w:proofErr w:type="gramEnd"/>
+            <w:r>
+              <w:rPr>
+                <w:rFonts w:cstheme="minorHAnsi"/>
+              </w:rPr>
+              <w:t xml:space="preserve">. </w:t>
             </w:r>
             <w:r>
               <w:rPr>
@@ -2449,7 +2463,7 @@
                           <pic:cNvPicPr/>
                         </pic:nvPicPr>
                         <pic:blipFill>
-                          <a:blip r:embed="rId17"/>
+                          <a:blip r:embed="rId18"/>
                           <a:stretch>
                             <a:fillRect/>
                           </a:stretch>
@@ -2483,7 +2497,21 @@
               <w:rPr>
                 <w:rFonts w:cstheme="minorHAnsi"/>
               </w:rPr>
-              <w:t>The DMA buffer will already be populated of the appropriate reading and conversions, before we can apply our adjustments:</w:t>
+              <w:t xml:space="preserve">The DMA buffer will already be populated </w:t>
+            </w:r>
+            <w:proofErr w:type="gramStart"/>
+            <w:r>
+              <w:rPr>
+                <w:rFonts w:cstheme="minorHAnsi"/>
+              </w:rPr>
+              <w:t>of</w:t>
+            </w:r>
+            <w:proofErr w:type="gramEnd"/>
+            <w:r>
+              <w:rPr>
+                <w:rFonts w:cstheme="minorHAnsi"/>
+              </w:rPr>
+              <w:t xml:space="preserve"> the appropriate reading and conversions, before we can apply our adjustments:</w:t>
             </w:r>
           </w:p>
           <w:p>
@@ -2686,7 +2714,7 @@
                           <pic:cNvPicPr/>
                         </pic:nvPicPr>
                         <pic:blipFill>
-                          <a:blip r:embed="rId18"/>
+                          <a:blip r:embed="rId19"/>
                           <a:stretch>
                             <a:fillRect/>
                           </a:stretch>
@@ -2737,10 +2765,10 @@
                   <v:path o:extrusionok="f" gradientshapeok="t" o:connecttype="rect"/>
                   <o:lock v:ext="edit" aspectratio="t"/>
                 </v:shapetype>
-                <v:shape id="_x0000_i1025" type="#_x0000_t75" style="width:345.6pt;height:112.8pt" o:ole="">
-                  <v:imagedata r:id="rId19" o:title=""/>
+                <v:shape id="_x0000_i1025" type="#_x0000_t75" style="width:345.5pt;height:112.7pt" o:ole="">
+                  <v:imagedata r:id="rId20" o:title=""/>
                 </v:shape>
-                <o:OLEObject Type="Embed" ProgID="PBrush" ShapeID="_x0000_i1025" DrawAspect="Content" ObjectID="_1791188033" r:id="rId20"/>
+                <o:OLEObject Type="Embed" ProgID="PBrush" ShapeID="_x0000_i1025" DrawAspect="Content" ObjectID="_1791445978" r:id="rId21"/>
               </w:object>
             </w:r>
           </w:p>
@@ -2768,6 +2796,7 @@
               <w:t xml:space="preserve">The </w:t>
             </w:r>
             <w:proofErr w:type="spellStart"/>
+            <w:proofErr w:type="gramStart"/>
             <w:r>
               <w:rPr>
                 <w:rFonts w:cstheme="minorHAnsi"/>
@@ -2783,7 +2812,16 @@
                 <w:i/>
                 <w:iCs/>
               </w:rPr>
-              <w:t>()</w:t>
+              <w:t>(</w:t>
+            </w:r>
+            <w:proofErr w:type="gramEnd"/>
+            <w:r>
+              <w:rPr>
+                <w:rFonts w:cstheme="minorHAnsi"/>
+                <w:i/>
+                <w:iCs/>
+              </w:rPr>
+              <w:t>)</w:t>
             </w:r>
             <w:r>
               <w:rPr>
@@ -2903,6 +2941,9 @@
               <w:pBdr>
                 <w:bottom w:val="single" w:sz="6" w:space="1" w:color="auto"/>
               </w:pBdr>
+              <w:rPr>
+                <w:rFonts w:cstheme="minorHAnsi"/>
+              </w:rPr>
             </w:pPr>
             <w:r>
               <w:rPr>
@@ -2964,7 +3005,20 @@
               <w:rPr>
                 <w:rFonts w:cstheme="minorHAnsi"/>
               </w:rPr>
-              <w:t xml:space="preserve">: </w:t>
+              <w:t>:</w:t>
+            </w:r>
+          </w:p>
+          <w:p>
+            <w:pPr>
+              <w:pBdr>
+                <w:bottom w:val="single" w:sz="6" w:space="1" w:color="auto"/>
+              </w:pBdr>
+            </w:pPr>
+            <w:r>
+              <w:rPr>
+                <w:rFonts w:cstheme="minorHAnsi"/>
+              </w:rPr>
+              <w:t xml:space="preserve"> </w:t>
             </w:r>
             <w:r>
               <w:rPr>
@@ -2972,9 +3026,9 @@
                 <w:noProof/>
               </w:rPr>
               <w:drawing>
-                <wp:inline distT="0" distB="0" distL="0" distR="0" wp14:anchorId="5A6F0A02" wp14:editId="38439EC7">
-                  <wp:extent cx="4838700" cy="3007496"/>
-                  <wp:effectExtent l="0" t="0" r="0" b="2540"/>
+                <wp:inline distT="0" distB="0" distL="0" distR="0" wp14:anchorId="5A6F0A02" wp14:editId="6E5CD64E">
+                  <wp:extent cx="4498354" cy="2795954"/>
+                  <wp:effectExtent l="0" t="0" r="0" b="4445"/>
                   <wp:docPr id="163604048" name="Picture 1"/>
                   <wp:cNvGraphicFramePr>
                     <a:graphicFrameLocks xmlns:a="http://schemas.openxmlformats.org/drawingml/2006/main" noChangeAspect="1"/>
@@ -2989,7 +3043,7 @@
                           </pic:cNvPicPr>
                         </pic:nvPicPr>
                         <pic:blipFill>
-                          <a:blip r:embed="rId21">
+                          <a:blip r:embed="rId22">
                             <a:extLst>
                               <a:ext uri="{28A0092B-C50C-407E-A947-70E740481C1C}">
                                 <a14:useLocalDpi xmlns:a14="http://schemas.microsoft.com/office/drawing/2010/main" val="0"/>
@@ -3004,7 +3058,7 @@
                         <pic:spPr bwMode="auto">
                           <a:xfrm>
                             <a:off x="0" y="0"/>
-                            <a:ext cx="4855702" cy="3018063"/>
+                            <a:ext cx="4528262" cy="2814543"/>
                           </a:xfrm>
                           <a:prstGeom prst="rect">
                             <a:avLst/>
@@ -3023,16 +3077,6 @@
           </w:p>
           <w:p>
             <w:pPr>
-              <w:spacing w:after="10"/>
-              <w:rPr>
-                <w:rFonts w:cstheme="minorHAnsi"/>
-                <w:b/>
-                <w:bCs/>
-              </w:rPr>
-            </w:pPr>
-          </w:p>
-          <w:p>
-            <w:pPr>
               <w:tabs>
                 <w:tab w:val="left" w:pos="2629"/>
               </w:tabs>
@@ -3106,17 +3150,1894 @@
               <w:rPr>
                 <w:rFonts w:cstheme="minorHAnsi"/>
               </w:rPr>
-              <w:t xml:space="preserve">The pinout configuration is very similar to the previous project (part </w:t>
-            </w:r>
-            <w:r>
-              <w:rPr>
-                <w:rFonts w:cstheme="minorHAnsi"/>
-              </w:rPr>
-              <w:t>3a</w:t>
-            </w:r>
-            <w:r>
-              <w:rPr>
-                <w:rFonts w:cstheme="minorHAnsi"/>
+              <w:t>W</w:t>
+            </w:r>
+            <w:r>
+              <w:rPr>
+                <w:rFonts w:cstheme="minorHAnsi"/>
+              </w:rPr>
+              <w:t>e</w:t>
+            </w:r>
+            <w:r>
+              <w:rPr>
+                <w:rFonts w:cstheme="minorHAnsi"/>
+              </w:rPr>
+              <w:t xml:space="preserve"> configure the board pinout for the UART transmission pin PA2 and the ADC pin PA</w:t>
+            </w:r>
+            <w:r>
+              <w:rPr>
+                <w:rFonts w:cstheme="minorHAnsi"/>
+              </w:rPr>
+              <w:t>0</w:t>
+            </w:r>
+            <w:r>
+              <w:rPr>
+                <w:rFonts w:cstheme="minorHAnsi"/>
+              </w:rPr>
+              <w:t xml:space="preserve"> as follows:</w:t>
+            </w:r>
+          </w:p>
+          <w:p>
+            <w:pPr>
+              <w:spacing w:after="10"/>
+              <w:rPr>
+                <w:rFonts w:cstheme="minorHAnsi"/>
+                <w:noProof/>
+                <w14:ligatures w14:val="standardContextual"/>
+              </w:rPr>
+            </w:pPr>
+            <w:r>
+              <w:rPr>
+                <w:rFonts w:cstheme="minorHAnsi"/>
+                <w:noProof/>
+                <w14:ligatures w14:val="standardContextual"/>
+              </w:rPr>
+              <w:drawing>
+                <wp:inline distT="0" distB="0" distL="0" distR="0" wp14:anchorId="48B71EF7" wp14:editId="5DA19F92">
+                  <wp:extent cx="4697803" cy="2274277"/>
+                  <wp:effectExtent l="0" t="0" r="7620" b="0"/>
+                  <wp:docPr id="1479748892" name="Immagine 2"/>
+                  <wp:cNvGraphicFramePr>
+                    <a:graphicFrameLocks xmlns:a="http://schemas.openxmlformats.org/drawingml/2006/main" noChangeAspect="1"/>
+                  </wp:cNvGraphicFramePr>
+                  <a:graphic xmlns:a="http://schemas.openxmlformats.org/drawingml/2006/main">
+                    <a:graphicData uri="http://schemas.openxmlformats.org/drawingml/2006/picture">
+                      <pic:pic xmlns:pic="http://schemas.openxmlformats.org/drawingml/2006/picture">
+                        <pic:nvPicPr>
+                          <pic:cNvPr id="1479748892" name="Immagine 1479748892"/>
+                          <pic:cNvPicPr/>
+                        </pic:nvPicPr>
+                        <pic:blipFill rotWithShape="1">
+                          <a:blip r:embed="rId23" cstate="print">
+                            <a:extLst>
+                              <a:ext uri="{28A0092B-C50C-407E-A947-70E740481C1C}">
+                                <a14:useLocalDpi xmlns:a14="http://schemas.microsoft.com/office/drawing/2010/main" val="0"/>
+                              </a:ext>
+                            </a:extLst>
+                          </a:blip>
+                          <a:srcRect l="30608" t="14757" r="810" b="26213"/>
+                          <a:stretch/>
+                        </pic:blipFill>
+                        <pic:spPr bwMode="auto">
+                          <a:xfrm>
+                            <a:off x="0" y="0"/>
+                            <a:ext cx="4743642" cy="2296468"/>
+                          </a:xfrm>
+                          <a:prstGeom prst="rect">
+                            <a:avLst/>
+                          </a:prstGeom>
+                          <a:ln>
+                            <a:noFill/>
+                          </a:ln>
+                          <a:extLst>
+                            <a:ext uri="{53640926-AAD7-44D8-BBD7-CCE9431645EC}">
+                              <a14:shadowObscured xmlns:a14="http://schemas.microsoft.com/office/drawing/2010/main"/>
+                            </a:ext>
+                          </a:extLst>
+                        </pic:spPr>
+                      </pic:pic>
+                    </a:graphicData>
+                  </a:graphic>
+                </wp:inline>
+              </w:drawing>
+            </w:r>
+          </w:p>
+          <w:p>
+            <w:pPr>
+              <w:spacing w:after="10"/>
+              <w:rPr>
+                <w:rFonts w:cstheme="minorHAnsi"/>
+              </w:rPr>
+            </w:pPr>
+            <w:r>
+              <w:rPr>
+                <w:rFonts w:cstheme="minorHAnsi"/>
+              </w:rPr>
+              <w:lastRenderedPageBreak/>
+              <w:t>Then, from “</w:t>
+            </w:r>
+            <w:r>
+              <w:rPr>
+                <w:rFonts w:cstheme="minorHAnsi"/>
+                <w:i/>
+                <w:iCs/>
+              </w:rPr>
+              <w:t>Analog”</w:t>
+            </w:r>
+            <w:r>
+              <w:rPr>
+                <w:rFonts w:cstheme="minorHAnsi"/>
+                <w:i/>
+                <w:iCs/>
+              </w:rPr>
+              <w:t xml:space="preserve"> -&gt; </w:t>
+            </w:r>
+            <w:r>
+              <w:rPr>
+                <w:rFonts w:cstheme="minorHAnsi"/>
+                <w:i/>
+                <w:iCs/>
+              </w:rPr>
+              <w:t>“ADC1”</w:t>
+            </w:r>
+            <w:r>
+              <w:rPr>
+                <w:rFonts w:cstheme="minorHAnsi"/>
+              </w:rPr>
+              <w:t xml:space="preserve"> we configure the analog to digital conversion of the </w:t>
+            </w:r>
+            <w:r>
+              <w:rPr>
+                <w:rFonts w:cstheme="minorHAnsi"/>
+              </w:rPr>
+              <w:t>Light Dependent Resistor</w:t>
+            </w:r>
+            <w:r>
+              <w:rPr>
+                <w:rFonts w:cstheme="minorHAnsi"/>
+              </w:rPr>
+              <w:t>. We enable IN</w:t>
+            </w:r>
+            <w:r>
+              <w:rPr>
+                <w:rFonts w:cstheme="minorHAnsi"/>
+              </w:rPr>
+              <w:t>0</w:t>
+            </w:r>
+            <w:r>
+              <w:rPr>
+                <w:rFonts w:cstheme="minorHAnsi"/>
+              </w:rPr>
+              <w:t xml:space="preserve"> </w:t>
+            </w:r>
+            <w:r>
+              <w:rPr>
+                <w:rFonts w:cstheme="minorHAnsi"/>
+              </w:rPr>
+              <w:t xml:space="preserve">and configure the ADC settings </w:t>
+            </w:r>
+            <w:r>
+              <w:rPr>
+                <w:rFonts w:cstheme="minorHAnsi"/>
+              </w:rPr>
+              <w:t>in this way:</w:t>
+            </w:r>
+          </w:p>
+          <w:p>
+            <w:pPr>
+              <w:spacing w:after="10"/>
+              <w:rPr>
+                <w:rFonts w:cstheme="minorHAnsi"/>
+                <w:noProof/>
+                <w14:ligatures w14:val="standardContextual"/>
+              </w:rPr>
+            </w:pPr>
+            <w:r>
+              <w:rPr>
+                <w:rFonts w:cstheme="minorHAnsi"/>
+                <w:noProof/>
+                <w14:ligatures w14:val="standardContextual"/>
+              </w:rPr>
+              <w:drawing>
+                <wp:inline distT="0" distB="0" distL="0" distR="0" wp14:anchorId="2F651C3F" wp14:editId="426CA924">
+                  <wp:extent cx="3598984" cy="2855144"/>
+                  <wp:effectExtent l="0" t="0" r="1905" b="2540"/>
+                  <wp:docPr id="1834442137" name="Immagine 4"/>
+                  <wp:cNvGraphicFramePr>
+                    <a:graphicFrameLocks xmlns:a="http://schemas.openxmlformats.org/drawingml/2006/main" noChangeAspect="1"/>
+                  </wp:cNvGraphicFramePr>
+                  <a:graphic xmlns:a="http://schemas.openxmlformats.org/drawingml/2006/main">
+                    <a:graphicData uri="http://schemas.openxmlformats.org/drawingml/2006/picture">
+                      <pic:pic xmlns:pic="http://schemas.openxmlformats.org/drawingml/2006/picture">
+                        <pic:nvPicPr>
+                          <pic:cNvPr id="1834442137" name="Immagine 1834442137"/>
+                          <pic:cNvPicPr/>
+                        </pic:nvPicPr>
+                        <pic:blipFill rotWithShape="1">
+                          <a:blip r:embed="rId24" cstate="print">
+                            <a:extLst>
+                              <a:ext uri="{28A0092B-C50C-407E-A947-70E740481C1C}">
+                                <a14:useLocalDpi xmlns:a14="http://schemas.microsoft.com/office/drawing/2010/main" val="0"/>
+                              </a:ext>
+                            </a:extLst>
+                          </a:blip>
+                          <a:srcRect l="11517" t="21767" r="38784" b="8135"/>
+                          <a:stretch/>
+                        </pic:blipFill>
+                        <pic:spPr bwMode="auto">
+                          <a:xfrm>
+                            <a:off x="0" y="0"/>
+                            <a:ext cx="3607502" cy="2861902"/>
+                          </a:xfrm>
+                          <a:prstGeom prst="rect">
+                            <a:avLst/>
+                          </a:prstGeom>
+                          <a:ln>
+                            <a:noFill/>
+                          </a:ln>
+                          <a:extLst>
+                            <a:ext uri="{53640926-AAD7-44D8-BBD7-CCE9431645EC}">
+                              <a14:shadowObscured xmlns:a14="http://schemas.microsoft.com/office/drawing/2010/main"/>
+                            </a:ext>
+                          </a:extLst>
+                        </pic:spPr>
+                      </pic:pic>
+                    </a:graphicData>
+                  </a:graphic>
+                </wp:inline>
+              </w:drawing>
+            </w:r>
+          </w:p>
+          <w:p>
+            <w:pPr>
+              <w:spacing w:after="10"/>
+              <w:rPr>
+                <w:rFonts w:cstheme="minorHAnsi"/>
+                <w:noProof/>
+                <w14:ligatures w14:val="standardContextual"/>
+              </w:rPr>
+            </w:pPr>
+          </w:p>
+          <w:p>
+            <w:pPr>
+              <w:spacing w:after="10"/>
+              <w:rPr>
+                <w:rFonts w:cstheme="minorHAnsi"/>
+                <w:noProof/>
+                <w14:ligatures w14:val="standardContextual"/>
+              </w:rPr>
+            </w:pPr>
+            <w:r>
+              <w:rPr>
+                <w:rFonts w:cstheme="minorHAnsi"/>
+                <w:noProof/>
+                <w14:ligatures w14:val="standardContextual"/>
+              </w:rPr>
+              <w:t xml:space="preserve">We </w:t>
+            </w:r>
+            <w:r>
+              <w:rPr>
+                <w:rFonts w:cstheme="minorHAnsi"/>
+                <w:noProof/>
+                <w:lang w:val="en-GB"/>
+                <w14:ligatures w14:val="standardContextual"/>
+              </w:rPr>
+              <w:t>enabl</w:t>
+            </w:r>
+            <w:r>
+              <w:rPr>
+                <w:rFonts w:cstheme="minorHAnsi"/>
+                <w:noProof/>
+                <w:lang w:val="en-GB"/>
+                <w14:ligatures w14:val="standardContextual"/>
+              </w:rPr>
+              <w:t>e</w:t>
+            </w:r>
+            <w:r>
+              <w:rPr>
+                <w:rFonts w:cstheme="minorHAnsi"/>
+                <w:noProof/>
+                <w:lang w:val="en-GB"/>
+                <w14:ligatures w14:val="standardContextual"/>
+              </w:rPr>
+              <w:t xml:space="preserve"> the DMA in circular mode with continuous DMA requests.</w:t>
+            </w:r>
+          </w:p>
+          <w:p>
+            <w:pPr>
+              <w:spacing w:after="10"/>
+              <w:rPr>
+                <w:rFonts w:cstheme="minorHAnsi"/>
+                <w:noProof/>
+                <w14:ligatures w14:val="standardContextual"/>
+              </w:rPr>
+            </w:pPr>
+            <w:r>
+              <w:rPr>
+                <w:rFonts w:cstheme="minorHAnsi"/>
+                <w:noProof/>
+                <w14:ligatures w14:val="standardContextual"/>
+              </w:rPr>
+              <w:drawing>
+                <wp:inline distT="0" distB="0" distL="0" distR="0" wp14:anchorId="1AB8C270" wp14:editId="0FAEDD4E">
+                  <wp:extent cx="2742662" cy="919920"/>
+                  <wp:effectExtent l="0" t="0" r="635" b="0"/>
+                  <wp:docPr id="1970291936" name="Immagine 8"/>
+                  <wp:cNvGraphicFramePr>
+                    <a:graphicFrameLocks xmlns:a="http://schemas.openxmlformats.org/drawingml/2006/main" noChangeAspect="1"/>
+                  </wp:cNvGraphicFramePr>
+                  <a:graphic xmlns:a="http://schemas.openxmlformats.org/drawingml/2006/main">
+                    <a:graphicData uri="http://schemas.openxmlformats.org/drawingml/2006/picture">
+                      <pic:pic xmlns:pic="http://schemas.openxmlformats.org/drawingml/2006/picture">
+                        <pic:nvPicPr>
+                          <pic:cNvPr id="1970291936" name="Immagine 1970291936"/>
+                          <pic:cNvPicPr/>
+                        </pic:nvPicPr>
+                        <pic:blipFill rotWithShape="1">
+                          <a:blip r:embed="rId25" cstate="print">
+                            <a:extLst>
+                              <a:ext uri="{28A0092B-C50C-407E-A947-70E740481C1C}">
+                                <a14:useLocalDpi xmlns:a14="http://schemas.microsoft.com/office/drawing/2010/main" val="0"/>
+                              </a:ext>
+                            </a:extLst>
+                          </a:blip>
+                          <a:srcRect l="27299" t="54836" r="27881" b="18437"/>
+                          <a:stretch/>
+                        </pic:blipFill>
+                        <pic:spPr bwMode="auto">
+                          <a:xfrm>
+                            <a:off x="0" y="0"/>
+                            <a:ext cx="2742996" cy="920032"/>
+                          </a:xfrm>
+                          <a:prstGeom prst="rect">
+                            <a:avLst/>
+                          </a:prstGeom>
+                          <a:ln>
+                            <a:noFill/>
+                          </a:ln>
+                          <a:extLst>
+                            <a:ext uri="{53640926-AAD7-44D8-BBD7-CCE9431645EC}">
+                              <a14:shadowObscured xmlns:a14="http://schemas.microsoft.com/office/drawing/2010/main"/>
+                            </a:ext>
+                          </a:extLst>
+                        </pic:spPr>
+                      </pic:pic>
+                    </a:graphicData>
+                  </a:graphic>
+                </wp:inline>
+              </w:drawing>
+            </w:r>
+          </w:p>
+          <w:p>
+            <w:pPr>
+              <w:spacing w:after="10"/>
+              <w:rPr>
+                <w:rFonts w:cstheme="minorHAnsi"/>
+                <w:noProof/>
+                <w14:ligatures w14:val="standardContextual"/>
+              </w:rPr>
+            </w:pPr>
+          </w:p>
+          <w:p>
+            <w:pPr>
+              <w:spacing w:after="10"/>
+              <w:rPr>
+                <w:noProof/>
+                <w14:ligatures w14:val="standardContextual"/>
+              </w:rPr>
+            </w:pPr>
+            <w:r>
+              <w:rPr>
+                <w:rFonts w:cstheme="minorHAnsi"/>
+              </w:rPr>
+              <w:t xml:space="preserve">For the timer 2, we set the usual values (timeout parametrized by the constant TEMPO), plus we enable the TRGO to trigger the start of conversion of the ADC (Trigger Event Selection as </w:t>
+            </w:r>
+            <w:r>
+              <w:rPr>
+                <w:rFonts w:cstheme="minorHAnsi"/>
+                <w:i/>
+                <w:iCs/>
+              </w:rPr>
+              <w:t>Update Event</w:t>
+            </w:r>
+            <w:r>
+              <w:rPr>
+                <w:rFonts w:cstheme="minorHAnsi"/>
+              </w:rPr>
+              <w:t>):</w:t>
+            </w:r>
+            <w:r>
+              <w:rPr>
+                <w:noProof/>
+                <w14:ligatures w14:val="standardContextual"/>
+              </w:rPr>
+              <w:t xml:space="preserve"> </w:t>
+            </w:r>
+          </w:p>
+          <w:p>
+            <w:pPr>
+              <w:spacing w:after="10"/>
+              <w:rPr>
+                <w:rFonts w:cstheme="minorHAnsi"/>
+                <w:noProof/>
+                <w14:ligatures w14:val="standardContextual"/>
+              </w:rPr>
+            </w:pPr>
+            <w:r>
+              <w:rPr>
+                <w:rFonts w:cstheme="minorHAnsi"/>
+                <w:noProof/>
+                <w14:ligatures w14:val="standardContextual"/>
+              </w:rPr>
+              <w:drawing>
+                <wp:inline distT="0" distB="0" distL="0" distR="0" wp14:anchorId="207F88C7" wp14:editId="0694A5F2">
+                  <wp:extent cx="2984500" cy="1200150"/>
+                  <wp:effectExtent l="0" t="0" r="6350" b="0"/>
+                  <wp:docPr id="311687866" name="Immagine 1"/>
+                  <wp:cNvGraphicFramePr>
+                    <a:graphicFrameLocks xmlns:a="http://schemas.openxmlformats.org/drawingml/2006/main" noChangeAspect="1"/>
+                  </wp:cNvGraphicFramePr>
+                  <a:graphic xmlns:a="http://schemas.openxmlformats.org/drawingml/2006/main">
+                    <a:graphicData uri="http://schemas.openxmlformats.org/drawingml/2006/picture">
+                      <pic:pic xmlns:pic="http://schemas.openxmlformats.org/drawingml/2006/picture">
+                        <pic:nvPicPr>
+                          <pic:cNvPr id="311687866" name="Immagine 311687866"/>
+                          <pic:cNvPicPr/>
+                        </pic:nvPicPr>
+                        <pic:blipFill rotWithShape="1">
+                          <a:blip r:embed="rId26" cstate="print">
+                            <a:extLst>
+                              <a:ext uri="{28A0092B-C50C-407E-A947-70E740481C1C}">
+                                <a14:useLocalDpi xmlns:a14="http://schemas.microsoft.com/office/drawing/2010/main" val="0"/>
+                              </a:ext>
+                            </a:extLst>
+                          </a:blip>
+                          <a:srcRect l="11828" t="38923" r="39407" b="26212"/>
+                          <a:stretch/>
+                        </pic:blipFill>
+                        <pic:spPr bwMode="auto">
+                          <a:xfrm>
+                            <a:off x="0" y="0"/>
+                            <a:ext cx="2984500" cy="1200150"/>
+                          </a:xfrm>
+                          <a:prstGeom prst="rect">
+                            <a:avLst/>
+                          </a:prstGeom>
+                          <a:ln>
+                            <a:noFill/>
+                          </a:ln>
+                          <a:extLst>
+                            <a:ext uri="{53640926-AAD7-44D8-BBD7-CCE9431645EC}">
+                              <a14:shadowObscured xmlns:a14="http://schemas.microsoft.com/office/drawing/2010/main"/>
+                            </a:ext>
+                          </a:extLst>
+                        </pic:spPr>
+                      </pic:pic>
+                    </a:graphicData>
+                  </a:graphic>
+                </wp:inline>
+              </w:drawing>
+            </w:r>
+          </w:p>
+          <w:p>
+            <w:pPr>
+              <w:spacing w:after="10"/>
+              <w:rPr>
+                <w:rFonts w:cstheme="minorHAnsi"/>
+                <w:noProof/>
+                <w14:ligatures w14:val="standardContextual"/>
+              </w:rPr>
+            </w:pPr>
+          </w:p>
+          <w:p>
+            <w:pPr>
+              <w:spacing w:after="10"/>
+              <w:rPr>
+                <w:noProof/>
+              </w:rPr>
+            </w:pPr>
+            <w:r>
+              <w:rPr>
+                <w:noProof/>
+              </w:rPr>
+              <w:t>Finally, we configure the UART, for remote transmission of the</w:t>
+            </w:r>
+            <w:r>
+              <w:rPr>
+                <w:noProof/>
+              </w:rPr>
+              <w:t xml:space="preserve"> </w:t>
+            </w:r>
+            <w:r>
+              <w:rPr>
+                <w:noProof/>
+              </w:rPr>
+              <w:t>LDR and LUX</w:t>
+            </w:r>
+            <w:r>
+              <w:rPr>
+                <w:noProof/>
+              </w:rPr>
+              <w:t xml:space="preserve"> values to the remote MATLAB console</w:t>
+            </w:r>
+            <w:r>
+              <w:rPr>
+                <w:noProof/>
+              </w:rPr>
+              <w:t xml:space="preserve"> </w:t>
+            </w:r>
+            <w:r>
+              <w:rPr>
+                <w:noProof/>
+              </w:rPr>
+              <w:t>using DMA:</w:t>
+            </w:r>
+          </w:p>
+          <w:p>
+            <w:pPr>
+              <w:spacing w:after="10"/>
+              <w:rPr>
+                <w:rFonts w:cstheme="minorHAnsi"/>
+                <w:noProof/>
+                <w14:ligatures w14:val="standardContextual"/>
+              </w:rPr>
+            </w:pPr>
+            <w:r>
+              <w:rPr>
+                <w:rFonts w:cstheme="minorHAnsi"/>
+                <w:noProof/>
+                <w14:ligatures w14:val="standardContextual"/>
+              </w:rPr>
+              <w:drawing>
+                <wp:inline distT="0" distB="0" distL="0" distR="0" wp14:anchorId="0C51E29C" wp14:editId="199F127B">
+                  <wp:extent cx="3714750" cy="381000"/>
+                  <wp:effectExtent l="0" t="0" r="0" b="0"/>
+                  <wp:docPr id="946983216" name="Immagine 6"/>
+                  <wp:cNvGraphicFramePr>
+                    <a:graphicFrameLocks xmlns:a="http://schemas.openxmlformats.org/drawingml/2006/main" noChangeAspect="1"/>
+                  </wp:cNvGraphicFramePr>
+                  <a:graphic xmlns:a="http://schemas.openxmlformats.org/drawingml/2006/main">
+                    <a:graphicData uri="http://schemas.openxmlformats.org/drawingml/2006/picture">
+                      <pic:pic xmlns:pic="http://schemas.openxmlformats.org/drawingml/2006/picture">
+                        <pic:nvPicPr>
+                          <pic:cNvPr id="946983216" name="Immagine 946983216"/>
+                          <pic:cNvPicPr/>
+                        </pic:nvPicPr>
+                        <pic:blipFill rotWithShape="1">
+                          <a:blip r:embed="rId27" cstate="print">
+                            <a:extLst>
+                              <a:ext uri="{28A0092B-C50C-407E-A947-70E740481C1C}">
+                                <a14:useLocalDpi xmlns:a14="http://schemas.microsoft.com/office/drawing/2010/main" val="0"/>
+                              </a:ext>
+                            </a:extLst>
+                          </a:blip>
+                          <a:srcRect l="12036" t="28408" r="27267" b="60524"/>
+                          <a:stretch/>
+                        </pic:blipFill>
+                        <pic:spPr bwMode="auto">
+                          <a:xfrm>
+                            <a:off x="0" y="0"/>
+                            <a:ext cx="3714750" cy="381000"/>
+                          </a:xfrm>
+                          <a:prstGeom prst="rect">
+                            <a:avLst/>
+                          </a:prstGeom>
+                          <a:ln>
+                            <a:noFill/>
+                          </a:ln>
+                          <a:extLst>
+                            <a:ext uri="{53640926-AAD7-44D8-BBD7-CCE9431645EC}">
+                              <a14:shadowObscured xmlns:a14="http://schemas.microsoft.com/office/drawing/2010/main"/>
+                            </a:ext>
+                          </a:extLst>
+                        </pic:spPr>
+                      </pic:pic>
+                    </a:graphicData>
+                  </a:graphic>
+                </wp:inline>
+              </w:drawing>
+            </w:r>
+          </w:p>
+          <w:p>
+            <w:pPr>
+              <w:spacing w:after="10"/>
+              <w:rPr>
+                <w:rFonts w:cstheme="minorHAnsi"/>
+                <w:noProof/>
+                <w14:ligatures w14:val="standardContextual"/>
+              </w:rPr>
+            </w:pPr>
+          </w:p>
+          <w:p>
+            <w:pPr>
+              <w:spacing w:after="10"/>
+              <w:rPr>
+                <w:rFonts w:cstheme="minorHAnsi"/>
+                <w:noProof/>
+                <w:u w:val="single"/>
+                <w14:ligatures w14:val="standardContextual"/>
+              </w:rPr>
+            </w:pPr>
+            <w:r>
+              <w:rPr>
+                <w:rFonts w:cstheme="minorHAnsi"/>
+                <w:noProof/>
+                <w14:ligatures w14:val="standardContextual"/>
+              </w:rPr>
+              <w:t>We also configured the needed intrrupts</w:t>
+            </w:r>
+            <w:r>
+              <w:rPr>
+                <w:rFonts w:cstheme="minorHAnsi"/>
+                <w:noProof/>
+                <w14:ligatures w14:val="standardContextual"/>
+              </w:rPr>
+              <w:t>:</w:t>
+            </w:r>
+          </w:p>
+          <w:p>
+            <w:pPr>
+              <w:spacing w:after="10"/>
+              <w:rPr>
+                <w:rFonts w:cstheme="minorHAnsi"/>
+                <w:noProof/>
+                <w14:ligatures w14:val="standardContextual"/>
+              </w:rPr>
+            </w:pPr>
+            <w:r>
+              <w:rPr>
+                <w:rFonts w:cstheme="minorHAnsi"/>
+                <w:noProof/>
+                <w14:ligatures w14:val="standardContextual"/>
+              </w:rPr>
+              <w:drawing>
+                <wp:inline distT="0" distB="0" distL="0" distR="0" wp14:anchorId="7B3A9B9D" wp14:editId="58A42C24">
+                  <wp:extent cx="4520772" cy="785446"/>
+                  <wp:effectExtent l="0" t="0" r="0" b="0"/>
+                  <wp:docPr id="1345700129" name="Immagine 9"/>
+                  <wp:cNvGraphicFramePr>
+                    <a:graphicFrameLocks xmlns:a="http://schemas.openxmlformats.org/drawingml/2006/main" noChangeAspect="1"/>
+                  </wp:cNvGraphicFramePr>
+                  <a:graphic xmlns:a="http://schemas.openxmlformats.org/drawingml/2006/main">
+                    <a:graphicData uri="http://schemas.openxmlformats.org/drawingml/2006/picture">
+                      <pic:pic xmlns:pic="http://schemas.openxmlformats.org/drawingml/2006/picture">
+                        <pic:nvPicPr>
+                          <pic:cNvPr id="0" name="Picture 3"/>
+                          <pic:cNvPicPr>
+                            <a:picLocks noChangeAspect="1" noChangeArrowheads="1"/>
+                          </pic:cNvPicPr>
+                        </pic:nvPicPr>
+                        <pic:blipFill>
+                          <a:blip r:embed="rId28">
+                            <a:extLst>
+                              <a:ext uri="{28A0092B-C50C-407E-A947-70E740481C1C}">
+                                <a14:useLocalDpi xmlns:a14="http://schemas.microsoft.com/office/drawing/2010/main" val="0"/>
+                              </a:ext>
+                            </a:extLst>
+                          </a:blip>
+                          <a:srcRect/>
+                          <a:stretch>
+                            <a:fillRect/>
+                          </a:stretch>
+                        </pic:blipFill>
+                        <pic:spPr bwMode="auto">
+                          <a:xfrm>
+                            <a:off x="0" y="0"/>
+                            <a:ext cx="4653597" cy="808523"/>
+                          </a:xfrm>
+                          <a:prstGeom prst="rect">
+                            <a:avLst/>
+                          </a:prstGeom>
+                          <a:noFill/>
+                        </pic:spPr>
+                      </pic:pic>
+                    </a:graphicData>
+                  </a:graphic>
+                </wp:inline>
+              </w:drawing>
+            </w:r>
+          </w:p>
+          <w:p>
+            <w:pPr>
+              <w:spacing w:after="10"/>
+              <w:rPr>
+                <w:rFonts w:cstheme="minorHAnsi"/>
+                <w:noProof/>
+                <w14:ligatures w14:val="standardContextual"/>
+              </w:rPr>
+            </w:pPr>
+          </w:p>
+          <w:p>
+            <w:pPr>
+              <w:spacing w:after="10"/>
+              <w:rPr>
+                <w:rFonts w:cstheme="minorHAnsi"/>
+                <w:noProof/>
+                <w14:ligatures w14:val="standardContextual"/>
+              </w:rPr>
+            </w:pPr>
+          </w:p>
+          <w:p>
+            <w:pPr>
+              <w:spacing w:after="10"/>
+              <w:rPr>
+                <w:rFonts w:cstheme="minorHAnsi"/>
+                <w:noProof/>
+                <w14:ligatures w14:val="standardContextual"/>
+              </w:rPr>
+            </w:pPr>
+            <w:r>
+              <w:rPr>
+                <w:rFonts w:cstheme="minorHAnsi"/>
+                <w:noProof/>
+                <w14:ligatures w14:val="standardContextual"/>
+              </w:rPr>
+              <w:lastRenderedPageBreak/>
+              <w:t xml:space="preserve">The we pass to the “main.c” file where we include the library math.h that </w:t>
+            </w:r>
+            <w:r>
+              <w:rPr>
+                <w:rFonts w:cstheme="minorHAnsi"/>
+                <w:noProof/>
+                <w14:ligatures w14:val="standardContextual"/>
+              </w:rPr>
+              <w:t>will be</w:t>
+            </w:r>
+            <w:r>
+              <w:rPr>
+                <w:rFonts w:cstheme="minorHAnsi"/>
+                <w:noProof/>
+                <w14:ligatures w14:val="standardContextual"/>
+              </w:rPr>
+              <w:t xml:space="preserve"> used to com</w:t>
+            </w:r>
+            <w:r>
+              <w:rPr>
+                <w:rFonts w:cstheme="minorHAnsi"/>
+                <w:noProof/>
+                <w14:ligatures w14:val="standardContextual"/>
+              </w:rPr>
+              <w:t>p</w:t>
+            </w:r>
+            <w:r>
+              <w:rPr>
+                <w:rFonts w:cstheme="minorHAnsi"/>
+                <w:noProof/>
+                <w14:ligatures w14:val="standardContextual"/>
+              </w:rPr>
+              <w:t>ute the calculation of the lux parameter. We also define several variables like the max and min voltage (</w:t>
+            </w:r>
+            <w:r>
+              <w:rPr>
+                <w:rFonts w:cstheme="minorHAnsi"/>
+                <w:i/>
+                <w:iCs/>
+                <w:noProof/>
+                <w14:ligatures w14:val="standardContextual"/>
+              </w:rPr>
+              <w:t>VDDA</w:t>
+            </w:r>
+            <w:r>
+              <w:rPr>
+                <w:rFonts w:cstheme="minorHAnsi"/>
+                <w:noProof/>
+                <w14:ligatures w14:val="standardContextual"/>
+              </w:rPr>
+              <w:t xml:space="preserve"> and </w:t>
+            </w:r>
+            <w:r>
+              <w:rPr>
+                <w:rFonts w:cstheme="minorHAnsi"/>
+                <w:i/>
+                <w:iCs/>
+                <w:noProof/>
+                <w14:ligatures w14:val="standardContextual"/>
+              </w:rPr>
+              <w:t>VSSA</w:t>
+            </w:r>
+            <w:r>
+              <w:rPr>
+                <w:rFonts w:cstheme="minorHAnsi"/>
+                <w:noProof/>
+                <w14:ligatures w14:val="standardContextual"/>
+              </w:rPr>
+              <w:t>), the number of bit used in the adc (</w:t>
+            </w:r>
+            <w:r>
+              <w:rPr>
+                <w:rFonts w:cstheme="minorHAnsi"/>
+                <w:i/>
+                <w:iCs/>
+                <w:noProof/>
+                <w14:ligatures w14:val="standardContextual"/>
+              </w:rPr>
+              <w:t>resolution</w:t>
+            </w:r>
+            <w:r>
+              <w:rPr>
+                <w:rFonts w:cstheme="minorHAnsi"/>
+                <w:noProof/>
+                <w14:ligatures w14:val="standardContextual"/>
+              </w:rPr>
+              <w:t>_</w:t>
+            </w:r>
+            <w:r>
+              <w:rPr>
+                <w:rFonts w:cstheme="minorHAnsi"/>
+                <w:i/>
+                <w:iCs/>
+                <w:noProof/>
+                <w14:ligatures w14:val="standardContextual"/>
+              </w:rPr>
+              <w:t>bits</w:t>
+            </w:r>
+            <w:r>
+              <w:rPr>
+                <w:rFonts w:cstheme="minorHAnsi"/>
+                <w:noProof/>
+                <w14:ligatures w14:val="standardContextual"/>
+              </w:rPr>
+              <w:t xml:space="preserve">), the value </w:t>
+            </w:r>
+            <w:r>
+              <w:rPr>
+                <w:rFonts w:cstheme="minorHAnsi"/>
+                <w:i/>
+                <w:iCs/>
+                <w:noProof/>
+                <w14:ligatures w14:val="standardContextual"/>
+              </w:rPr>
+              <w:t>TEMPO</w:t>
+            </w:r>
+            <w:r>
+              <w:rPr>
+                <w:rFonts w:cstheme="minorHAnsi"/>
+                <w:noProof/>
+                <w14:ligatures w14:val="standardContextual"/>
+              </w:rPr>
+              <w:t xml:space="preserve"> used to set timer period and the length of the buffer that </w:t>
+            </w:r>
+            <w:r>
+              <w:rPr>
+                <w:rFonts w:cstheme="minorHAnsi"/>
+                <w:noProof/>
+                <w14:ligatures w14:val="standardContextual"/>
+              </w:rPr>
+              <w:t>will be</w:t>
+            </w:r>
+            <w:r>
+              <w:rPr>
+                <w:rFonts w:cstheme="minorHAnsi"/>
+                <w:noProof/>
+                <w14:ligatures w14:val="standardContextual"/>
+              </w:rPr>
+              <w:t xml:space="preserve"> used to store the value</w:t>
+            </w:r>
+            <w:r>
+              <w:rPr>
+                <w:rFonts w:cstheme="minorHAnsi"/>
+                <w:noProof/>
+                <w14:ligatures w14:val="standardContextual"/>
+              </w:rPr>
+              <w:t>s</w:t>
+            </w:r>
+            <w:r>
+              <w:rPr>
+                <w:rFonts w:cstheme="minorHAnsi"/>
+                <w:noProof/>
+                <w14:ligatures w14:val="standardContextual"/>
+              </w:rPr>
+              <w:t xml:space="preserve"> captured from the adc</w:t>
+            </w:r>
+            <w:r>
+              <w:rPr>
+                <w:rFonts w:cstheme="minorHAnsi"/>
+                <w:noProof/>
+                <w14:ligatures w14:val="standardContextual"/>
+              </w:rPr>
+              <w:t>.</w:t>
+            </w:r>
+          </w:p>
+          <w:p>
+            <w:pPr>
+              <w:spacing w:after="10"/>
+              <w:rPr>
+                <w:rFonts w:cstheme="minorHAnsi"/>
+                <w:noProof/>
+                <w14:ligatures w14:val="standardContextual"/>
+              </w:rPr>
+            </w:pPr>
+            <w:r>
+              <w:rPr>
+                <w:rFonts w:cstheme="minorHAnsi"/>
+                <w:noProof/>
+                <w14:ligatures w14:val="standardContextual"/>
+              </w:rPr>
+              <w:drawing>
+                <wp:inline distT="0" distB="0" distL="0" distR="0" wp14:anchorId="4A9F3D96" wp14:editId="126FD95B">
+                  <wp:extent cx="4225677" cy="1922585"/>
+                  <wp:effectExtent l="0" t="0" r="3810" b="1905"/>
+                  <wp:docPr id="1882587893" name="Immagine 2"/>
+                  <wp:cNvGraphicFramePr>
+                    <a:graphicFrameLocks xmlns:a="http://schemas.openxmlformats.org/drawingml/2006/main" noChangeAspect="1"/>
+                  </wp:cNvGraphicFramePr>
+                  <a:graphic xmlns:a="http://schemas.openxmlformats.org/drawingml/2006/main">
+                    <a:graphicData uri="http://schemas.openxmlformats.org/drawingml/2006/picture">
+                      <pic:pic xmlns:pic="http://schemas.openxmlformats.org/drawingml/2006/picture">
+                        <pic:nvPicPr>
+                          <pic:cNvPr id="1882587893" name="Immagine 1882587893"/>
+                          <pic:cNvPicPr/>
+                        </pic:nvPicPr>
+                        <pic:blipFill rotWithShape="1">
+                          <a:blip r:embed="rId29">
+                            <a:extLst>
+                              <a:ext uri="{28A0092B-C50C-407E-A947-70E740481C1C}">
+                                <a14:useLocalDpi xmlns:a14="http://schemas.microsoft.com/office/drawing/2010/main" val="0"/>
+                              </a:ext>
+                            </a:extLst>
+                          </a:blip>
+                          <a:srcRect l="1724" t="31501" r="57856" b="35802"/>
+                          <a:stretch/>
+                        </pic:blipFill>
+                        <pic:spPr bwMode="auto">
+                          <a:xfrm>
+                            <a:off x="0" y="0"/>
+                            <a:ext cx="4281774" cy="1948108"/>
+                          </a:xfrm>
+                          <a:prstGeom prst="rect">
+                            <a:avLst/>
+                          </a:prstGeom>
+                          <a:ln>
+                            <a:noFill/>
+                          </a:ln>
+                          <a:extLst>
+                            <a:ext uri="{53640926-AAD7-44D8-BBD7-CCE9431645EC}">
+                              <a14:shadowObscured xmlns:a14="http://schemas.microsoft.com/office/drawing/2010/main"/>
+                            </a:ext>
+                          </a:extLst>
+                        </pic:spPr>
+                      </pic:pic>
+                    </a:graphicData>
+                  </a:graphic>
+                </wp:inline>
+              </w:drawing>
+            </w:r>
+          </w:p>
+          <w:p>
+            <w:pPr>
+              <w:spacing w:after="10"/>
+              <w:rPr>
+                <w:rFonts w:cstheme="minorHAnsi"/>
+                <w:noProof/>
+                <w14:ligatures w14:val="standardContextual"/>
+              </w:rPr>
+            </w:pPr>
+            <w:r>
+              <w:rPr>
+                <w:rFonts w:cstheme="minorHAnsi"/>
+                <w:noProof/>
+                <w14:ligatures w14:val="standardContextual"/>
+              </w:rPr>
+              <w:t>We also initialized some variables that were used for various purposed:</w:t>
+            </w:r>
+          </w:p>
+          <w:p>
+            <w:pPr>
+              <w:pStyle w:val="ListParagraph"/>
+              <w:numPr>
+                <w:ilvl w:val="0"/>
+                <w:numId w:val="6"/>
+              </w:numPr>
+              <w:spacing w:after="10"/>
+              <w:rPr>
+                <w:rFonts w:cstheme="minorHAnsi"/>
+                <w:noProof/>
+                <w14:ligatures w14:val="standardContextual"/>
+              </w:rPr>
+            </w:pPr>
+            <w:r>
+              <w:rPr>
+                <w:rFonts w:cstheme="minorHAnsi"/>
+                <w:i/>
+                <w:iCs/>
+                <w:noProof/>
+                <w14:ligatures w14:val="standardContextual"/>
+              </w:rPr>
+              <w:t>FSR</w:t>
+            </w:r>
+            <w:r>
+              <w:rPr>
+                <w:rFonts w:cstheme="minorHAnsi"/>
+                <w:noProof/>
+                <w14:ligatures w14:val="standardContextual"/>
+              </w:rPr>
+              <w:t xml:space="preserve"> </w:t>
+            </w:r>
+            <w:r>
+              <w:rPr>
+                <w:rFonts w:cstheme="minorHAnsi"/>
+                <w:noProof/>
+                <w14:ligatures w14:val="standardContextual"/>
+              </w:rPr>
+              <w:t>contains the Full Scale Range (difference between VDDA and VSSA)</w:t>
+            </w:r>
+            <w:r>
+              <w:rPr>
+                <w:rFonts w:cstheme="minorHAnsi"/>
+                <w:noProof/>
+                <w14:ligatures w14:val="standardContextual"/>
+              </w:rPr>
+              <w:t>;</w:t>
+            </w:r>
+          </w:p>
+          <w:p>
+            <w:pPr>
+              <w:pStyle w:val="ListParagraph"/>
+              <w:numPr>
+                <w:ilvl w:val="0"/>
+                <w:numId w:val="6"/>
+              </w:numPr>
+              <w:spacing w:after="10"/>
+              <w:rPr>
+                <w:rFonts w:cstheme="minorHAnsi"/>
+                <w:noProof/>
+                <w14:ligatures w14:val="standardContextual"/>
+              </w:rPr>
+            </w:pPr>
+            <w:r>
+              <w:rPr>
+                <w:rFonts w:cstheme="minorHAnsi"/>
+                <w:i/>
+                <w:iCs/>
+                <w:noProof/>
+                <w14:ligatures w14:val="standardContextual"/>
+              </w:rPr>
+              <w:t>resolution</w:t>
+            </w:r>
+            <w:r>
+              <w:rPr>
+                <w:rFonts w:cstheme="minorHAnsi"/>
+                <w:noProof/>
+                <w14:ligatures w14:val="standardContextual"/>
+              </w:rPr>
+              <w:t>_</w:t>
+            </w:r>
+            <w:r>
+              <w:rPr>
+                <w:rFonts w:cstheme="minorHAnsi"/>
+                <w:i/>
+                <w:iCs/>
+                <w:noProof/>
+                <w14:ligatures w14:val="standardContextual"/>
+              </w:rPr>
+              <w:t>steps</w:t>
+            </w:r>
+            <w:r>
+              <w:rPr>
+                <w:rFonts w:cstheme="minorHAnsi"/>
+                <w:noProof/>
+                <w14:ligatures w14:val="standardContextual"/>
+              </w:rPr>
+              <w:t xml:space="preserve">  contain</w:t>
+            </w:r>
+            <w:r>
+              <w:rPr>
+                <w:rFonts w:cstheme="minorHAnsi"/>
+                <w:noProof/>
+                <w14:ligatures w14:val="standardContextual"/>
+              </w:rPr>
+              <w:t>s</w:t>
+            </w:r>
+            <w:r>
+              <w:rPr>
+                <w:rFonts w:cstheme="minorHAnsi"/>
+                <w:noProof/>
+                <w14:ligatures w14:val="standardContextual"/>
+              </w:rPr>
+              <w:t xml:space="preserve"> the level</w:t>
+            </w:r>
+            <w:r>
+              <w:rPr>
+                <w:rFonts w:cstheme="minorHAnsi"/>
+                <w:noProof/>
+                <w14:ligatures w14:val="standardContextual"/>
+              </w:rPr>
+              <w:t>s</w:t>
+            </w:r>
+            <w:r>
+              <w:rPr>
+                <w:rFonts w:cstheme="minorHAnsi"/>
+                <w:noProof/>
+                <w14:ligatures w14:val="standardContextual"/>
+              </w:rPr>
+              <w:t xml:space="preserve"> needed to represent the resolution bits</w:t>
+            </w:r>
+            <w:r>
+              <w:rPr>
+                <w:rFonts w:cstheme="minorHAnsi"/>
+                <w:noProof/>
+                <w14:ligatures w14:val="standardContextual"/>
+              </w:rPr>
+              <w:t>;</w:t>
+            </w:r>
+          </w:p>
+          <w:p>
+            <w:pPr>
+              <w:pStyle w:val="ListParagraph"/>
+              <w:numPr>
+                <w:ilvl w:val="0"/>
+                <w:numId w:val="6"/>
+              </w:numPr>
+              <w:spacing w:after="10"/>
+              <w:rPr>
+                <w:rFonts w:cstheme="minorHAnsi"/>
+                <w:noProof/>
+                <w14:ligatures w14:val="standardContextual"/>
+              </w:rPr>
+            </w:pPr>
+            <w:r>
+              <w:rPr>
+                <w:rFonts w:cstheme="minorHAnsi"/>
+                <w:i/>
+                <w:iCs/>
+                <w:noProof/>
+                <w14:ligatures w14:val="standardContextual"/>
+              </w:rPr>
+              <w:t>in0_data</w:t>
+            </w:r>
+            <w:r>
+              <w:rPr>
+                <w:rFonts w:cstheme="minorHAnsi"/>
+                <w:noProof/>
+                <w14:ligatures w14:val="standardContextual"/>
+              </w:rPr>
+              <w:t xml:space="preserve"> is an array of values that contains the value captured by the adc</w:t>
+            </w:r>
+            <w:r>
+              <w:rPr>
+                <w:rFonts w:cstheme="minorHAnsi"/>
+                <w:noProof/>
+                <w14:ligatures w14:val="standardContextual"/>
+              </w:rPr>
+              <w:t xml:space="preserve"> from IN0</w:t>
+            </w:r>
+            <w:r>
+              <w:rPr>
+                <w:rFonts w:cstheme="minorHAnsi"/>
+                <w:noProof/>
+                <w14:ligatures w14:val="standardContextual"/>
+              </w:rPr>
+              <w:t xml:space="preserve">. Its length depends on the value of </w:t>
+            </w:r>
+            <w:r>
+              <w:rPr>
+                <w:rFonts w:cstheme="minorHAnsi"/>
+                <w:i/>
+                <w:iCs/>
+                <w:noProof/>
+                <w14:ligatures w14:val="standardContextual"/>
+              </w:rPr>
+              <w:t>buffer_length</w:t>
+            </w:r>
+            <w:r>
+              <w:rPr>
+                <w:rFonts w:cstheme="minorHAnsi"/>
+                <w:noProof/>
+                <w14:ligatures w14:val="standardContextual"/>
+              </w:rPr>
+              <w:t>;</w:t>
+            </w:r>
+          </w:p>
+          <w:p>
+            <w:pPr>
+              <w:pStyle w:val="ListParagraph"/>
+              <w:numPr>
+                <w:ilvl w:val="0"/>
+                <w:numId w:val="6"/>
+              </w:numPr>
+              <w:spacing w:after="10"/>
+              <w:rPr>
+                <w:rFonts w:cstheme="minorHAnsi"/>
+                <w:noProof/>
+                <w14:ligatures w14:val="standardContextual"/>
+              </w:rPr>
+            </w:pPr>
+            <w:r>
+              <w:rPr>
+                <w:rFonts w:cstheme="minorHAnsi"/>
+                <w:i/>
+                <w:iCs/>
+                <w:noProof/>
+                <w14:ligatures w14:val="standardContextual"/>
+              </w:rPr>
+              <w:t>sum</w:t>
+            </w:r>
+            <w:r>
+              <w:rPr>
+                <w:rFonts w:cstheme="minorHAnsi"/>
+                <w:noProof/>
+                <w14:ligatures w14:val="standardContextual"/>
+              </w:rPr>
+              <w:t xml:space="preserve"> contains the sum of all </w:t>
+            </w:r>
+            <w:r>
+              <w:rPr>
+                <w:rFonts w:cstheme="minorHAnsi"/>
+                <w:i/>
+                <w:iCs/>
+                <w:noProof/>
+                <w14:ligatures w14:val="standardContextual"/>
+              </w:rPr>
+              <w:t>in0</w:t>
+            </w:r>
+            <w:r>
+              <w:rPr>
+                <w:rFonts w:cstheme="minorHAnsi"/>
+                <w:noProof/>
+                <w14:ligatures w14:val="standardContextual"/>
+              </w:rPr>
+              <w:t>_</w:t>
+            </w:r>
+            <w:r>
+              <w:rPr>
+                <w:rFonts w:cstheme="minorHAnsi"/>
+                <w:i/>
+                <w:iCs/>
+                <w:noProof/>
+                <w14:ligatures w14:val="standardContextual"/>
+              </w:rPr>
+              <w:t>data</w:t>
+            </w:r>
+            <w:r>
+              <w:rPr>
+                <w:rFonts w:cstheme="minorHAnsi"/>
+                <w:noProof/>
+                <w14:ligatures w14:val="standardContextual"/>
+              </w:rPr>
+              <w:t>, updated to the last call of the ADC Callback function</w:t>
+            </w:r>
+            <w:r>
+              <w:rPr>
+                <w:rFonts w:cstheme="minorHAnsi"/>
+                <w:noProof/>
+                <w14:ligatures w14:val="standardContextual"/>
+              </w:rPr>
+              <w:t>;</w:t>
+            </w:r>
+          </w:p>
+          <w:p>
+            <w:pPr>
+              <w:pStyle w:val="ListParagraph"/>
+              <w:numPr>
+                <w:ilvl w:val="0"/>
+                <w:numId w:val="6"/>
+              </w:numPr>
+              <w:spacing w:after="10"/>
+              <w:rPr>
+                <w:rFonts w:cstheme="minorHAnsi"/>
+                <w:noProof/>
+                <w14:ligatures w14:val="standardContextual"/>
+              </w:rPr>
+            </w:pPr>
+            <w:r>
+              <w:rPr>
+                <w:rFonts w:cstheme="minorHAnsi"/>
+                <w:i/>
+                <w:iCs/>
+                <w:noProof/>
+                <w14:ligatures w14:val="standardContextual"/>
+              </w:rPr>
+              <w:t>average contains</w:t>
+            </w:r>
+            <w:r>
+              <w:rPr>
+                <w:rFonts w:cstheme="minorHAnsi"/>
+                <w:noProof/>
+                <w14:ligatures w14:val="standardContextual"/>
+              </w:rPr>
+              <w:t xml:space="preserve"> the average of the </w:t>
+            </w:r>
+            <w:r>
+              <w:rPr>
+                <w:rFonts w:cstheme="minorHAnsi"/>
+                <w:i/>
+                <w:iCs/>
+                <w:noProof/>
+                <w14:ligatures w14:val="standardContextual"/>
+              </w:rPr>
+              <w:t>in0</w:t>
+            </w:r>
+            <w:r>
+              <w:rPr>
+                <w:rFonts w:cstheme="minorHAnsi"/>
+                <w:noProof/>
+                <w14:ligatures w14:val="standardContextual"/>
+              </w:rPr>
+              <w:t>_</w:t>
+            </w:r>
+            <w:r>
+              <w:rPr>
+                <w:rFonts w:cstheme="minorHAnsi"/>
+                <w:i/>
+                <w:iCs/>
+                <w:noProof/>
+                <w14:ligatures w14:val="standardContextual"/>
+              </w:rPr>
+              <w:t>data</w:t>
+            </w:r>
+            <w:r>
+              <w:rPr>
+                <w:rFonts w:cstheme="minorHAnsi"/>
+                <w:noProof/>
+                <w14:ligatures w14:val="standardContextual"/>
+              </w:rPr>
+              <w:t xml:space="preserve"> values computed as </w:t>
+            </w:r>
+            <w:r>
+              <w:rPr>
+                <w:rFonts w:cstheme="minorHAnsi"/>
+                <w:i/>
+                <w:iCs/>
+                <w:noProof/>
+                <w14:ligatures w14:val="standardContextual"/>
+              </w:rPr>
+              <w:t>sum</w:t>
+            </w:r>
+            <w:r>
+              <w:rPr>
+                <w:rFonts w:cstheme="minorHAnsi"/>
+                <w:noProof/>
+                <w14:ligatures w14:val="standardContextual"/>
+              </w:rPr>
+              <w:t>/</w:t>
+            </w:r>
+            <w:r>
+              <w:rPr>
+                <w:rFonts w:cstheme="minorHAnsi"/>
+                <w:i/>
+                <w:iCs/>
+                <w:noProof/>
+                <w14:ligatures w14:val="standardContextual"/>
+              </w:rPr>
+              <w:t>buffer</w:t>
+            </w:r>
+            <w:r>
+              <w:rPr>
+                <w:rFonts w:cstheme="minorHAnsi"/>
+                <w:noProof/>
+                <w14:ligatures w14:val="standardContextual"/>
+              </w:rPr>
+              <w:t>_</w:t>
+            </w:r>
+            <w:r>
+              <w:rPr>
+                <w:rFonts w:cstheme="minorHAnsi"/>
+                <w:i/>
+                <w:iCs/>
+                <w:noProof/>
+                <w14:ligatures w14:val="standardContextual"/>
+              </w:rPr>
+              <w:t>length</w:t>
+            </w:r>
+            <w:r>
+              <w:rPr>
+                <w:rFonts w:cstheme="minorHAnsi"/>
+                <w:noProof/>
+                <w14:ligatures w14:val="standardContextual"/>
+              </w:rPr>
+              <w:t>;</w:t>
+            </w:r>
+          </w:p>
+          <w:p>
+            <w:pPr>
+              <w:pStyle w:val="ListParagraph"/>
+              <w:numPr>
+                <w:ilvl w:val="0"/>
+                <w:numId w:val="6"/>
+              </w:numPr>
+              <w:spacing w:after="10"/>
+              <w:rPr>
+                <w:rFonts w:cstheme="minorHAnsi"/>
+                <w:noProof/>
+                <w14:ligatures w14:val="standardContextual"/>
+              </w:rPr>
+            </w:pPr>
+            <w:r>
+              <w:rPr>
+                <w:rFonts w:cstheme="minorHAnsi"/>
+                <w:i/>
+                <w:iCs/>
+                <w:noProof/>
+                <w14:ligatures w14:val="standardContextual"/>
+              </w:rPr>
+              <w:t>average_volt</w:t>
+            </w:r>
+            <w:r>
+              <w:rPr>
+                <w:rFonts w:cstheme="minorHAnsi"/>
+                <w:noProof/>
+                <w14:ligatures w14:val="standardContextual"/>
+              </w:rPr>
+              <w:t xml:space="preserve"> is the conversion in volt of the average value</w:t>
+            </w:r>
+            <w:r>
+              <w:rPr>
+                <w:rFonts w:cstheme="minorHAnsi"/>
+                <w:noProof/>
+                <w14:ligatures w14:val="standardContextual"/>
+              </w:rPr>
+              <w:t>;</w:t>
+            </w:r>
+          </w:p>
+          <w:p>
+            <w:pPr>
+              <w:pStyle w:val="ListParagraph"/>
+              <w:numPr>
+                <w:ilvl w:val="0"/>
+                <w:numId w:val="6"/>
+              </w:numPr>
+              <w:spacing w:after="10"/>
+              <w:rPr>
+                <w:rFonts w:cstheme="minorHAnsi"/>
+                <w:noProof/>
+                <w14:ligatures w14:val="standardContextual"/>
+              </w:rPr>
+            </w:pPr>
+            <w:r>
+              <w:rPr>
+                <w:rFonts w:cstheme="minorHAnsi"/>
+                <w:i/>
+                <w:iCs/>
+                <w:noProof/>
+                <w14:ligatures w14:val="standardContextual"/>
+              </w:rPr>
+              <w:t>ldr</w:t>
+            </w:r>
+            <w:r>
+              <w:rPr>
+                <w:rFonts w:cstheme="minorHAnsi"/>
+                <w:noProof/>
+                <w14:ligatures w14:val="standardContextual"/>
+              </w:rPr>
+              <w:t xml:space="preserve"> is the light detection resistance value</w:t>
+            </w:r>
+            <w:r>
+              <w:rPr>
+                <w:rFonts w:cstheme="minorHAnsi"/>
+                <w:noProof/>
+                <w14:ligatures w14:val="standardContextual"/>
+              </w:rPr>
+              <w:t>;</w:t>
+            </w:r>
+          </w:p>
+          <w:p>
+            <w:pPr>
+              <w:pStyle w:val="ListParagraph"/>
+              <w:numPr>
+                <w:ilvl w:val="0"/>
+                <w:numId w:val="6"/>
+              </w:numPr>
+              <w:spacing w:after="10"/>
+              <w:rPr>
+                <w:rFonts w:cstheme="minorHAnsi"/>
+                <w:noProof/>
+                <w14:ligatures w14:val="standardContextual"/>
+              </w:rPr>
+            </w:pPr>
+            <w:r>
+              <w:rPr>
+                <w:rFonts w:cstheme="minorHAnsi"/>
+                <w:i/>
+                <w:iCs/>
+                <w:noProof/>
+                <w14:ligatures w14:val="standardContextual"/>
+              </w:rPr>
+              <w:t>lux</w:t>
+            </w:r>
+            <w:r>
+              <w:rPr>
+                <w:rFonts w:cstheme="minorHAnsi"/>
+                <w:noProof/>
+                <w14:ligatures w14:val="standardContextual"/>
+              </w:rPr>
+              <w:t xml:space="preserve"> is the brightness value</w:t>
+            </w:r>
+            <w:r>
+              <w:rPr>
+                <w:rFonts w:cstheme="minorHAnsi"/>
+                <w:noProof/>
+                <w14:ligatures w14:val="standardContextual"/>
+              </w:rPr>
+              <w:t>;</w:t>
+            </w:r>
+          </w:p>
+          <w:p>
+            <w:pPr>
+              <w:pStyle w:val="ListParagraph"/>
+              <w:numPr>
+                <w:ilvl w:val="0"/>
+                <w:numId w:val="6"/>
+              </w:numPr>
+              <w:spacing w:after="10"/>
+              <w:rPr>
+                <w:rFonts w:cstheme="minorHAnsi"/>
+                <w:noProof/>
+                <w14:ligatures w14:val="standardContextual"/>
+              </w:rPr>
+            </w:pPr>
+            <w:r>
+              <w:rPr>
+                <w:rFonts w:cstheme="minorHAnsi"/>
+                <w:i/>
+                <w:iCs/>
+                <w:noProof/>
+                <w14:ligatures w14:val="standardContextual"/>
+              </w:rPr>
+              <w:t>string</w:t>
+            </w:r>
+            <w:r>
+              <w:rPr>
+                <w:rFonts w:cstheme="minorHAnsi"/>
+                <w:noProof/>
+                <w14:ligatures w14:val="standardContextual"/>
+              </w:rPr>
+              <w:t xml:space="preserve"> and </w:t>
+            </w:r>
+            <w:r>
+              <w:rPr>
+                <w:rFonts w:cstheme="minorHAnsi"/>
+                <w:i/>
+                <w:iCs/>
+                <w:noProof/>
+                <w14:ligatures w14:val="standardContextual"/>
+              </w:rPr>
+              <w:t>sting</w:t>
+            </w:r>
+            <w:r>
+              <w:rPr>
+                <w:rFonts w:cstheme="minorHAnsi"/>
+                <w:noProof/>
+                <w14:ligatures w14:val="standardContextual"/>
+              </w:rPr>
+              <w:t>_</w:t>
+            </w:r>
+            <w:r>
+              <w:rPr>
+                <w:rFonts w:cstheme="minorHAnsi"/>
+                <w:i/>
+                <w:iCs/>
+                <w:noProof/>
+                <w14:ligatures w14:val="standardContextual"/>
+              </w:rPr>
+              <w:t>length</w:t>
+            </w:r>
+            <w:r>
+              <w:rPr>
+                <w:rFonts w:cstheme="minorHAnsi"/>
+                <w:noProof/>
+                <w14:ligatures w14:val="standardContextual"/>
+              </w:rPr>
+              <w:t xml:space="preserve"> are just </w:t>
+            </w:r>
+            <w:r>
+              <w:rPr>
+                <w:rFonts w:cstheme="minorHAnsi"/>
+                <w:noProof/>
+                <w14:ligatures w14:val="standardContextual"/>
+              </w:rPr>
+              <w:t>variables used to send the values converted into a string to the remote terminal using the UART.</w:t>
+            </w:r>
+          </w:p>
+          <w:p>
+            <w:pPr>
+              <w:spacing w:after="10"/>
+              <w:rPr>
+                <w:rFonts w:cstheme="minorHAnsi"/>
+              </w:rPr>
+            </w:pPr>
+            <w:r>
+              <w:rPr>
+                <w:rFonts w:cstheme="minorHAnsi"/>
+                <w:noProof/>
+                <w14:ligatures w14:val="standardContextual"/>
+              </w:rPr>
+              <w:drawing>
+                <wp:inline distT="0" distB="0" distL="0" distR="0" wp14:anchorId="0E99A669" wp14:editId="6B52FECF">
+                  <wp:extent cx="5991943" cy="1787770"/>
+                  <wp:effectExtent l="0" t="0" r="0" b="3175"/>
+                  <wp:docPr id="185404407" name="Immagine 1"/>
+                  <wp:cNvGraphicFramePr>
+                    <a:graphicFrameLocks xmlns:a="http://schemas.openxmlformats.org/drawingml/2006/main" noChangeAspect="1"/>
+                  </wp:cNvGraphicFramePr>
+                  <a:graphic xmlns:a="http://schemas.openxmlformats.org/drawingml/2006/main">
+                    <a:graphicData uri="http://schemas.openxmlformats.org/drawingml/2006/picture">
+                      <pic:pic xmlns:pic="http://schemas.openxmlformats.org/drawingml/2006/picture">
+                        <pic:nvPicPr>
+                          <pic:cNvPr id="185404407" name="Immagine 185404407"/>
+                          <pic:cNvPicPr/>
+                        </pic:nvPicPr>
+                        <pic:blipFill rotWithShape="1">
+                          <a:blip r:embed="rId30">
+                            <a:extLst>
+                              <a:ext uri="{28A0092B-C50C-407E-A947-70E740481C1C}">
+                                <a14:useLocalDpi xmlns:a14="http://schemas.microsoft.com/office/drawing/2010/main" val="0"/>
+                              </a:ext>
+                            </a:extLst>
+                          </a:blip>
+                          <a:srcRect l="1725" t="33204" r="39846" b="35801"/>
+                          <a:stretch/>
+                        </pic:blipFill>
+                        <pic:spPr bwMode="auto">
+                          <a:xfrm>
+                            <a:off x="0" y="0"/>
+                            <a:ext cx="6029141" cy="1798869"/>
+                          </a:xfrm>
+                          <a:prstGeom prst="rect">
+                            <a:avLst/>
+                          </a:prstGeom>
+                          <a:ln>
+                            <a:noFill/>
+                          </a:ln>
+                          <a:extLst>
+                            <a:ext uri="{53640926-AAD7-44D8-BBD7-CCE9431645EC}">
+                              <a14:shadowObscured xmlns:a14="http://schemas.microsoft.com/office/drawing/2010/main"/>
+                            </a:ext>
+                          </a:extLst>
+                        </pic:spPr>
+                      </pic:pic>
+                    </a:graphicData>
+                  </a:graphic>
+                </wp:inline>
+              </w:drawing>
+            </w:r>
+          </w:p>
+          <w:p>
+            <w:pPr>
+              <w:spacing w:after="10"/>
+              <w:rPr>
+                <w:rFonts w:cstheme="minorHAnsi"/>
+              </w:rPr>
+            </w:pPr>
+          </w:p>
+          <w:p>
+            <w:pPr>
+              <w:spacing w:after="10"/>
+              <w:rPr>
+                <w:noProof/>
+                <w14:ligatures w14:val="standardContextual"/>
+              </w:rPr>
+            </w:pPr>
+            <w:r>
+              <w:rPr>
+                <w:rFonts w:cstheme="minorHAnsi"/>
+              </w:rPr>
+              <w:t>In the “</w:t>
+            </w:r>
+            <w:proofErr w:type="spellStart"/>
+            <w:r>
+              <w:rPr>
+                <w:rFonts w:cstheme="minorHAnsi"/>
+              </w:rPr>
+              <w:t>main.c</w:t>
+            </w:r>
+            <w:proofErr w:type="spellEnd"/>
+            <w:r>
+              <w:rPr>
+                <w:rFonts w:cstheme="minorHAnsi"/>
+              </w:rPr>
+              <w:t>” file w</w:t>
+            </w:r>
+            <w:r>
+              <w:rPr>
+                <w:noProof/>
+                <w14:ligatures w14:val="standardContextual"/>
+              </w:rPr>
+              <w:t xml:space="preserve">e </w:t>
+            </w:r>
+            <w:r>
+              <w:rPr>
+                <w:noProof/>
+                <w:lang w:val="en-GB"/>
+                <w14:ligatures w14:val="standardContextual"/>
+              </w:rPr>
+              <w:t>initialize</w:t>
+            </w:r>
+            <w:r>
+              <w:rPr>
+                <w:noProof/>
+                <w14:ligatures w14:val="standardContextual"/>
+              </w:rPr>
+              <w:t xml:space="preserve"> the TIM2 base generation </w:t>
+            </w:r>
+            <w:r>
+              <w:rPr>
+                <w:noProof/>
+                <w14:ligatures w14:val="standardContextual"/>
+              </w:rPr>
+              <w:t xml:space="preserve">and the ADC in DMA mode with the functions in the image; </w:t>
+            </w:r>
+            <w:r>
+              <w:rPr>
+                <w:i/>
+                <w:iCs/>
+                <w:noProof/>
+                <w14:ligatures w14:val="standardContextual"/>
+              </w:rPr>
+              <w:t>in0_data</w:t>
+            </w:r>
+            <w:r>
+              <w:rPr>
+                <w:noProof/>
+                <w14:ligatures w14:val="standardContextual"/>
+              </w:rPr>
+              <w:t xml:space="preserve"> is the pointer to the buffer where the DMA mechanism will store the data.</w:t>
+            </w:r>
+          </w:p>
+          <w:p>
+            <w:pPr>
+              <w:spacing w:after="10"/>
+              <w:rPr>
+                <w:noProof/>
+                <w14:ligatures w14:val="standardContextual"/>
+              </w:rPr>
+            </w:pPr>
+          </w:p>
+          <w:p>
+            <w:pPr>
+              <w:spacing w:after="10"/>
+              <w:rPr>
+                <w:rFonts w:cstheme="minorHAnsi"/>
+              </w:rPr>
+            </w:pPr>
+            <w:r>
+              <w:rPr>
+                <w:rFonts w:cstheme="minorHAnsi"/>
+              </w:rPr>
+              <w:t>Then we set the ADC FSR and resolution values.</w:t>
+            </w:r>
+          </w:p>
+          <w:p>
+            <w:pPr>
+              <w:spacing w:after="10"/>
+              <w:rPr>
+                <w:rFonts w:cstheme="minorHAnsi"/>
+              </w:rPr>
+            </w:pPr>
+          </w:p>
+          <w:p>
+            <w:pPr>
+              <w:spacing w:after="10"/>
+              <w:rPr>
+                <w:rFonts w:cstheme="minorHAnsi"/>
+              </w:rPr>
+            </w:pPr>
+            <w:r>
+              <w:rPr>
+                <w:rFonts w:cstheme="minorHAnsi"/>
+                <w:noProof/>
+                <w14:ligatures w14:val="standardContextual"/>
+              </w:rPr>
+              <w:drawing>
+                <wp:inline distT="0" distB="0" distL="0" distR="0" wp14:anchorId="555443C4" wp14:editId="2B8E3222">
+                  <wp:extent cx="4249615" cy="741546"/>
+                  <wp:effectExtent l="0" t="0" r="0" b="1905"/>
+                  <wp:docPr id="324626900" name="Immagine 3"/>
+                  <wp:cNvGraphicFramePr>
+                    <a:graphicFrameLocks xmlns:a="http://schemas.openxmlformats.org/drawingml/2006/main" noChangeAspect="1"/>
+                  </wp:cNvGraphicFramePr>
+                  <a:graphic xmlns:a="http://schemas.openxmlformats.org/drawingml/2006/main">
+                    <a:graphicData uri="http://schemas.openxmlformats.org/drawingml/2006/picture">
+                      <pic:pic xmlns:pic="http://schemas.openxmlformats.org/drawingml/2006/picture">
+                        <pic:nvPicPr>
+                          <pic:cNvPr id="324626900" name="Immagine 324626900"/>
+                          <pic:cNvPicPr/>
+                        </pic:nvPicPr>
+                        <pic:blipFill rotWithShape="1">
+                          <a:blip r:embed="rId31">
+                            <a:extLst>
+                              <a:ext uri="{28A0092B-C50C-407E-A947-70E740481C1C}">
+                                <a14:useLocalDpi xmlns:a14="http://schemas.microsoft.com/office/drawing/2010/main" val="0"/>
+                              </a:ext>
+                            </a:extLst>
+                          </a:blip>
+                          <a:srcRect l="11972" t="43591" r="45138" b="43103"/>
+                          <a:stretch/>
+                        </pic:blipFill>
+                        <pic:spPr bwMode="auto">
+                          <a:xfrm>
+                            <a:off x="0" y="0"/>
+                            <a:ext cx="4309324" cy="751965"/>
+                          </a:xfrm>
+                          <a:prstGeom prst="rect">
+                            <a:avLst/>
+                          </a:prstGeom>
+                          <a:ln>
+                            <a:noFill/>
+                          </a:ln>
+                          <a:extLst>
+                            <a:ext uri="{53640926-AAD7-44D8-BBD7-CCE9431645EC}">
+                              <a14:shadowObscured xmlns:a14="http://schemas.microsoft.com/office/drawing/2010/main"/>
+                            </a:ext>
+                          </a:extLst>
+                        </pic:spPr>
+                      </pic:pic>
+                    </a:graphicData>
+                  </a:graphic>
+                </wp:inline>
+              </w:drawing>
+            </w:r>
+          </w:p>
+          <w:p>
+            <w:pPr>
+              <w:spacing w:after="10"/>
+              <w:rPr>
+                <w:rFonts w:cstheme="minorHAnsi"/>
+              </w:rPr>
+            </w:pPr>
+          </w:p>
+          <w:p>
+            <w:pPr>
+              <w:spacing w:after="10"/>
+              <w:rPr>
+                <w:rFonts w:cstheme="minorHAnsi"/>
+              </w:rPr>
+            </w:pPr>
+            <w:r>
+              <w:rPr>
+                <w:rFonts w:cstheme="minorHAnsi"/>
+              </w:rPr>
+              <w:lastRenderedPageBreak/>
+              <w:t xml:space="preserve">We use the </w:t>
+            </w:r>
+            <w:proofErr w:type="spellStart"/>
+            <w:r>
+              <w:rPr>
+                <w:rFonts w:cstheme="minorHAnsi"/>
+                <w:i/>
+                <w:iCs/>
+              </w:rPr>
+              <w:t>HAL_ADC_</w:t>
+            </w:r>
+            <w:proofErr w:type="gramStart"/>
+            <w:r>
+              <w:rPr>
+                <w:rFonts w:cstheme="minorHAnsi"/>
+                <w:i/>
+                <w:iCs/>
+              </w:rPr>
+              <w:t>ConvHalfCp</w:t>
+            </w:r>
+            <w:r>
+              <w:rPr>
+                <w:rFonts w:cstheme="minorHAnsi"/>
+                <w:i/>
+                <w:iCs/>
+              </w:rPr>
+              <w:t>lt</w:t>
+            </w:r>
+            <w:r>
+              <w:rPr>
+                <w:rFonts w:cstheme="minorHAnsi"/>
+                <w:i/>
+                <w:iCs/>
+              </w:rPr>
+              <w:t>Callback</w:t>
+            </w:r>
+            <w:proofErr w:type="spellEnd"/>
+            <w:r>
+              <w:rPr>
+                <w:rFonts w:cstheme="minorHAnsi"/>
+                <w:i/>
+                <w:iCs/>
+              </w:rPr>
+              <w:t>(</w:t>
+            </w:r>
+            <w:proofErr w:type="gramEnd"/>
+            <w:r>
+              <w:rPr>
+                <w:rFonts w:cstheme="minorHAnsi"/>
+                <w:i/>
+                <w:iCs/>
               </w:rPr>
               <w:t>)</w:t>
             </w:r>
@@ -3124,7 +5045,292 @@
               <w:rPr>
                 <w:rFonts w:cstheme="minorHAnsi"/>
               </w:rPr>
-              <w:t>..</w:t>
+              <w:t xml:space="preserve"> function to compute the sum of the first half of the values</w:t>
+            </w:r>
+            <w:r>
+              <w:rPr>
+                <w:rFonts w:cstheme="minorHAnsi"/>
+              </w:rPr>
+              <w:t xml:space="preserve"> contained in </w:t>
+            </w:r>
+            <w:r>
+              <w:rPr>
+                <w:rFonts w:cstheme="minorHAnsi"/>
+                <w:i/>
+                <w:iCs/>
+              </w:rPr>
+              <w:t>in0_data</w:t>
+            </w:r>
+            <w:r>
+              <w:rPr>
+                <w:rFonts w:cstheme="minorHAnsi"/>
+              </w:rPr>
+              <w:t xml:space="preserve"> buffer.</w:t>
+            </w:r>
+          </w:p>
+          <w:p>
+            <w:pPr>
+              <w:spacing w:after="10"/>
+              <w:rPr>
+                <w:rFonts w:cstheme="minorHAnsi"/>
+              </w:rPr>
+            </w:pPr>
+            <w:r>
+              <w:rPr>
+                <w:rFonts w:cstheme="minorHAnsi"/>
+                <w:noProof/>
+                <w14:ligatures w14:val="standardContextual"/>
+              </w:rPr>
+              <w:drawing>
+                <wp:inline distT="0" distB="0" distL="0" distR="0" wp14:anchorId="15E8BBD7" wp14:editId="1FDB4F65">
+                  <wp:extent cx="4912888" cy="1084385"/>
+                  <wp:effectExtent l="0" t="0" r="2540" b="1905"/>
+                  <wp:docPr id="48602974" name="Immagine 4"/>
+                  <wp:cNvGraphicFramePr>
+                    <a:graphicFrameLocks xmlns:a="http://schemas.openxmlformats.org/drawingml/2006/main" noChangeAspect="1"/>
+                  </wp:cNvGraphicFramePr>
+                  <a:graphic xmlns:a="http://schemas.openxmlformats.org/drawingml/2006/main">
+                    <a:graphicData uri="http://schemas.openxmlformats.org/drawingml/2006/picture">
+                      <pic:pic xmlns:pic="http://schemas.openxmlformats.org/drawingml/2006/picture">
+                        <pic:nvPicPr>
+                          <pic:cNvPr id="48602974" name="Immagine 48602974"/>
+                          <pic:cNvPicPr/>
+                        </pic:nvPicPr>
+                        <pic:blipFill rotWithShape="1">
+                          <a:blip r:embed="rId32">
+                            <a:extLst>
+                              <a:ext uri="{28A0092B-C50C-407E-A947-70E740481C1C}">
+                                <a14:useLocalDpi xmlns:a14="http://schemas.microsoft.com/office/drawing/2010/main" val="0"/>
+                              </a:ext>
+                            </a:extLst>
+                          </a:blip>
+                          <a:srcRect l="1916" t="20608" r="53837" b="62028"/>
+                          <a:stretch/>
+                        </pic:blipFill>
+                        <pic:spPr bwMode="auto">
+                          <a:xfrm>
+                            <a:off x="0" y="0"/>
+                            <a:ext cx="4962944" cy="1095433"/>
+                          </a:xfrm>
+                          <a:prstGeom prst="rect">
+                            <a:avLst/>
+                          </a:prstGeom>
+                          <a:ln>
+                            <a:noFill/>
+                          </a:ln>
+                          <a:extLst>
+                            <a:ext uri="{53640926-AAD7-44D8-BBD7-CCE9431645EC}">
+                              <a14:shadowObscured xmlns:a14="http://schemas.microsoft.com/office/drawing/2010/main"/>
+                            </a:ext>
+                          </a:extLst>
+                        </pic:spPr>
+                      </pic:pic>
+                    </a:graphicData>
+                  </a:graphic>
+                </wp:inline>
+              </w:drawing>
+            </w:r>
+          </w:p>
+          <w:p>
+            <w:pPr>
+              <w:spacing w:after="10"/>
+              <w:rPr>
+                <w:rFonts w:cstheme="minorHAnsi"/>
+              </w:rPr>
+            </w:pPr>
+          </w:p>
+          <w:p>
+            <w:pPr>
+              <w:spacing w:after="10"/>
+              <w:rPr>
+                <w:rFonts w:cstheme="minorHAnsi"/>
+              </w:rPr>
+            </w:pPr>
+            <w:r>
+              <w:rPr>
+                <w:rFonts w:cstheme="minorHAnsi"/>
+              </w:rPr>
+              <w:t xml:space="preserve">Then in the </w:t>
+            </w:r>
+            <w:proofErr w:type="spellStart"/>
+            <w:r>
+              <w:rPr>
+                <w:rFonts w:cstheme="minorHAnsi"/>
+                <w:i/>
+                <w:iCs/>
+              </w:rPr>
+              <w:t>HAL_ADC_</w:t>
+            </w:r>
+            <w:proofErr w:type="gramStart"/>
+            <w:r>
+              <w:rPr>
+                <w:rFonts w:cstheme="minorHAnsi"/>
+                <w:i/>
+                <w:iCs/>
+              </w:rPr>
+              <w:t>Conv</w:t>
+            </w:r>
+            <w:r>
+              <w:rPr>
+                <w:rFonts w:cstheme="minorHAnsi"/>
+                <w:i/>
+                <w:iCs/>
+              </w:rPr>
+              <w:t>CpltCallback</w:t>
+            </w:r>
+            <w:proofErr w:type="spellEnd"/>
+            <w:r>
+              <w:rPr>
+                <w:rFonts w:cstheme="minorHAnsi"/>
+                <w:i/>
+                <w:iCs/>
+              </w:rPr>
+              <w:t>(</w:t>
+            </w:r>
+            <w:proofErr w:type="gramEnd"/>
+            <w:r>
+              <w:rPr>
+                <w:rFonts w:cstheme="minorHAnsi"/>
+                <w:i/>
+                <w:iCs/>
+              </w:rPr>
+              <w:t>)</w:t>
+            </w:r>
+            <w:r>
+              <w:rPr>
+                <w:rFonts w:cstheme="minorHAnsi"/>
+              </w:rPr>
+              <w:t xml:space="preserve"> function we compute the sum of the other half of the captured values. We also compute the average, the </w:t>
+            </w:r>
+            <w:r>
+              <w:rPr>
+                <w:rFonts w:cstheme="minorHAnsi"/>
+              </w:rPr>
+              <w:t>conversion</w:t>
+            </w:r>
+            <w:r>
+              <w:rPr>
+                <w:rFonts w:cstheme="minorHAnsi"/>
+              </w:rPr>
+              <w:t xml:space="preserve"> in voltage, </w:t>
+            </w:r>
+            <w:r>
+              <w:rPr>
+                <w:rFonts w:cstheme="minorHAnsi"/>
+              </w:rPr>
+              <w:t>and finally the</w:t>
+            </w:r>
+            <w:r>
+              <w:rPr>
+                <w:rFonts w:cstheme="minorHAnsi"/>
+              </w:rPr>
+              <w:t xml:space="preserve"> resistance </w:t>
+            </w:r>
+            <w:r>
+              <w:rPr>
+                <w:rFonts w:cstheme="minorHAnsi"/>
+              </w:rPr>
+              <w:t>and</w:t>
+            </w:r>
+            <w:r>
+              <w:rPr>
+                <w:rFonts w:cstheme="minorHAnsi"/>
+              </w:rPr>
+              <w:t xml:space="preserve"> </w:t>
+            </w:r>
+            <w:r>
+              <w:rPr>
+                <w:rFonts w:cstheme="minorHAnsi"/>
+              </w:rPr>
+              <w:t>the</w:t>
+            </w:r>
+            <w:r>
+              <w:rPr>
+                <w:rFonts w:cstheme="minorHAnsi"/>
+              </w:rPr>
+              <w:t xml:space="preserve"> lux values. Then we use the function </w:t>
+            </w:r>
+            <w:proofErr w:type="spellStart"/>
+            <w:proofErr w:type="gramStart"/>
+            <w:r>
+              <w:rPr>
+                <w:rFonts w:cstheme="minorHAnsi"/>
+                <w:i/>
+                <w:iCs/>
+              </w:rPr>
+              <w:t>snprintf</w:t>
+            </w:r>
+            <w:proofErr w:type="spellEnd"/>
+            <w:r>
+              <w:rPr>
+                <w:rFonts w:cstheme="minorHAnsi"/>
+                <w:i/>
+                <w:iCs/>
+              </w:rPr>
+              <w:t>(</w:t>
+            </w:r>
+            <w:proofErr w:type="gramEnd"/>
+            <w:r>
+              <w:rPr>
+                <w:rFonts w:cstheme="minorHAnsi"/>
+                <w:i/>
+                <w:iCs/>
+              </w:rPr>
+              <w:t>)</w:t>
+            </w:r>
+            <w:r>
+              <w:rPr>
+                <w:rFonts w:cstheme="minorHAnsi"/>
+              </w:rPr>
+              <w:t xml:space="preserve"> as in other project</w:t>
+            </w:r>
+            <w:r>
+              <w:rPr>
+                <w:rFonts w:cstheme="minorHAnsi"/>
+              </w:rPr>
+              <w:t>s</w:t>
+            </w:r>
+            <w:r>
+              <w:rPr>
+                <w:rFonts w:cstheme="minorHAnsi"/>
+              </w:rPr>
+              <w:t xml:space="preserve"> before to convert the values into a string. At </w:t>
+            </w:r>
+            <w:r>
+              <w:rPr>
+                <w:rFonts w:cstheme="minorHAnsi"/>
+              </w:rPr>
+              <w:t>last,</w:t>
+            </w:r>
+            <w:r>
+              <w:rPr>
+                <w:rFonts w:cstheme="minorHAnsi"/>
+              </w:rPr>
+              <w:t xml:space="preserve"> we sen</w:t>
+            </w:r>
+            <w:r>
+              <w:rPr>
+                <w:rFonts w:cstheme="minorHAnsi"/>
+              </w:rPr>
+              <w:t>d</w:t>
+            </w:r>
+            <w:r>
+              <w:rPr>
+                <w:rFonts w:cstheme="minorHAnsi"/>
+              </w:rPr>
+              <w:t xml:space="preserve"> them via UART to the remote terminal. All this </w:t>
+            </w:r>
+            <w:r>
+              <w:rPr>
+                <w:rFonts w:cstheme="minorHAnsi"/>
+              </w:rPr>
+              <w:t xml:space="preserve">mechanism </w:t>
+            </w:r>
+            <w:r>
+              <w:rPr>
+                <w:rFonts w:cstheme="minorHAnsi"/>
+              </w:rPr>
+              <w:t>happens once every second</w:t>
             </w:r>
             <w:r>
               <w:rPr>
@@ -3140,6 +5346,194 @@
                 <w:rFonts w:cstheme="minorHAnsi"/>
               </w:rPr>
             </w:pPr>
+          </w:p>
+          <w:p>
+            <w:pPr>
+              <w:spacing w:after="10"/>
+              <w:rPr>
+                <w:rFonts w:cstheme="minorHAnsi"/>
+              </w:rPr>
+            </w:pPr>
+            <w:r>
+              <w:rPr>
+                <w:rFonts w:cstheme="minorHAnsi"/>
+                <w:noProof/>
+                <w14:ligatures w14:val="standardContextual"/>
+              </w:rPr>
+              <w:drawing>
+                <wp:inline distT="0" distB="0" distL="0" distR="0" wp14:anchorId="5932FE3D" wp14:editId="5A270587">
+                  <wp:extent cx="5262307" cy="1992923"/>
+                  <wp:effectExtent l="0" t="0" r="0" b="7620"/>
+                  <wp:docPr id="1151136462" name="Immagine 5"/>
+                  <wp:cNvGraphicFramePr>
+                    <a:graphicFrameLocks xmlns:a="http://schemas.openxmlformats.org/drawingml/2006/main" noChangeAspect="1"/>
+                  </wp:cNvGraphicFramePr>
+                  <a:graphic xmlns:a="http://schemas.openxmlformats.org/drawingml/2006/main">
+                    <a:graphicData uri="http://schemas.openxmlformats.org/drawingml/2006/picture">
+                      <pic:pic xmlns:pic="http://schemas.openxmlformats.org/drawingml/2006/picture">
+                        <pic:nvPicPr>
+                          <pic:cNvPr id="1151136462" name="Immagine 1151136462"/>
+                          <pic:cNvPicPr/>
+                        </pic:nvPicPr>
+                        <pic:blipFill rotWithShape="1">
+                          <a:blip r:embed="rId32">
+                            <a:extLst>
+                              <a:ext uri="{28A0092B-C50C-407E-A947-70E740481C1C}">
+                                <a14:useLocalDpi xmlns:a14="http://schemas.microsoft.com/office/drawing/2010/main" val="0"/>
+                              </a:ext>
+                            </a:extLst>
+                          </a:blip>
+                          <a:srcRect l="1341" t="39334" r="37446" b="19450"/>
+                          <a:stretch/>
+                        </pic:blipFill>
+                        <pic:spPr bwMode="auto">
+                          <a:xfrm>
+                            <a:off x="0" y="0"/>
+                            <a:ext cx="5320700" cy="2015037"/>
+                          </a:xfrm>
+                          <a:prstGeom prst="rect">
+                            <a:avLst/>
+                          </a:prstGeom>
+                          <a:ln>
+                            <a:noFill/>
+                          </a:ln>
+                          <a:extLst>
+                            <a:ext uri="{53640926-AAD7-44D8-BBD7-CCE9431645EC}">
+                              <a14:shadowObscured xmlns:a14="http://schemas.microsoft.com/office/drawing/2010/main"/>
+                            </a:ext>
+                          </a:extLst>
+                        </pic:spPr>
+                      </pic:pic>
+                    </a:graphicData>
+                  </a:graphic>
+                </wp:inline>
+              </w:drawing>
+            </w:r>
+          </w:p>
+          <w:p>
+            <w:pPr>
+              <w:spacing w:after="10"/>
+              <w:rPr>
+                <w:rFonts w:cstheme="minorHAnsi"/>
+              </w:rPr>
+            </w:pPr>
+          </w:p>
+          <w:p>
+            <w:pPr>
+              <w:spacing w:after="10"/>
+              <w:rPr>
+                <w:rFonts w:cstheme="minorHAnsi"/>
+              </w:rPr>
+            </w:pPr>
+            <w:r>
+              <w:rPr>
+                <w:rFonts w:cstheme="minorHAnsi"/>
+              </w:rPr>
+              <w:t>Running the script “</w:t>
+            </w:r>
+            <w:proofErr w:type="spellStart"/>
+            <w:r>
+              <w:rPr>
+                <w:rFonts w:cstheme="minorHAnsi"/>
+                <w:i/>
+                <w:iCs/>
+              </w:rPr>
+              <w:t>UART_read_data.m</w:t>
+            </w:r>
+            <w:proofErr w:type="spellEnd"/>
+            <w:r>
+              <w:rPr>
+                <w:rFonts w:cstheme="minorHAnsi"/>
+              </w:rPr>
+              <w:t>” we receive the LDR and LUX values on our console.</w:t>
+            </w:r>
+          </w:p>
+          <w:p>
+            <w:pPr>
+              <w:spacing w:after="10"/>
+              <w:rPr>
+                <w:rFonts w:cstheme="minorHAnsi"/>
+                <w:noProof/>
+                <w14:ligatures w14:val="standardContextual"/>
+              </w:rPr>
+            </w:pPr>
+            <w:r>
+              <w:rPr>
+                <w:rFonts w:cstheme="minorHAnsi"/>
+                <w:noProof/>
+              </w:rPr>
+              <w:t xml:space="preserve">The following image shows the acquisition </w:t>
+            </w:r>
+            <w:r>
+              <w:rPr>
+                <w:rFonts w:cstheme="minorHAnsi"/>
+                <w:noProof/>
+              </w:rPr>
+              <w:t>with different light sources.</w:t>
+            </w:r>
+          </w:p>
+          <w:p>
+            <w:pPr>
+              <w:spacing w:after="10"/>
+              <w:rPr>
+                <w:rFonts w:cstheme="minorHAnsi"/>
+              </w:rPr>
+            </w:pPr>
+            <w:r>
+              <w:rPr>
+                <w:rFonts w:cstheme="minorHAnsi"/>
+                <w:noProof/>
+                <w14:ligatures w14:val="standardContextual"/>
+              </w:rPr>
+              <w:drawing>
+                <wp:inline distT="0" distB="0" distL="0" distR="0" wp14:anchorId="4A88268B" wp14:editId="13DBB16E">
+                  <wp:extent cx="1729154" cy="2986723"/>
+                  <wp:effectExtent l="0" t="0" r="4445" b="4445"/>
+                  <wp:docPr id="1323348929" name="Immagine 1"/>
+                  <wp:cNvGraphicFramePr>
+                    <a:graphicFrameLocks xmlns:a="http://schemas.openxmlformats.org/drawingml/2006/main" noChangeAspect="1"/>
+                  </wp:cNvGraphicFramePr>
+                  <a:graphic xmlns:a="http://schemas.openxmlformats.org/drawingml/2006/main">
+                    <a:graphicData uri="http://schemas.openxmlformats.org/drawingml/2006/picture">
+                      <pic:pic xmlns:pic="http://schemas.openxmlformats.org/drawingml/2006/picture">
+                        <pic:nvPicPr>
+                          <pic:cNvPr id="1323348929" name="Immagine 1323348929"/>
+                          <pic:cNvPicPr/>
+                        </pic:nvPicPr>
+                        <pic:blipFill rotWithShape="1">
+                          <a:blip r:embed="rId33">
+                            <a:extLst>
+                              <a:ext uri="{28A0092B-C50C-407E-A947-70E740481C1C}">
+                                <a14:useLocalDpi xmlns:a14="http://schemas.microsoft.com/office/drawing/2010/main" val="0"/>
+                              </a:ext>
+                            </a:extLst>
+                          </a:blip>
+                          <a:srcRect l="61195" t="19242" r="20892" b="25747"/>
+                          <a:stretch/>
+                        </pic:blipFill>
+                        <pic:spPr bwMode="auto">
+                          <a:xfrm>
+                            <a:off x="0" y="0"/>
+                            <a:ext cx="1736480" cy="2999376"/>
+                          </a:xfrm>
+                          <a:prstGeom prst="rect">
+                            <a:avLst/>
+                          </a:prstGeom>
+                          <a:ln>
+                            <a:noFill/>
+                          </a:ln>
+                          <a:extLst>
+                            <a:ext uri="{53640926-AAD7-44D8-BBD7-CCE9431645EC}">
+                              <a14:shadowObscured xmlns:a14="http://schemas.microsoft.com/office/drawing/2010/main"/>
+                            </a:ext>
+                          </a:extLst>
+                        </pic:spPr>
+                      </pic:pic>
+                    </a:graphicData>
+                  </a:graphic>
+                </wp:inline>
+              </w:drawing>
+            </w:r>
           </w:p>
         </w:tc>
       </w:tr>
@@ -3739,6 +6133,119 @@
       </w:rPr>
     </w:lvl>
   </w:abstractNum>
+  <w:abstractNum w:abstractNumId="5" w15:restartNumberingAfterBreak="0">
+    <w:nsid w:val="6B00369E"/>
+    <w:multiLevelType w:val="hybridMultilevel"/>
+    <w:tmpl w:val="F238E1BE"/>
+    <w:lvl w:ilvl="0" w:tplc="04100001">
+      <w:start w:val="1"/>
+      <w:numFmt w:val="bullet"/>
+      <w:lvlText w:val=""/>
+      <w:lvlJc w:val="left"/>
+      <w:pPr>
+        <w:ind w:left="720" w:hanging="360"/>
+      </w:pPr>
+      <w:rPr>
+        <w:rFonts w:ascii="Symbol" w:hAnsi="Symbol" w:hint="default"/>
+      </w:rPr>
+    </w:lvl>
+    <w:lvl w:ilvl="1" w:tplc="04100003" w:tentative="1">
+      <w:start w:val="1"/>
+      <w:numFmt w:val="bullet"/>
+      <w:lvlText w:val="o"/>
+      <w:lvlJc w:val="left"/>
+      <w:pPr>
+        <w:ind w:left="1440" w:hanging="360"/>
+      </w:pPr>
+      <w:rPr>
+        <w:rFonts w:ascii="Courier New" w:hAnsi="Courier New" w:cs="Courier New" w:hint="default"/>
+      </w:rPr>
+    </w:lvl>
+    <w:lvl w:ilvl="2" w:tplc="04100005" w:tentative="1">
+      <w:start w:val="1"/>
+      <w:numFmt w:val="bullet"/>
+      <w:lvlText w:val=""/>
+      <w:lvlJc w:val="left"/>
+      <w:pPr>
+        <w:ind w:left="2160" w:hanging="360"/>
+      </w:pPr>
+      <w:rPr>
+        <w:rFonts w:ascii="Wingdings" w:hAnsi="Wingdings" w:hint="default"/>
+      </w:rPr>
+    </w:lvl>
+    <w:lvl w:ilvl="3" w:tplc="04100001" w:tentative="1">
+      <w:start w:val="1"/>
+      <w:numFmt w:val="bullet"/>
+      <w:lvlText w:val=""/>
+      <w:lvlJc w:val="left"/>
+      <w:pPr>
+        <w:ind w:left="2880" w:hanging="360"/>
+      </w:pPr>
+      <w:rPr>
+        <w:rFonts w:ascii="Symbol" w:hAnsi="Symbol" w:hint="default"/>
+      </w:rPr>
+    </w:lvl>
+    <w:lvl w:ilvl="4" w:tplc="04100003" w:tentative="1">
+      <w:start w:val="1"/>
+      <w:numFmt w:val="bullet"/>
+      <w:lvlText w:val="o"/>
+      <w:lvlJc w:val="left"/>
+      <w:pPr>
+        <w:ind w:left="3600" w:hanging="360"/>
+      </w:pPr>
+      <w:rPr>
+        <w:rFonts w:ascii="Courier New" w:hAnsi="Courier New" w:cs="Courier New" w:hint="default"/>
+      </w:rPr>
+    </w:lvl>
+    <w:lvl w:ilvl="5" w:tplc="04100005" w:tentative="1">
+      <w:start w:val="1"/>
+      <w:numFmt w:val="bullet"/>
+      <w:lvlText w:val=""/>
+      <w:lvlJc w:val="left"/>
+      <w:pPr>
+        <w:ind w:left="4320" w:hanging="360"/>
+      </w:pPr>
+      <w:rPr>
+        <w:rFonts w:ascii="Wingdings" w:hAnsi="Wingdings" w:hint="default"/>
+      </w:rPr>
+    </w:lvl>
+    <w:lvl w:ilvl="6" w:tplc="04100001" w:tentative="1">
+      <w:start w:val="1"/>
+      <w:numFmt w:val="bullet"/>
+      <w:lvlText w:val=""/>
+      <w:lvlJc w:val="left"/>
+      <w:pPr>
+        <w:ind w:left="5040" w:hanging="360"/>
+      </w:pPr>
+      <w:rPr>
+        <w:rFonts w:ascii="Symbol" w:hAnsi="Symbol" w:hint="default"/>
+      </w:rPr>
+    </w:lvl>
+    <w:lvl w:ilvl="7" w:tplc="04100003" w:tentative="1">
+      <w:start w:val="1"/>
+      <w:numFmt w:val="bullet"/>
+      <w:lvlText w:val="o"/>
+      <w:lvlJc w:val="left"/>
+      <w:pPr>
+        <w:ind w:left="5760" w:hanging="360"/>
+      </w:pPr>
+      <w:rPr>
+        <w:rFonts w:ascii="Courier New" w:hAnsi="Courier New" w:cs="Courier New" w:hint="default"/>
+      </w:rPr>
+    </w:lvl>
+    <w:lvl w:ilvl="8" w:tplc="04100005" w:tentative="1">
+      <w:start w:val="1"/>
+      <w:numFmt w:val="bullet"/>
+      <w:lvlText w:val=""/>
+      <w:lvlJc w:val="left"/>
+      <w:pPr>
+        <w:ind w:left="6480" w:hanging="360"/>
+      </w:pPr>
+      <w:rPr>
+        <w:rFonts w:ascii="Wingdings" w:hAnsi="Wingdings" w:hint="default"/>
+      </w:rPr>
+    </w:lvl>
+  </w:abstractNum>
   <w:num w:numId="1" w16cid:durableId="1112937611">
     <w:abstractNumId w:val="3"/>
   </w:num>
@@ -3753,6 +6260,9 @@
   </w:num>
   <w:num w:numId="5" w16cid:durableId="363025712">
     <w:abstractNumId w:val="4"/>
+  </w:num>
+  <w:num w:numId="6" w16cid:durableId="169492810">
+    <w:abstractNumId w:val="5"/>
   </w:num>
 </w:numbering>
 </file>
@@ -4610,4 +7120,16 @@
     </a:ext>
   </a:extLst>
 </a:theme>
+</file>
+
+<file path=customXml/item1.xml><?xml version="1.0" encoding="utf-8"?>
+<b:Sources xmlns:b="http://schemas.openxmlformats.org/officeDocument/2006/bibliography" xmlns="http://schemas.openxmlformats.org/officeDocument/2006/bibliography" SelectedStyle="\APASixthEditionOfficeOnline.xsl" StyleName="APA" Version="6"/>
+</file>
+
+<file path=customXml/itemProps1.xml><?xml version="1.0" encoding="utf-8"?>
+<ds:datastoreItem xmlns:ds="http://schemas.openxmlformats.org/officeDocument/2006/customXml" ds:itemID="{0335B68C-AC1F-431C-871B-075A3C6B14B6}">
+  <ds:schemaRefs>
+    <ds:schemaRef ds:uri="http://schemas.openxmlformats.org/officeDocument/2006/bibliography"/>
+  </ds:schemaRefs>
+</ds:datastoreItem>
 </file>
</xml_diff>

<commit_message>
cartelle sistemate, relazione OK
</commit_message>
<xml_diff>
--- a/Lab_6/Homework06_A2.docx
+++ b/Lab_6/Homework06_A2.docx
@@ -887,7 +887,6 @@
                 <w:rFonts w:cstheme="minorHAnsi"/>
               </w:rPr>
             </w:pPr>
-            <w:proofErr w:type="gramStart"/>
             <w:r>
               <w:rPr>
                 <w:rFonts w:cstheme="minorHAnsi"/>
@@ -904,14 +903,7 @@
               <w:rPr>
                 <w:rFonts w:cstheme="minorHAnsi"/>
               </w:rPr>
-              <w:t>all</w:t>
-            </w:r>
-            <w:proofErr w:type="gramEnd"/>
-            <w:r>
-              <w:rPr>
-                <w:rFonts w:cstheme="minorHAnsi"/>
-              </w:rPr>
-              <w:t>,</w:t>
+              <w:t>all,</w:t>
             </w:r>
             <w:r>
               <w:rPr>
@@ -1517,7 +1509,7 @@
               <w:rPr>
                 <w:rFonts w:cstheme="minorHAnsi"/>
               </w:rPr>
-              <w:t>For the timer</w:t>
+              <w:t>For timer</w:t>
             </w:r>
             <w:r>
               <w:rPr>
@@ -2344,7 +2336,21 @@
                 <w:noProof/>
                 <w14:ligatures w14:val="standardContextual"/>
               </w:rPr>
-              <w:t xml:space="preserve"> 16 bits so not to interfere with DMA</w:t>
+              <w:t xml:space="preserve"> 16 bits </w:t>
+            </w:r>
+            <w:r>
+              <w:rPr>
+                <w:noProof/>
+                <w14:ligatures w14:val="standardContextual"/>
+              </w:rPr>
+              <w:t>so as</w:t>
+            </w:r>
+            <w:r>
+              <w:rPr>
+                <w:noProof/>
+                <w14:ligatures w14:val="standardContextual"/>
+              </w:rPr>
+              <w:t xml:space="preserve"> not to interfere with DMA</w:t>
             </w:r>
             <w:r>
               <w:rPr>
@@ -2413,21 +2419,19 @@
               <w:rPr>
                 <w:rFonts w:cstheme="minorHAnsi"/>
               </w:rPr>
-              <w:t xml:space="preserve">Hz rate as required, then at the end of conversion the ADC generates an </w:t>
-            </w:r>
-            <w:proofErr w:type="gramStart"/>
-            <w:r>
-              <w:rPr>
-                <w:rFonts w:cstheme="minorHAnsi"/>
-              </w:rPr>
-              <w:t>interrupt</w:t>
-            </w:r>
-            <w:proofErr w:type="gramEnd"/>
-            <w:r>
-              <w:rPr>
-                <w:rFonts w:cstheme="minorHAnsi"/>
-              </w:rPr>
-              <w:t xml:space="preserve">. </w:t>
+              <w:t xml:space="preserve">Hz rate as required, </w:t>
+            </w:r>
+            <w:r>
+              <w:rPr>
+                <w:rFonts w:cstheme="minorHAnsi"/>
+              </w:rPr>
+              <w:t xml:space="preserve">and </w:t>
+            </w:r>
+            <w:r>
+              <w:rPr>
+                <w:rFonts w:cstheme="minorHAnsi"/>
+              </w:rPr>
+              <w:t xml:space="preserve">then at the end of conversion the ADC generates an interrupt. </w:t>
             </w:r>
             <w:r>
               <w:rPr>
@@ -2497,21 +2501,7 @@
               <w:rPr>
                 <w:rFonts w:cstheme="minorHAnsi"/>
               </w:rPr>
-              <w:t xml:space="preserve">The DMA buffer will already be populated </w:t>
-            </w:r>
-            <w:proofErr w:type="gramStart"/>
-            <w:r>
-              <w:rPr>
-                <w:rFonts w:cstheme="minorHAnsi"/>
-              </w:rPr>
-              <w:t>of</w:t>
-            </w:r>
-            <w:proofErr w:type="gramEnd"/>
-            <w:r>
-              <w:rPr>
-                <w:rFonts w:cstheme="minorHAnsi"/>
-              </w:rPr>
-              <w:t xml:space="preserve"> the appropriate reading and conversions, before we can apply our adjustments:</w:t>
+              <w:t>The DMA buffer will already be populated of the appropriate reading and conversions, before we can apply our adjustments:</w:t>
             </w:r>
           </w:p>
           <w:p>
@@ -2765,10 +2755,10 @@
                   <v:path o:extrusionok="f" gradientshapeok="t" o:connecttype="rect"/>
                   <o:lock v:ext="edit" aspectratio="t"/>
                 </v:shapetype>
-                <v:shape id="_x0000_i1025" type="#_x0000_t75" style="width:345.5pt;height:112.7pt" o:ole="">
+                <v:shape id="_x0000_i1025" type="#_x0000_t75" style="width:345.75pt;height:112.5pt" o:ole="">
                   <v:imagedata r:id="rId20" o:title=""/>
                 </v:shape>
-                <o:OLEObject Type="Embed" ProgID="PBrush" ShapeID="_x0000_i1025" DrawAspect="Content" ObjectID="_1791445978" r:id="rId21"/>
+                <o:OLEObject Type="Embed" ProgID="PBrush" ShapeID="_x0000_i1025" DrawAspect="Content" ObjectID="_1791447508" r:id="rId21"/>
               </w:object>
             </w:r>
           </w:p>
@@ -2796,7 +2786,6 @@
               <w:t xml:space="preserve">The </w:t>
             </w:r>
             <w:proofErr w:type="spellStart"/>
-            <w:proofErr w:type="gramStart"/>
             <w:r>
               <w:rPr>
                 <w:rFonts w:cstheme="minorHAnsi"/>
@@ -2812,16 +2801,7 @@
                 <w:i/>
                 <w:iCs/>
               </w:rPr>
-              <w:t>(</w:t>
-            </w:r>
-            <w:proofErr w:type="gramEnd"/>
-            <w:r>
-              <w:rPr>
-                <w:rFonts w:cstheme="minorHAnsi"/>
-                <w:i/>
-                <w:iCs/>
-              </w:rPr>
-              <w:t>)</w:t>
+              <w:t>()</w:t>
             </w:r>
             <w:r>
               <w:rPr>
@@ -2927,7 +2907,19 @@
               <w:rPr>
                 <w:rFonts w:cstheme="minorHAnsi"/>
               </w:rPr>
-              <w:t>, with its characters length</w:t>
+              <w:t>, with its characters</w:t>
+            </w:r>
+            <w:r>
+              <w:rPr>
+                <w:rFonts w:cstheme="minorHAnsi"/>
+              </w:rPr>
+              <w:t>’</w:t>
+            </w:r>
+            <w:r>
+              <w:rPr>
+                <w:rFonts w:cstheme="minorHAnsi"/>
+              </w:rPr>
+              <w:t xml:space="preserve"> length</w:t>
             </w:r>
             <w:r>
               <w:rPr>
@@ -2981,7 +2973,25 @@
               <w:rPr>
                 <w:rFonts w:cstheme="minorHAnsi"/>
               </w:rPr>
-              <w:t xml:space="preserve">” to read the voltage values at baud rate </w:t>
+              <w:t xml:space="preserve">” to read the voltage values at </w:t>
+            </w:r>
+            <w:r>
+              <w:rPr>
+                <w:rFonts w:cstheme="minorHAnsi"/>
+              </w:rPr>
+              <w:t xml:space="preserve">a </w:t>
+            </w:r>
+            <w:r>
+              <w:rPr>
+                <w:rFonts w:cstheme="minorHAnsi"/>
+              </w:rPr>
+              <w:t xml:space="preserve">baud rate </w:t>
+            </w:r>
+            <w:r>
+              <w:rPr>
+                <w:rFonts w:cstheme="minorHAnsi"/>
+              </w:rPr>
+              <w:t xml:space="preserve">of </w:t>
             </w:r>
             <w:r>
               <w:rPr>
@@ -3193,7 +3203,7 @@
                 <w14:ligatures w14:val="standardContextual"/>
               </w:rPr>
               <w:drawing>
-                <wp:inline distT="0" distB="0" distL="0" distR="0" wp14:anchorId="48B71EF7" wp14:editId="5DA19F92">
+                <wp:inline distT="0" distB="0" distL="0" distR="0" wp14:anchorId="48B71EF7" wp14:editId="32C5AC67">
                   <wp:extent cx="4697803" cy="2274277"/>
                   <wp:effectExtent l="0" t="0" r="7620" b="0"/>
                   <wp:docPr id="1479748892" name="Immagine 2"/>
@@ -3339,7 +3349,7 @@
                 <w14:ligatures w14:val="standardContextual"/>
               </w:rPr>
               <w:drawing>
-                <wp:inline distT="0" distB="0" distL="0" distR="0" wp14:anchorId="2F651C3F" wp14:editId="426CA924">
+                <wp:inline distT="0" distB="0" distL="0" distR="0" wp14:anchorId="2F651C3F" wp14:editId="0D55E1D7">
                   <wp:extent cx="3598984" cy="2855144"/>
                   <wp:effectExtent l="0" t="0" r="1905" b="2540"/>
                   <wp:docPr id="1834442137" name="Immagine 4"/>
@@ -3459,7 +3469,7 @@
                 <w14:ligatures w14:val="standardContextual"/>
               </w:rPr>
               <w:drawing>
-                <wp:inline distT="0" distB="0" distL="0" distR="0" wp14:anchorId="1AB8C270" wp14:editId="0FAEDD4E">
+                <wp:inline distT="0" distB="0" distL="0" distR="0" wp14:anchorId="1AB8C270" wp14:editId="1A215F68">
                   <wp:extent cx="2742662" cy="919920"/>
                   <wp:effectExtent l="0" t="0" r="635" b="0"/>
                   <wp:docPr id="1970291936" name="Immagine 8"/>
@@ -3570,7 +3580,7 @@
                 <w14:ligatures w14:val="standardContextual"/>
               </w:rPr>
               <w:drawing>
-                <wp:inline distT="0" distB="0" distL="0" distR="0" wp14:anchorId="207F88C7" wp14:editId="0694A5F2">
+                <wp:inline distT="0" distB="0" distL="0" distR="0" wp14:anchorId="207F88C7" wp14:editId="718BC56A">
                   <wp:extent cx="2984500" cy="1200150"/>
                   <wp:effectExtent l="0" t="0" r="6350" b="0"/>
                   <wp:docPr id="311687866" name="Immagine 1"/>
@@ -3689,7 +3699,7 @@
                 <w14:ligatures w14:val="standardContextual"/>
               </w:rPr>
               <w:drawing>
-                <wp:inline distT="0" distB="0" distL="0" distR="0" wp14:anchorId="0C51E29C" wp14:editId="199F127B">
+                <wp:inline distT="0" distB="0" distL="0" distR="0" wp14:anchorId="0C51E29C" wp14:editId="215FC16A">
                   <wp:extent cx="3714750" cy="381000"/>
                   <wp:effectExtent l="0" t="0" r="0" b="0"/>
                   <wp:docPr id="946983216" name="Immagine 6"/>
@@ -3873,7 +3883,23 @@
                 <w14:ligatures w14:val="standardContextual"/>
               </w:rPr>
               <w:lastRenderedPageBreak/>
-              <w:t xml:space="preserve">The we pass to the “main.c” file where we include the library math.h that </w:t>
+              <w:t>The</w:t>
+            </w:r>
+            <w:r>
+              <w:rPr>
+                <w:rFonts w:cstheme="minorHAnsi"/>
+                <w:noProof/>
+                <w14:ligatures w14:val="standardContextual"/>
+              </w:rPr>
+              <w:t>n,</w:t>
+            </w:r>
+            <w:r>
+              <w:rPr>
+                <w:rFonts w:cstheme="minorHAnsi"/>
+                <w:noProof/>
+                <w14:ligatures w14:val="standardContextual"/>
+              </w:rPr>
+              <w:t xml:space="preserve"> we pass to the “main.c” file where we include the library math.h that </w:t>
             </w:r>
             <w:r>
               <w:rPr>
@@ -3889,23 +3915,39 @@
                 <w:noProof/>
                 <w14:ligatures w14:val="standardContextual"/>
               </w:rPr>
-              <w:t xml:space="preserve"> used to com</w:t>
-            </w:r>
-            <w:r>
-              <w:rPr>
-                <w:rFonts w:cstheme="minorHAnsi"/>
-                <w:noProof/>
-                <w14:ligatures w14:val="standardContextual"/>
-              </w:rPr>
-              <w:t>p</w:t>
-            </w:r>
-            <w:r>
-              <w:rPr>
-                <w:rFonts w:cstheme="minorHAnsi"/>
-                <w:noProof/>
-                <w14:ligatures w14:val="standardContextual"/>
-              </w:rPr>
-              <w:t>ute the calculation of the lux parameter. We also define several variables like the max and min voltage (</w:t>
+              <w:t xml:space="preserve"> used</w:t>
+            </w:r>
+            <w:r>
+              <w:rPr>
+                <w:rFonts w:cstheme="minorHAnsi"/>
+                <w:noProof/>
+                <w14:ligatures w14:val="standardContextual"/>
+              </w:rPr>
+              <w:t xml:space="preserve"> to</w:t>
+            </w:r>
+            <w:r>
+              <w:rPr>
+                <w:rFonts w:cstheme="minorHAnsi"/>
+                <w:noProof/>
+                <w14:ligatures w14:val="standardContextual"/>
+              </w:rPr>
+              <w:t xml:space="preserve"> </w:t>
+            </w:r>
+            <w:r>
+              <w:rPr>
+                <w:rFonts w:cstheme="minorHAnsi"/>
+                <w:noProof/>
+                <w14:ligatures w14:val="standardContextual"/>
+              </w:rPr>
+              <w:t>calculate</w:t>
+            </w:r>
+            <w:r>
+              <w:rPr>
+                <w:rFonts w:cstheme="minorHAnsi"/>
+                <w:noProof/>
+                <w14:ligatures w14:val="standardContextual"/>
+              </w:rPr>
+              <w:t xml:space="preserve"> the lux parameter. We also define several variables like the max and min voltage (</w:t>
             </w:r>
             <w:r>
               <w:rPr>
@@ -3941,7 +3983,23 @@
                 <w:noProof/>
                 <w14:ligatures w14:val="standardContextual"/>
               </w:rPr>
-              <w:t>), the number of bit used in the adc (</w:t>
+              <w:t>), the number of bit</w:t>
+            </w:r>
+            <w:r>
+              <w:rPr>
+                <w:rFonts w:cstheme="minorHAnsi"/>
+                <w:noProof/>
+                <w14:ligatures w14:val="standardContextual"/>
+              </w:rPr>
+              <w:t>s</w:t>
+            </w:r>
+            <w:r>
+              <w:rPr>
+                <w:rFonts w:cstheme="minorHAnsi"/>
+                <w:noProof/>
+                <w14:ligatures w14:val="standardContextual"/>
+              </w:rPr>
+              <w:t xml:space="preserve"> used in the adc (</w:t>
             </w:r>
             <w:r>
               <w:rPr>
@@ -3995,7 +4053,39 @@
                 <w:noProof/>
                 <w14:ligatures w14:val="standardContextual"/>
               </w:rPr>
-              <w:t xml:space="preserve"> used to set timer period and the length of the buffer that </w:t>
+              <w:t xml:space="preserve"> used to set</w:t>
+            </w:r>
+            <w:r>
+              <w:rPr>
+                <w:rFonts w:cstheme="minorHAnsi"/>
+                <w:noProof/>
+                <w14:ligatures w14:val="standardContextual"/>
+              </w:rPr>
+              <w:t xml:space="preserve"> the</w:t>
+            </w:r>
+            <w:r>
+              <w:rPr>
+                <w:rFonts w:cstheme="minorHAnsi"/>
+                <w:noProof/>
+                <w14:ligatures w14:val="standardContextual"/>
+              </w:rPr>
+              <w:t xml:space="preserve"> timer period</w:t>
+            </w:r>
+            <w:r>
+              <w:rPr>
+                <w:rFonts w:cstheme="minorHAnsi"/>
+                <w:noProof/>
+                <w14:ligatures w14:val="standardContextual"/>
+              </w:rPr>
+              <w:t>,</w:t>
+            </w:r>
+            <w:r>
+              <w:rPr>
+                <w:rFonts w:cstheme="minorHAnsi"/>
+                <w:noProof/>
+                <w14:ligatures w14:val="standardContextual"/>
+              </w:rPr>
+              <w:t xml:space="preserve"> and the length of the buffer that </w:t>
             </w:r>
             <w:r>
               <w:rPr>
@@ -4027,7 +4117,15 @@
                 <w:noProof/>
                 <w14:ligatures w14:val="standardContextual"/>
               </w:rPr>
-              <w:t xml:space="preserve"> captured from the adc</w:t>
+              <w:t xml:space="preserve"> captured from the </w:t>
+            </w:r>
+            <w:r>
+              <w:rPr>
+                <w:rFonts w:cstheme="minorHAnsi"/>
+                <w:noProof/>
+                <w14:ligatures w14:val="standardContextual"/>
+              </w:rPr>
+              <w:t>ADC</w:t>
             </w:r>
             <w:r>
               <w:rPr>
@@ -4118,7 +4216,23 @@
                 <w:noProof/>
                 <w14:ligatures w14:val="standardContextual"/>
               </w:rPr>
-              <w:t>We also initialized some variables that were used for various purposed:</w:t>
+              <w:t>We also initialized some variables that were used for various purpose</w:t>
+            </w:r>
+            <w:r>
+              <w:rPr>
+                <w:rFonts w:cstheme="minorHAnsi"/>
+                <w:noProof/>
+                <w14:ligatures w14:val="standardContextual"/>
+              </w:rPr>
+              <w:t>s</w:t>
+            </w:r>
+            <w:r>
+              <w:rPr>
+                <w:rFonts w:cstheme="minorHAnsi"/>
+                <w:noProof/>
+                <w14:ligatures w14:val="standardContextual"/>
+              </w:rPr>
+              <w:t>:</w:t>
             </w:r>
           </w:p>
           <w:p>
@@ -4159,7 +4273,23 @@
                 <w:noProof/>
                 <w14:ligatures w14:val="standardContextual"/>
               </w:rPr>
-              <w:t>contains the Full Scale Range (difference between VDDA and VSSA)</w:t>
+              <w:t>contains the Full</w:t>
+            </w:r>
+            <w:r>
+              <w:rPr>
+                <w:rFonts w:cstheme="minorHAnsi"/>
+                <w:noProof/>
+                <w14:ligatures w14:val="standardContextual"/>
+              </w:rPr>
+              <w:t>-</w:t>
+            </w:r>
+            <w:r>
+              <w:rPr>
+                <w:rFonts w:cstheme="minorHAnsi"/>
+                <w:noProof/>
+                <w14:ligatures w14:val="standardContextual"/>
+              </w:rPr>
+              <w:t>Scale Range (difference between VDDA and VSSA)</w:t>
             </w:r>
             <w:r>
               <w:rPr>
@@ -4996,16 +5126,7 @@
                 <w:i/>
                 <w:iCs/>
               </w:rPr>
-              <w:t>HAL_ADC_</w:t>
-            </w:r>
-            <w:proofErr w:type="gramStart"/>
-            <w:r>
-              <w:rPr>
-                <w:rFonts w:cstheme="minorHAnsi"/>
-                <w:i/>
-                <w:iCs/>
-              </w:rPr>
-              <w:t>ConvHalfCp</w:t>
+              <w:t>HAL_ADC_ConvHalfCp</w:t>
             </w:r>
             <w:r>
               <w:rPr>
@@ -5030,16 +5151,7 @@
                 <w:i/>
                 <w:iCs/>
               </w:rPr>
-              <w:t>(</w:t>
-            </w:r>
-            <w:proofErr w:type="gramEnd"/>
-            <w:r>
-              <w:rPr>
-                <w:rFonts w:cstheme="minorHAnsi"/>
-                <w:i/>
-                <w:iCs/>
-              </w:rPr>
-              <w:t>)</w:t>
+              <w:t>()</w:t>
             </w:r>
             <w:r>
               <w:rPr>
@@ -5161,7 +5273,6 @@
               </w:rPr>
               <w:t>HAL_ADC_</w:t>
             </w:r>
-            <w:proofErr w:type="gramStart"/>
             <w:r>
               <w:rPr>
                 <w:rFonts w:cstheme="minorHAnsi"/>
@@ -5185,16 +5296,7 @@
                 <w:i/>
                 <w:iCs/>
               </w:rPr>
-              <w:t>(</w:t>
-            </w:r>
-            <w:proofErr w:type="gramEnd"/>
-            <w:r>
-              <w:rPr>
-                <w:rFonts w:cstheme="minorHAnsi"/>
-                <w:i/>
-                <w:iCs/>
-              </w:rPr>
-              <w:t>)</w:t>
+              <w:t>()</w:t>
             </w:r>
             <w:r>
               <w:rPr>
@@ -5251,7 +5353,6 @@
               <w:t xml:space="preserve"> lux values. Then we use the function </w:t>
             </w:r>
             <w:proofErr w:type="spellStart"/>
-            <w:proofErr w:type="gramStart"/>
             <w:r>
               <w:rPr>
                 <w:rFonts w:cstheme="minorHAnsi"/>
@@ -5267,16 +5368,7 @@
                 <w:i/>
                 <w:iCs/>
               </w:rPr>
-              <w:t>(</w:t>
-            </w:r>
-            <w:proofErr w:type="gramEnd"/>
-            <w:r>
-              <w:rPr>
-                <w:rFonts w:cstheme="minorHAnsi"/>
-                <w:i/>
-                <w:iCs/>
-              </w:rPr>
-              <w:t>)</w:t>
+              <w:t>()</w:t>
             </w:r>
             <w:r>
               <w:rPr>
@@ -5361,7 +5453,7 @@
                 <w14:ligatures w14:val="standardContextual"/>
               </w:rPr>
               <w:drawing>
-                <wp:inline distT="0" distB="0" distL="0" distR="0" wp14:anchorId="5932FE3D" wp14:editId="5A270587">
+                <wp:inline distT="0" distB="0" distL="0" distR="0" wp14:anchorId="5932FE3D" wp14:editId="44FD21BB">
                   <wp:extent cx="5262307" cy="1992923"/>
                   <wp:effectExtent l="0" t="0" r="0" b="7620"/>
                   <wp:docPr id="1151136462" name="Immagine 5"/>
@@ -5454,7 +5546,6 @@
               <w:rPr>
                 <w:rFonts w:cstheme="minorHAnsi"/>
                 <w:noProof/>
-                <w14:ligatures w14:val="standardContextual"/>
               </w:rPr>
             </w:pPr>
             <w:r>
@@ -5469,7 +5560,77 @@
                 <w:rFonts w:cstheme="minorHAnsi"/>
                 <w:noProof/>
               </w:rPr>
-              <w:t>with different light sources.</w:t>
+              <w:t>with different light sources</w:t>
+            </w:r>
+            <w:r>
+              <w:rPr>
+                <w:rFonts w:cstheme="minorHAnsi"/>
+                <w:noProof/>
+              </w:rPr>
+              <w:t xml:space="preserve">. </w:t>
+            </w:r>
+            <w:r>
+              <w:rPr>
+                <w:rFonts w:cstheme="minorHAnsi"/>
+                <w:noProof/>
+              </w:rPr>
+              <w:t>We start</w:t>
+            </w:r>
+            <w:r>
+              <w:rPr>
+                <w:rFonts w:cstheme="minorHAnsi"/>
+                <w:noProof/>
+              </w:rPr>
+              <w:t xml:space="preserve"> from darkness, where the resistance reaches 2 MΩ, </w:t>
+            </w:r>
+            <w:r>
+              <w:rPr>
+                <w:rFonts w:cstheme="minorHAnsi"/>
+                <w:noProof/>
+              </w:rPr>
+              <w:t xml:space="preserve">and then we move </w:t>
+            </w:r>
+            <w:r>
+              <w:rPr>
+                <w:rFonts w:cstheme="minorHAnsi"/>
+                <w:noProof/>
+              </w:rPr>
+              <w:t xml:space="preserve">to a very bright light source, where it can be </w:t>
+            </w:r>
+            <w:r>
+              <w:rPr>
+                <w:rFonts w:cstheme="minorHAnsi"/>
+                <w:noProof/>
+              </w:rPr>
+              <w:t>seen</w:t>
+            </w:r>
+            <w:r>
+              <w:rPr>
+                <w:rFonts w:cstheme="minorHAnsi"/>
+                <w:noProof/>
+              </w:rPr>
+              <w:t xml:space="preserve"> that the resistance abruptly decreases to </w:t>
+            </w:r>
+            <w:r>
+              <w:rPr>
+                <w:rFonts w:cstheme="minorHAnsi"/>
+                <w:noProof/>
+              </w:rPr>
+              <w:t xml:space="preserve">a </w:t>
+            </w:r>
+            <w:r>
+              <w:rPr>
+                <w:rFonts w:cstheme="minorHAnsi"/>
+                <w:noProof/>
+              </w:rPr>
+              <w:t>few ohms</w:t>
+            </w:r>
+            <w:r>
+              <w:rPr>
+                <w:rFonts w:cstheme="minorHAnsi"/>
+                <w:noProof/>
+              </w:rPr>
+              <w:t>.</w:t>
             </w:r>
           </w:p>
           <w:p>
@@ -5477,6 +5638,16 @@
               <w:spacing w:after="10"/>
               <w:rPr>
                 <w:rFonts w:cstheme="minorHAnsi"/>
+                <w:noProof/>
+                <w14:ligatures w14:val="standardContextual"/>
+              </w:rPr>
+            </w:pPr>
+          </w:p>
+          <w:p>
+            <w:pPr>
+              <w:spacing w:after="10"/>
+              <w:rPr>
+                <w:rFonts w:cstheme="minorHAnsi"/>
               </w:rPr>
             </w:pPr>
             <w:r>
@@ -5486,10 +5657,10 @@
                 <w14:ligatures w14:val="standardContextual"/>
               </w:rPr>
               <w:drawing>
-                <wp:inline distT="0" distB="0" distL="0" distR="0" wp14:anchorId="4A88268B" wp14:editId="13DBB16E">
-                  <wp:extent cx="1729154" cy="2986723"/>
-                  <wp:effectExtent l="0" t="0" r="4445" b="4445"/>
-                  <wp:docPr id="1323348929" name="Immagine 1"/>
+                <wp:inline distT="0" distB="0" distL="0" distR="0" wp14:anchorId="412D6FEE" wp14:editId="65193CB3">
+                  <wp:extent cx="2295525" cy="2971800"/>
+                  <wp:effectExtent l="0" t="0" r="9525" b="0"/>
+                  <wp:docPr id="2033531619" name="Picture 3"/>
                   <wp:cNvGraphicFramePr>
                     <a:graphicFrameLocks xmlns:a="http://schemas.openxmlformats.org/drawingml/2006/main" noChangeAspect="1"/>
                   </wp:cNvGraphicFramePr>
@@ -5497,10 +5668,12 @@
                     <a:graphicData uri="http://schemas.openxmlformats.org/drawingml/2006/picture">
                       <pic:pic xmlns:pic="http://schemas.openxmlformats.org/drawingml/2006/picture">
                         <pic:nvPicPr>
-                          <pic:cNvPr id="1323348929" name="Immagine 1323348929"/>
-                          <pic:cNvPicPr/>
+                          <pic:cNvPr id="0" name="Picture 4"/>
+                          <pic:cNvPicPr>
+                            <a:picLocks noChangeAspect="1" noChangeArrowheads="1"/>
+                          </pic:cNvPicPr>
                         </pic:nvPicPr>
-                        <pic:blipFill rotWithShape="1">
+                        <pic:blipFill>
                           <a:blip r:embed="rId33">
                             <a:extLst>
                               <a:ext uri="{28A0092B-C50C-407E-A947-70E740481C1C}">
@@ -5508,25 +5681,23 @@
                               </a:ext>
                             </a:extLst>
                           </a:blip>
-                          <a:srcRect l="61195" t="19242" r="20892" b="25747"/>
-                          <a:stretch/>
+                          <a:srcRect/>
+                          <a:stretch>
+                            <a:fillRect/>
+                          </a:stretch>
                         </pic:blipFill>
                         <pic:spPr bwMode="auto">
                           <a:xfrm>
                             <a:off x="0" y="0"/>
-                            <a:ext cx="1736480" cy="2999376"/>
+                            <a:ext cx="2295525" cy="2971800"/>
                           </a:xfrm>
                           <a:prstGeom prst="rect">
                             <a:avLst/>
                           </a:prstGeom>
+                          <a:noFill/>
                           <a:ln>
                             <a:noFill/>
                           </a:ln>
-                          <a:extLst>
-                            <a:ext uri="{53640926-AAD7-44D8-BBD7-CCE9431645EC}">
-                              <a14:shadowObscured xmlns:a14="http://schemas.microsoft.com/office/drawing/2010/main"/>
-                            </a:ext>
-                          </a:extLst>
                         </pic:spPr>
                       </pic:pic>
                     </a:graphicData>
@@ -5534,6 +5705,22 @@
                 </wp:inline>
               </w:drawing>
             </w:r>
+          </w:p>
+          <w:p>
+            <w:pPr>
+              <w:spacing w:after="10"/>
+              <w:rPr>
+                <w:rFonts w:cstheme="minorHAnsi"/>
+              </w:rPr>
+            </w:pPr>
+          </w:p>
+          <w:p>
+            <w:pPr>
+              <w:spacing w:after="10"/>
+              <w:rPr>
+                <w:rFonts w:cstheme="minorHAnsi"/>
+              </w:rPr>
+            </w:pPr>
           </w:p>
         </w:tc>
       </w:tr>

</xml_diff>